<commit_message>
Raw Draft Update + more
Updated .gitignore
Renamed file
</commit_message>
<xml_diff>
--- a/Task 3 Raw Draft/Task_3_Raw Draft.docx
+++ b/Task 3 Raw Draft/Task_3_Raw Draft.docx
@@ -55,7 +55,7 @@
           <w:rFonts w:ascii="Arial" w:hAnsi="Arial" w:cs="Arial"/>
         </w:rPr>
       </w:pPr>
-      <w:hyperlink r:id="rId7" w:history="1">
+      <w:hyperlink r:id="rId8" w:history="1">
         <w:r>
           <w:rPr>
             <w:rStyle w:val="Hyperlink"/>
@@ -93,7 +93,6 @@
       <w:r>
         <w:rPr>
           <w:rFonts w:ascii="Arial" w:hAnsi="Arial" w:cs="Arial"/>
-          <w:noProof/>
         </w:rPr>
         <w:t>Friday, 28 November 2025</w:t>
       </w:r>
@@ -135,42 +134,28 @@
           <w:rFonts w:ascii="Arial" w:hAnsi="Arial" w:cs="Arial"/>
           <w:bCs/>
         </w:rPr>
-        <w:t>Industry of</w:t>
-      </w:r>
-      <w:r>
-        <w:rPr>
-          <w:rFonts w:ascii="Arial" w:hAnsi="Arial" w:cs="Arial"/>
-          <w:bCs/>
-        </w:rPr>
-        <w:t xml:space="preserve"> computer</w:t>
-      </w:r>
-      <w:r>
-        <w:rPr>
-          <w:rFonts w:ascii="Arial" w:hAnsi="Arial" w:cs="Arial"/>
-          <w:bCs/>
-        </w:rPr>
-        <w:t xml:space="preserve"> game development overcome a lot of changes</w:t>
-      </w:r>
-      <w:r>
-        <w:rPr>
-          <w:rFonts w:ascii="Arial" w:hAnsi="Arial" w:cs="Arial"/>
-          <w:bCs/>
-        </w:rPr>
-        <w:t xml:space="preserve"> and challenges occurring because of those changes</w:t>
-      </w:r>
-      <w:r>
-        <w:rPr>
-          <w:rFonts w:ascii="Arial" w:hAnsi="Arial" w:cs="Arial"/>
-          <w:bCs/>
-        </w:rPr>
-        <w:t xml:space="preserve"> along more than 80 years of lifetime</w:t>
-      </w:r>
-      <w:r>
-        <w:rPr>
-          <w:rFonts w:ascii="Arial" w:hAnsi="Arial" w:cs="Arial"/>
-          <w:bCs/>
-        </w:rPr>
-        <w:t>: new languages, libraries, engines, technologies, hardware, devices. Every one of th</w:t>
+        <w:t xml:space="preserve">The computer game development industry has undergone numerous changes and challenges over its more than 80-year lifespan, resulting in the adoption of </w:t>
+      </w:r>
+      <w:r>
+        <w:rPr>
+          <w:rFonts w:ascii="Arial" w:hAnsi="Arial" w:cs="Arial"/>
+          <w:bCs/>
+        </w:rPr>
+        <w:t xml:space="preserve">new languages, libraries, engines, technologies, hardware, </w:t>
+      </w:r>
+      <w:r>
+        <w:rPr>
+          <w:rFonts w:ascii="Arial" w:hAnsi="Arial" w:cs="Arial"/>
+          <w:bCs/>
+        </w:rPr>
+        <w:t xml:space="preserve">and </w:t>
+      </w:r>
+      <w:r>
+        <w:rPr>
+          <w:rFonts w:ascii="Arial" w:hAnsi="Arial" w:cs="Arial"/>
+          <w:bCs/>
+        </w:rPr>
+        <w:t>devices. Every one of th</w:t>
       </w:r>
       <w:r>
         <w:rPr>
@@ -184,21 +169,141 @@
           <w:rFonts w:ascii="Arial" w:hAnsi="Arial" w:cs="Arial"/>
           <w:bCs/>
         </w:rPr>
-        <w:t xml:space="preserve"> dramatic shifts were completely changing new games, allowing to bring even more unique and amazing experience</w:t>
-      </w:r>
-      <w:r>
-        <w:rPr>
-          <w:rFonts w:ascii="Arial" w:hAnsi="Arial" w:cs="Arial"/>
-          <w:bCs/>
-        </w:rPr>
-        <w:t>. But it is first time in the history of this amazing craft when the changes nature is not just</w:t>
-      </w:r>
-      <w:r>
-        <w:rPr>
-          <w:rFonts w:ascii="Arial" w:hAnsi="Arial" w:cs="Arial"/>
-          <w:bCs/>
-        </w:rPr>
-        <w:t xml:space="preserve"> need of learning new system or technology</w:t>
+        <w:t xml:space="preserve"> dramatic shifts </w:t>
+      </w:r>
+      <w:r>
+        <w:rPr>
+          <w:rFonts w:ascii="Arial" w:hAnsi="Arial" w:cs="Arial"/>
+          <w:bCs/>
+        </w:rPr>
+        <w:t>completely changed new games, allowing for the creation of</w:t>
+      </w:r>
+      <w:r>
+        <w:rPr>
+          <w:rFonts w:ascii="Arial" w:hAnsi="Arial" w:cs="Arial"/>
+          <w:bCs/>
+        </w:rPr>
+        <w:t xml:space="preserve"> even more unique and amazing </w:t>
+      </w:r>
+      <w:r>
+        <w:rPr>
+          <w:rFonts w:ascii="Arial" w:hAnsi="Arial" w:cs="Arial"/>
+          <w:bCs/>
+        </w:rPr>
+        <w:t>experiences</w:t>
+      </w:r>
+      <w:r>
+        <w:rPr>
+          <w:rFonts w:ascii="Arial" w:hAnsi="Arial" w:cs="Arial"/>
+          <w:bCs/>
+        </w:rPr>
+        <w:t xml:space="preserve">. </w:t>
+      </w:r>
+    </w:p>
+    <w:p>
+      <w:pPr>
+        <w:rPr>
+          <w:rFonts w:ascii="Arial" w:hAnsi="Arial" w:cs="Arial"/>
+          <w:bCs/>
+        </w:rPr>
+      </w:pPr>
+      <w:r>
+        <w:rPr>
+          <w:rFonts w:ascii="Arial" w:hAnsi="Arial" w:cs="Arial"/>
+          <w:bCs/>
+        </w:rPr>
+        <w:t xml:space="preserve">But it is </w:t>
+      </w:r>
+      <w:r>
+        <w:rPr>
+          <w:rFonts w:ascii="Arial" w:hAnsi="Arial" w:cs="Arial"/>
+          <w:bCs/>
+        </w:rPr>
+        <w:t xml:space="preserve">the </w:t>
+      </w:r>
+      <w:r>
+        <w:rPr>
+          <w:rFonts w:ascii="Arial" w:hAnsi="Arial" w:cs="Arial"/>
+          <w:bCs/>
+        </w:rPr>
+        <w:t xml:space="preserve">first time in the history of this amazing craft when the changes </w:t>
+      </w:r>
+      <w:r>
+        <w:rPr>
+          <w:rFonts w:ascii="Arial" w:hAnsi="Arial" w:cs="Arial"/>
+          <w:bCs/>
+        </w:rPr>
+        <w:t xml:space="preserve">in </w:t>
+      </w:r>
+      <w:r>
+        <w:rPr>
+          <w:rFonts w:ascii="Arial" w:hAnsi="Arial" w:cs="Arial"/>
+          <w:bCs/>
+        </w:rPr>
+        <w:t xml:space="preserve">nature </w:t>
+      </w:r>
+      <w:r>
+        <w:rPr>
+          <w:rFonts w:ascii="Arial" w:hAnsi="Arial" w:cs="Arial"/>
+          <w:bCs/>
+        </w:rPr>
+        <w:t>are</w:t>
+      </w:r>
+      <w:r>
+        <w:rPr>
+          <w:rFonts w:ascii="Arial" w:hAnsi="Arial" w:cs="Arial"/>
+          <w:bCs/>
+        </w:rPr>
+        <w:t xml:space="preserve"> not just</w:t>
+      </w:r>
+      <w:r>
+        <w:rPr>
+          <w:rFonts w:ascii="Arial" w:hAnsi="Arial" w:cs="Arial"/>
+          <w:bCs/>
+        </w:rPr>
+        <w:t xml:space="preserve"> </w:t>
+      </w:r>
+      <w:r>
+        <w:rPr>
+          <w:rFonts w:ascii="Arial" w:hAnsi="Arial" w:cs="Arial"/>
+          <w:bCs/>
+        </w:rPr>
+        <w:t xml:space="preserve">a </w:t>
+      </w:r>
+      <w:r>
+        <w:rPr>
+          <w:rFonts w:ascii="Arial" w:hAnsi="Arial" w:cs="Arial"/>
+          <w:bCs/>
+        </w:rPr>
+        <w:t xml:space="preserve">need </w:t>
+      </w:r>
+      <w:r>
+        <w:rPr>
+          <w:rFonts w:ascii="Arial" w:hAnsi="Arial" w:cs="Arial"/>
+          <w:bCs/>
+        </w:rPr>
+        <w:t>for</w:t>
+      </w:r>
+      <w:r>
+        <w:rPr>
+          <w:rFonts w:ascii="Arial" w:hAnsi="Arial" w:cs="Arial"/>
+          <w:bCs/>
+        </w:rPr>
+        <w:t xml:space="preserve"> learning </w:t>
+      </w:r>
+      <w:r>
+        <w:rPr>
+          <w:rFonts w:ascii="Arial" w:hAnsi="Arial" w:cs="Arial"/>
+          <w:bCs/>
+        </w:rPr>
+        <w:t xml:space="preserve">a </w:t>
+      </w:r>
+      <w:r>
+        <w:rPr>
+          <w:rFonts w:ascii="Arial" w:hAnsi="Arial" w:cs="Arial"/>
+          <w:bCs/>
+        </w:rPr>
+        <w:t>new system or technology</w:t>
       </w:r>
       <w:r>
         <w:rPr>
@@ -212,28 +317,49 @@
           <w:rFonts w:ascii="Arial" w:hAnsi="Arial" w:cs="Arial"/>
           <w:bCs/>
         </w:rPr>
-        <w:t>it is something scarier and tempting at the same time. It is first time in the whole history</w:t>
-      </w:r>
-      <w:r>
-        <w:rPr>
-          <w:rFonts w:ascii="Arial" w:hAnsi="Arial" w:cs="Arial"/>
-          <w:bCs/>
-        </w:rPr>
-        <w:t xml:space="preserve"> of game development</w:t>
-      </w:r>
-      <w:r>
-        <w:rPr>
-          <w:rFonts w:ascii="Arial" w:hAnsi="Arial" w:cs="Arial"/>
-          <w:bCs/>
-        </w:rPr>
-        <w:t xml:space="preserve"> when people can be replaced by algorithms</w:t>
-      </w:r>
-      <w:r>
-        <w:rPr>
-          <w:rFonts w:ascii="Arial" w:hAnsi="Arial" w:cs="Arial"/>
-          <w:bCs/>
-        </w:rPr>
-        <w:t>, we are one step before fully diminish</w:t>
+        <w:t xml:space="preserve">it is something scarier and tempting at the same time. It is </w:t>
+      </w:r>
+      <w:r>
+        <w:rPr>
+          <w:rFonts w:ascii="Arial" w:hAnsi="Arial" w:cs="Arial"/>
+          <w:bCs/>
+        </w:rPr>
+        <w:t xml:space="preserve">the </w:t>
+      </w:r>
+      <w:r>
+        <w:rPr>
+          <w:rFonts w:ascii="Arial" w:hAnsi="Arial" w:cs="Arial"/>
+          <w:bCs/>
+        </w:rPr>
+        <w:t xml:space="preserve">first time </w:t>
+      </w:r>
+      <w:r>
+        <w:rPr>
+          <w:rFonts w:ascii="Arial" w:hAnsi="Arial" w:cs="Arial"/>
+          <w:bCs/>
+        </w:rPr>
+        <w:t>that</w:t>
+      </w:r>
+      <w:r>
+        <w:rPr>
+          <w:rFonts w:ascii="Arial" w:hAnsi="Arial" w:cs="Arial"/>
+          <w:bCs/>
+        </w:rPr>
+        <w:t xml:space="preserve"> people can be replaced by algorithms</w:t>
+      </w:r>
+      <w:r>
+        <w:rPr>
+          <w:rFonts w:ascii="Arial" w:hAnsi="Arial" w:cs="Arial"/>
+          <w:bCs/>
+        </w:rPr>
+        <w:t>. We</w:t>
+      </w:r>
+      <w:r>
+        <w:rPr>
+          <w:rFonts w:ascii="Arial" w:hAnsi="Arial" w:cs="Arial"/>
+          <w:bCs/>
+        </w:rPr>
+        <w:t xml:space="preserve"> are one step before fully diminish</w:t>
       </w:r>
       <w:r>
         <w:rPr>
@@ -261,14 +387,42 @@
           <w:rFonts w:ascii="Arial" w:hAnsi="Arial" w:cs="Arial"/>
           <w:bCs/>
         </w:rPr>
-        <w:t xml:space="preserve"> between player and de</w:t>
-      </w:r>
-      <w:r>
-        <w:rPr>
-          <w:rFonts w:ascii="Arial" w:hAnsi="Arial" w:cs="Arial"/>
-          <w:bCs/>
-        </w:rPr>
-        <w:t>velopers as an author in games</w:t>
+        <w:t xml:space="preserve"> between </w:t>
+      </w:r>
+      <w:r>
+        <w:rPr>
+          <w:rFonts w:ascii="Arial" w:hAnsi="Arial" w:cs="Arial"/>
+          <w:bCs/>
+        </w:rPr>
+        <w:t>players</w:t>
+      </w:r>
+      <w:r>
+        <w:rPr>
+          <w:rFonts w:ascii="Arial" w:hAnsi="Arial" w:cs="Arial"/>
+          <w:bCs/>
+        </w:rPr>
+        <w:t xml:space="preserve"> and de</w:t>
+      </w:r>
+      <w:r>
+        <w:rPr>
+          <w:rFonts w:ascii="Arial" w:hAnsi="Arial" w:cs="Arial"/>
+          <w:bCs/>
+        </w:rPr>
+        <w:t xml:space="preserve">velopers as </w:t>
+      </w:r>
+      <w:r>
+        <w:rPr>
+          <w:rFonts w:ascii="Arial" w:hAnsi="Arial" w:cs="Arial"/>
+          <w:bCs/>
+        </w:rPr>
+        <w:t>authors</w:t>
+      </w:r>
+      <w:r>
+        <w:rPr>
+          <w:rFonts w:ascii="Arial" w:hAnsi="Arial" w:cs="Arial"/>
+          <w:bCs/>
+        </w:rPr>
+        <w:t xml:space="preserve"> in games</w:t>
       </w:r>
       <w:r>
         <w:rPr>
@@ -296,35 +450,89 @@
           <w:rFonts w:ascii="Arial" w:hAnsi="Arial" w:cs="Arial"/>
           <w:bCs/>
         </w:rPr>
-        <w:t xml:space="preserve"> Can we just trust machine to create every part of game which will be played by human?</w:t>
-      </w:r>
-      <w:r>
-        <w:rPr>
-          <w:rFonts w:ascii="Arial" w:hAnsi="Arial" w:cs="Arial"/>
-          <w:bCs/>
-        </w:rPr>
-        <w:t xml:space="preserve"> Will those games be fun and enjoyable? </w:t>
-      </w:r>
-      <w:r>
-        <w:rPr>
-          <w:rFonts w:ascii="Arial" w:hAnsi="Arial" w:cs="Arial"/>
-          <w:bCs/>
-        </w:rPr>
-        <w:t>Is a human</w:t>
-      </w:r>
-      <w:r>
-        <w:rPr>
-          <w:rFonts w:ascii="Arial" w:hAnsi="Arial" w:cs="Arial"/>
-          <w:bCs/>
-        </w:rPr>
-        <w:t xml:space="preserve"> even</w:t>
-      </w:r>
-      <w:r>
-        <w:rPr>
-          <w:rFonts w:ascii="Arial" w:hAnsi="Arial" w:cs="Arial"/>
-          <w:bCs/>
-        </w:rPr>
-        <w:t xml:space="preserve"> required in the development cycle of enjoyable games?</w:t>
+        <w:t xml:space="preserve"> Can we just trust </w:t>
+      </w:r>
+      <w:r>
+        <w:rPr>
+          <w:rFonts w:ascii="Arial" w:hAnsi="Arial" w:cs="Arial"/>
+          <w:bCs/>
+        </w:rPr>
+        <w:t xml:space="preserve">the </w:t>
+      </w:r>
+      <w:r>
+        <w:rPr>
+          <w:rFonts w:ascii="Arial" w:hAnsi="Arial" w:cs="Arial"/>
+          <w:bCs/>
+        </w:rPr>
+        <w:t xml:space="preserve">machine to create every part of </w:t>
+      </w:r>
+      <w:r>
+        <w:rPr>
+          <w:rFonts w:ascii="Arial" w:hAnsi="Arial" w:cs="Arial"/>
+          <w:bCs/>
+        </w:rPr>
+        <w:t xml:space="preserve">the </w:t>
+      </w:r>
+      <w:r>
+        <w:rPr>
+          <w:rFonts w:ascii="Arial" w:hAnsi="Arial" w:cs="Arial"/>
+          <w:bCs/>
+        </w:rPr>
+        <w:t xml:space="preserve">game which will be played by </w:t>
+      </w:r>
+      <w:r>
+        <w:rPr>
+          <w:rFonts w:ascii="Arial" w:hAnsi="Arial" w:cs="Arial"/>
+          <w:bCs/>
+        </w:rPr>
+        <w:t>humans</w:t>
+      </w:r>
+      <w:r>
+        <w:rPr>
+          <w:rFonts w:ascii="Arial" w:hAnsi="Arial" w:cs="Arial"/>
+          <w:bCs/>
+        </w:rPr>
+        <w:t>?</w:t>
+      </w:r>
+      <w:r>
+        <w:rPr>
+          <w:rFonts w:ascii="Arial" w:hAnsi="Arial" w:cs="Arial"/>
+          <w:bCs/>
+        </w:rPr>
+        <w:t xml:space="preserve"> Will those games be enjoyable</w:t>
+      </w:r>
+      <w:r>
+        <w:rPr>
+          <w:rFonts w:ascii="Arial" w:hAnsi="Arial" w:cs="Arial"/>
+          <w:bCs/>
+        </w:rPr>
+        <w:t xml:space="preserve"> and fun</w:t>
+      </w:r>
+      <w:r>
+        <w:rPr>
+          <w:rFonts w:ascii="Arial" w:hAnsi="Arial" w:cs="Arial"/>
+          <w:bCs/>
+        </w:rPr>
+        <w:t xml:space="preserve">? </w:t>
+      </w:r>
+      <w:commentRangeStart w:id="0"/>
+      <w:r>
+        <w:rPr>
+          <w:rFonts w:ascii="Arial" w:hAnsi="Arial" w:cs="Arial"/>
+          <w:bCs/>
+        </w:rPr>
+        <w:t>Is a human even required in the development cycle of enjoyable games?</w:t>
+      </w:r>
+      <w:commentRangeEnd w:id="0"/>
+      <w:r>
+        <w:rPr>
+          <w:rStyle w:val="CommentReference"/>
+          <w:rFonts w:ascii="Arial" w:hAnsi="Arial" w:cs="Arial"/>
+          <w:bCs/>
+          <w:sz w:val="22"/>
+          <w:szCs w:val="22"/>
+        </w:rPr>
+        <w:commentReference w:id="0"/>
       </w:r>
       <w:r>
         <w:rPr>
@@ -338,53 +546,486 @@
           <w:rFonts w:ascii="Arial" w:hAnsi="Arial" w:cs="Arial"/>
           <w:bCs/>
         </w:rPr>
-        <w:t xml:space="preserve">I believe that answer for this question is </w:t>
-      </w:r>
-      <w:r>
-        <w:rPr>
-          <w:rFonts w:ascii="Arial" w:hAnsi="Arial" w:cs="Arial"/>
-          <w:bCs/>
-        </w:rPr>
-        <w:t xml:space="preserve">yes. Game development and design is not just about making content or code systems (which can be replaced even nowadays), games are source of emotions and experience, which developers want to share with other people. </w:t>
-      </w:r>
-      <w:r>
-        <w:rPr>
-          <w:rFonts w:ascii="Arial" w:hAnsi="Arial" w:cs="Arial"/>
-          <w:bCs/>
-        </w:rPr>
-        <w:t>And only another</w:t>
-      </w:r>
-      <w:r>
-        <w:rPr>
-          <w:rFonts w:ascii="Arial" w:hAnsi="Arial" w:cs="Arial"/>
-          <w:bCs/>
-        </w:rPr>
-        <w:t xml:space="preserve"> person can design and made </w:t>
-      </w:r>
-      <w:r>
-        <w:rPr>
-          <w:rFonts w:ascii="Arial" w:hAnsi="Arial" w:cs="Arial"/>
-          <w:bCs/>
-        </w:rPr>
-        <w:t>source of emotions and experience properly</w:t>
-      </w:r>
-      <w:r>
-        <w:rPr>
-          <w:rFonts w:ascii="Arial" w:hAnsi="Arial" w:cs="Arial"/>
-          <w:bCs/>
-        </w:rPr>
-        <w:t xml:space="preserve">. We see how even professional game designers </w:t>
-      </w:r>
-      <w:r>
-        <w:rPr>
-          <w:rFonts w:ascii="Arial" w:hAnsi="Arial" w:cs="Arial"/>
-          <w:bCs/>
-        </w:rPr>
-        <w:t xml:space="preserve">can’t just trust and go for first idea </w:t>
-      </w:r>
-    </w:p>
-    <w:p>
-      <w:pPr>
+        <w:t xml:space="preserve">I believe that </w:t>
+      </w:r>
+      <w:r>
+        <w:rPr>
+          <w:rFonts w:ascii="Arial" w:hAnsi="Arial" w:cs="Arial"/>
+          <w:bCs/>
+        </w:rPr>
+        <w:t xml:space="preserve">the </w:t>
+      </w:r>
+      <w:r>
+        <w:rPr>
+          <w:rFonts w:ascii="Arial" w:hAnsi="Arial" w:cs="Arial"/>
+          <w:bCs/>
+        </w:rPr>
+        <w:t xml:space="preserve">answer </w:t>
+      </w:r>
+      <w:r>
+        <w:rPr>
+          <w:rFonts w:ascii="Arial" w:hAnsi="Arial" w:cs="Arial"/>
+          <w:bCs/>
+        </w:rPr>
+        <w:t>to</w:t>
+      </w:r>
+      <w:r>
+        <w:rPr>
+          <w:rFonts w:ascii="Arial" w:hAnsi="Arial" w:cs="Arial"/>
+          <w:bCs/>
+        </w:rPr>
+        <w:t xml:space="preserve"> this question is </w:t>
+      </w:r>
+      <w:r>
+        <w:rPr>
+          <w:rFonts w:ascii="Arial" w:hAnsi="Arial" w:cs="Arial"/>
+          <w:bCs/>
+        </w:rPr>
+        <w:t xml:space="preserve">yes. Game development and design is not just about making content or code systems (which can be replaced even nowadays), </w:t>
+      </w:r>
+      <w:commentRangeStart w:id="1"/>
+      <w:r>
+        <w:rPr>
+          <w:rFonts w:ascii="Arial" w:hAnsi="Arial" w:cs="Arial"/>
+          <w:bCs/>
+        </w:rPr>
+        <w:t xml:space="preserve">games are </w:t>
+      </w:r>
+      <w:r>
+        <w:rPr>
+          <w:rFonts w:ascii="Arial" w:hAnsi="Arial" w:cs="Arial"/>
+          <w:bCs/>
+        </w:rPr>
+        <w:t xml:space="preserve">a </w:t>
+      </w:r>
+      <w:r>
+        <w:rPr>
+          <w:rFonts w:ascii="Arial" w:hAnsi="Arial" w:cs="Arial"/>
+          <w:bCs/>
+        </w:rPr>
+        <w:t>source of emotions and experience, which developers want to share with other people</w:t>
+      </w:r>
+      <w:r>
+        <w:rPr>
+          <w:rFonts w:ascii="Arial" w:hAnsi="Arial" w:cs="Arial"/>
+          <w:bCs/>
+        </w:rPr>
+        <w:t xml:space="preserve"> </w:t>
+      </w:r>
+      <w:r>
+        <w:rPr>
+          <w:rFonts w:ascii="Arial" w:hAnsi="Arial" w:cs="Arial"/>
+          <w:bCs/>
+        </w:rPr>
+        <w:fldChar w:fldCharType="begin"/>
+      </w:r>
+      <w:r>
+        <w:rPr>
+          <w:rFonts w:ascii="Arial" w:hAnsi="Arial" w:cs="Arial"/>
+          <w:bCs/>
+        </w:rPr>
+        <w:instrText xml:space="preserve"> ADDIN ZOTERO_ITEM CSL_CITATION {"citationID":"lkDtbZ1Z","properties":{"formattedCitation":"(Schell, 2008)","plainCitation":"(Schell, 2008)","noteIndex":0},"citationItems":[{"id":91,"uris":["http://zotero.org/users/18403491/items/BPTYJTBB"],"itemData":{"id":91,"type":"book","archive_location":"atuc.KOHA.ATU.408100156","ISBN":"978-0-12-369496-6","language":"eng","publisher":"Elsevier/Morgan Kaufmann","source":"EBSCOhost","title":"The art of game design : a book of lenses / by Jesse Schell.","title-short":"The art of game design","author":[{"family":"Schell","given":"Jesse"}],"issued":{"date-parts":[["2008",1,1]]}}}],"schema":"https://github.com/citation-style-language/schema/raw/master/csl-citation.json"} </w:instrText>
+      </w:r>
+      <w:r>
+        <w:rPr>
+          <w:rFonts w:ascii="Arial" w:hAnsi="Arial" w:cs="Arial"/>
+          <w:bCs/>
+        </w:rPr>
+        <w:fldChar w:fldCharType="separate"/>
+      </w:r>
+      <w:r>
+        <w:rPr>
+          <w:rFonts w:ascii="Arial" w:hAnsi="Arial" w:cs="Arial"/>
+        </w:rPr>
+        <w:t>(Schell, 2008)</w:t>
+      </w:r>
+      <w:r>
+        <w:rPr>
+          <w:rFonts w:ascii="Arial" w:hAnsi="Arial" w:cs="Arial"/>
+          <w:bCs/>
+        </w:rPr>
+        <w:fldChar w:fldCharType="end"/>
+      </w:r>
+      <w:r>
+        <w:rPr>
+          <w:rFonts w:ascii="Arial" w:hAnsi="Arial" w:cs="Arial"/>
+          <w:bCs/>
+        </w:rPr>
+        <w:t xml:space="preserve">. </w:t>
+      </w:r>
+      <w:r>
+        <w:rPr>
+          <w:rFonts w:ascii="Arial" w:hAnsi="Arial" w:cs="Arial"/>
+          <w:bCs/>
+        </w:rPr>
+        <w:t>Even</w:t>
+      </w:r>
+      <w:r>
+        <w:rPr>
+          <w:rFonts w:ascii="Arial" w:hAnsi="Arial" w:cs="Arial"/>
+          <w:bCs/>
+        </w:rPr>
+        <w:t xml:space="preserve"> another</w:t>
+      </w:r>
+      <w:r>
+        <w:rPr>
+          <w:rFonts w:ascii="Arial" w:hAnsi="Arial" w:cs="Arial"/>
+          <w:bCs/>
+        </w:rPr>
+        <w:t xml:space="preserve"> person </w:t>
+      </w:r>
+      <w:r>
+        <w:rPr>
+          <w:rFonts w:ascii="Arial" w:hAnsi="Arial" w:cs="Arial"/>
+          <w:bCs/>
+        </w:rPr>
+        <w:t>will struggle to</w:t>
+      </w:r>
+      <w:r>
+        <w:rPr>
+          <w:rFonts w:ascii="Arial" w:hAnsi="Arial" w:cs="Arial"/>
+          <w:bCs/>
+        </w:rPr>
+        <w:t xml:space="preserve"> design and </w:t>
+      </w:r>
+      <w:r>
+        <w:rPr>
+          <w:rFonts w:ascii="Arial" w:hAnsi="Arial" w:cs="Arial"/>
+          <w:bCs/>
+        </w:rPr>
+        <w:t>make</w:t>
+      </w:r>
+      <w:r>
+        <w:rPr>
+          <w:rFonts w:ascii="Arial" w:hAnsi="Arial" w:cs="Arial"/>
+          <w:bCs/>
+        </w:rPr>
+        <w:t xml:space="preserve"> </w:t>
+      </w:r>
+      <w:r>
+        <w:rPr>
+          <w:rFonts w:ascii="Arial" w:hAnsi="Arial" w:cs="Arial"/>
+          <w:bCs/>
+        </w:rPr>
+        <w:t xml:space="preserve">a </w:t>
+      </w:r>
+      <w:r>
+        <w:rPr>
+          <w:rFonts w:ascii="Arial" w:hAnsi="Arial" w:cs="Arial"/>
+          <w:bCs/>
+        </w:rPr>
+        <w:t>source of emotions and experience</w:t>
+      </w:r>
+      <w:r>
+        <w:rPr>
+          <w:rFonts w:ascii="Arial" w:hAnsi="Arial" w:cs="Arial"/>
+          <w:bCs/>
+        </w:rPr>
+        <w:t xml:space="preserve"> </w:t>
+      </w:r>
+      <w:r>
+        <w:rPr>
+          <w:rFonts w:ascii="Arial" w:hAnsi="Arial" w:cs="Arial"/>
+          <w:bCs/>
+        </w:rPr>
+        <w:t>the same way as he expects</w:t>
+      </w:r>
+      <w:r>
+        <w:rPr>
+          <w:rFonts w:ascii="Arial" w:hAnsi="Arial" w:cs="Arial"/>
+          <w:bCs/>
+        </w:rPr>
+        <w:t>. It is simply impossible for any kind of technology to predict what an actual player will feel.</w:t>
+      </w:r>
+      <w:commentRangeEnd w:id="1"/>
+      <w:r>
+        <w:rPr>
+          <w:rStyle w:val="CommentReference"/>
+          <w:rFonts w:ascii="Arial" w:hAnsi="Arial" w:cs="Arial"/>
+          <w:bCs/>
+          <w:sz w:val="22"/>
+          <w:szCs w:val="22"/>
+        </w:rPr>
+        <w:commentReference w:id="1"/>
+      </w:r>
+      <w:r>
+        <w:rPr>
+          <w:rFonts w:ascii="Arial" w:hAnsi="Arial" w:cs="Arial"/>
+          <w:bCs/>
+        </w:rPr>
+        <w:t xml:space="preserve"> </w:t>
+      </w:r>
+      <w:commentRangeStart w:id="2"/>
+      <w:r>
+        <w:rPr>
+          <w:rFonts w:ascii="Arial" w:hAnsi="Arial" w:cs="Arial"/>
+          <w:bCs/>
+        </w:rPr>
+        <w:t xml:space="preserve">We see how even professional game designers </w:t>
+      </w:r>
+      <w:r>
+        <w:rPr>
+          <w:rFonts w:ascii="Arial" w:hAnsi="Arial" w:cs="Arial"/>
+          <w:bCs/>
+        </w:rPr>
+        <w:t xml:space="preserve">can’t just trust and go for </w:t>
+      </w:r>
+      <w:r>
+        <w:rPr>
+          <w:rFonts w:ascii="Arial" w:hAnsi="Arial" w:cs="Arial"/>
+          <w:bCs/>
+        </w:rPr>
+        <w:t xml:space="preserve">the </w:t>
+      </w:r>
+      <w:r>
+        <w:rPr>
+          <w:rFonts w:ascii="Arial" w:hAnsi="Arial" w:cs="Arial"/>
+          <w:bCs/>
+        </w:rPr>
+        <w:t>first idea</w:t>
+      </w:r>
+      <w:r>
+        <w:rPr>
+          <w:rFonts w:ascii="Arial" w:hAnsi="Arial" w:cs="Arial"/>
+          <w:bCs/>
+        </w:rPr>
+        <w:t xml:space="preserve"> they ge</w:t>
+      </w:r>
+      <w:r>
+        <w:rPr>
+          <w:rFonts w:ascii="Arial" w:hAnsi="Arial" w:cs="Arial"/>
+          <w:bCs/>
+        </w:rPr>
+        <w:t>t</w:t>
+      </w:r>
+      <w:r>
+        <w:rPr>
+          <w:rFonts w:ascii="Arial" w:hAnsi="Arial" w:cs="Arial"/>
+          <w:bCs/>
+        </w:rPr>
+        <w:t>. Instead, they make a countless number of prototypes to make one which feels right</w:t>
+      </w:r>
+      <w:r>
+        <w:rPr>
+          <w:rFonts w:ascii="Arial" w:hAnsi="Arial" w:cs="Arial"/>
+          <w:bCs/>
+        </w:rPr>
+        <w:t xml:space="preserve"> and give birth to a unique experience</w:t>
+      </w:r>
+      <w:commentRangeEnd w:id="2"/>
+      <w:r>
+        <w:rPr>
+          <w:rStyle w:val="CommentReference"/>
+          <w:rFonts w:ascii="Arial" w:hAnsi="Arial" w:cs="Arial"/>
+          <w:bCs/>
+          <w:sz w:val="22"/>
+          <w:szCs w:val="22"/>
+        </w:rPr>
+        <w:commentReference w:id="2"/>
+      </w:r>
+      <w:r>
+        <w:rPr>
+          <w:rFonts w:ascii="Arial" w:hAnsi="Arial" w:cs="Arial"/>
+          <w:bCs/>
+        </w:rPr>
+        <w:t xml:space="preserve"> </w:t>
+      </w:r>
+      <w:r>
+        <w:rPr>
+          <w:rFonts w:ascii="Arial" w:hAnsi="Arial" w:cs="Arial"/>
+          <w:bCs/>
+        </w:rPr>
+        <w:fldChar w:fldCharType="begin"/>
+      </w:r>
+      <w:r>
+        <w:rPr>
+          <w:rFonts w:ascii="Arial" w:hAnsi="Arial" w:cs="Arial"/>
+          <w:bCs/>
+        </w:rPr>
+        <w:instrText xml:space="preserve"> ADDIN ZOTERO_ITEM CSL_CITATION {"citationID":"dRYx39GD","properties":{"formattedCitation":"(Schell, 2008)","plainCitation":"(Schell, 2008)","noteIndex":0},"citationItems":[{"id":91,"uris":["http://zotero.org/users/18403491/items/BPTYJTBB"],"itemData":{"id":91,"type":"book","archive_location":"atuc.KOHA.ATU.408100156","ISBN":"978-0-12-369496-6","language":"eng","publisher":"Elsevier/Morgan Kaufmann","source":"EBSCOhost","title":"The art of game design : a book of lenses / by Jesse Schell.","title-short":"The art of game design","author":[{"family":"Schell","given":"Jesse"}],"issued":{"date-parts":[["2008",1,1]]}}}],"schema":"https://github.com/citation-style-language/schema/raw/master/csl-citation.json"} </w:instrText>
+      </w:r>
+      <w:r>
+        <w:rPr>
+          <w:rFonts w:ascii="Arial" w:hAnsi="Arial" w:cs="Arial"/>
+          <w:bCs/>
+        </w:rPr>
+        <w:fldChar w:fldCharType="separate"/>
+      </w:r>
+      <w:r>
+        <w:rPr>
+          <w:rFonts w:ascii="Arial" w:hAnsi="Arial" w:cs="Arial"/>
+        </w:rPr>
+        <w:t>(Schell, 2008)</w:t>
+      </w:r>
+      <w:r>
+        <w:rPr>
+          <w:rFonts w:ascii="Arial" w:hAnsi="Arial" w:cs="Arial"/>
+          <w:bCs/>
+        </w:rPr>
+        <w:fldChar w:fldCharType="end"/>
+      </w:r>
+      <w:r>
+        <w:rPr>
+          <w:rFonts w:ascii="Arial" w:hAnsi="Arial" w:cs="Arial"/>
+          <w:bCs/>
+        </w:rPr>
+        <w:t xml:space="preserve">. </w:t>
+      </w:r>
+      <w:commentRangeStart w:id="3"/>
+      <w:r>
+        <w:rPr>
+          <w:rFonts w:ascii="Arial" w:hAnsi="Arial" w:cs="Arial"/>
+          <w:bCs/>
+        </w:rPr>
+        <w:t xml:space="preserve">Involving developers to deeply understand and modify the smallest bits and holes in </w:t>
+      </w:r>
+      <w:r>
+        <w:rPr>
+          <w:rFonts w:ascii="Arial" w:hAnsi="Arial" w:cs="Arial"/>
+          <w:bCs/>
+        </w:rPr>
+        <w:t xml:space="preserve">the </w:t>
+      </w:r>
+      <w:r>
+        <w:rPr>
+          <w:rFonts w:ascii="Arial" w:hAnsi="Arial" w:cs="Arial"/>
+          <w:bCs/>
+        </w:rPr>
+        <w:t>development</w:t>
+      </w:r>
+      <w:r>
+        <w:rPr>
+          <w:rFonts w:ascii="Arial" w:hAnsi="Arial" w:cs="Arial"/>
+          <w:bCs/>
+        </w:rPr>
+        <w:t xml:space="preserve"> of a game</w:t>
+      </w:r>
+      <w:r>
+        <w:rPr>
+          <w:rFonts w:ascii="Arial" w:hAnsi="Arial" w:cs="Arial"/>
+          <w:bCs/>
+        </w:rPr>
+        <w:t>.</w:t>
+      </w:r>
+      <w:r>
+        <w:rPr>
+          <w:rFonts w:ascii="Arial" w:hAnsi="Arial" w:cs="Arial"/>
+          <w:bCs/>
+        </w:rPr>
+        <w:t xml:space="preserve"> If we let an algorithm or a tool do all this, we lose control over</w:t>
+      </w:r>
+      <w:r>
+        <w:rPr>
+          <w:rFonts w:ascii="Arial" w:hAnsi="Arial" w:cs="Arial"/>
+          <w:bCs/>
+        </w:rPr>
+        <w:t xml:space="preserve"> the exact details which refine the whole experience.</w:t>
+      </w:r>
+      <w:commentRangeEnd w:id="3"/>
+      <w:r>
+        <w:rPr>
+          <w:rStyle w:val="CommentReference"/>
+          <w:rFonts w:ascii="Arial" w:hAnsi="Arial" w:cs="Arial"/>
+          <w:bCs/>
+          <w:sz w:val="22"/>
+          <w:szCs w:val="22"/>
+        </w:rPr>
+        <w:commentReference w:id="3"/>
+      </w:r>
+      <w:r>
+        <w:rPr>
+          <w:rFonts w:ascii="Arial" w:hAnsi="Arial" w:cs="Arial"/>
+          <w:bCs/>
+        </w:rPr>
+        <w:t xml:space="preserve"> </w:t>
+      </w:r>
+      <w:commentRangeStart w:id="4"/>
+      <w:r>
+        <w:rPr>
+          <w:rFonts w:ascii="Arial" w:hAnsi="Arial" w:cs="Arial"/>
+          <w:bCs/>
+        </w:rPr>
+        <w:t>It is the same concept as</w:t>
+      </w:r>
+      <w:r>
+        <w:rPr>
+          <w:rFonts w:ascii="Arial" w:hAnsi="Arial" w:cs="Arial"/>
+          <w:bCs/>
+        </w:rPr>
+        <w:t xml:space="preserve"> ask</w:t>
+      </w:r>
+      <w:r>
+        <w:rPr>
+          <w:rFonts w:ascii="Arial" w:hAnsi="Arial" w:cs="Arial"/>
+          <w:bCs/>
+        </w:rPr>
+        <w:t>ing</w:t>
+      </w:r>
+      <w:r>
+        <w:rPr>
+          <w:rFonts w:ascii="Arial" w:hAnsi="Arial" w:cs="Arial"/>
+          <w:bCs/>
+        </w:rPr>
+        <w:t xml:space="preserve"> a language model to write an essay in a language that we don’t know</w:t>
+      </w:r>
+      <w:r>
+        <w:rPr>
+          <w:rFonts w:ascii="Arial" w:hAnsi="Arial" w:cs="Arial"/>
+          <w:bCs/>
+        </w:rPr>
+        <w:t>. We</w:t>
+      </w:r>
+      <w:r>
+        <w:rPr>
+          <w:rFonts w:ascii="Arial" w:hAnsi="Arial" w:cs="Arial"/>
+          <w:bCs/>
+        </w:rPr>
+        <w:t xml:space="preserve"> will </w:t>
+      </w:r>
+      <w:r>
+        <w:rPr>
+          <w:rFonts w:ascii="Arial" w:hAnsi="Arial" w:cs="Arial"/>
+          <w:bCs/>
+        </w:rPr>
+        <w:t>not be</w:t>
+      </w:r>
+      <w:r>
+        <w:rPr>
+          <w:rFonts w:ascii="Arial" w:hAnsi="Arial" w:cs="Arial"/>
+          <w:bCs/>
+        </w:rPr>
+        <w:t xml:space="preserve"> able to edit the grammar in this essay</w:t>
+      </w:r>
+      <w:r>
+        <w:rPr>
+          <w:rFonts w:ascii="Arial" w:hAnsi="Arial" w:cs="Arial"/>
+          <w:bCs/>
+        </w:rPr>
+        <w:t xml:space="preserve"> if we can’t even read it</w:t>
+      </w:r>
+      <w:r>
+        <w:rPr>
+          <w:rFonts w:ascii="Arial" w:hAnsi="Arial" w:cs="Arial"/>
+          <w:bCs/>
+        </w:rPr>
+        <w:t>.</w:t>
+      </w:r>
+      <w:commentRangeEnd w:id="4"/>
+      <w:r>
+        <w:rPr>
+          <w:rStyle w:val="CommentReference"/>
+          <w:rFonts w:ascii="Arial" w:hAnsi="Arial" w:cs="Arial"/>
+          <w:bCs/>
+          <w:sz w:val="22"/>
+          <w:szCs w:val="22"/>
+        </w:rPr>
+        <w:commentReference w:id="4"/>
+      </w:r>
+    </w:p>
+    <w:p>
+      <w:pPr>
+        <w:spacing w:after="0" w:line="240" w:lineRule="auto"/>
+        <w:jc w:val="left"/>
         <w:rPr>
           <w:rFonts w:ascii="Arial" w:hAnsi="Arial" w:cs="Arial"/>
           <w:b/>
@@ -395,6 +1036,22 @@
           <w:rFonts w:ascii="Arial" w:hAnsi="Arial" w:cs="Arial"/>
           <w:b/>
         </w:rPr>
+        <w:br w:type="page"/>
+      </w:r>
+    </w:p>
+    <w:p>
+      <w:pPr>
+        <w:rPr>
+          <w:rFonts w:ascii="Arial" w:hAnsi="Arial" w:cs="Arial"/>
+          <w:b/>
+        </w:rPr>
+      </w:pPr>
+      <w:r>
+        <w:rPr>
+          <w:rFonts w:ascii="Arial" w:hAnsi="Arial" w:cs="Arial"/>
+          <w:b/>
+        </w:rPr>
+        <w:lastRenderedPageBreak/>
         <w:t>Discussion</w:t>
       </w:r>
     </w:p>
@@ -408,7 +1065,13 @@
         <w:rPr>
           <w:rFonts w:ascii="Arial" w:hAnsi="Arial" w:cs="Arial"/>
         </w:rPr>
-        <w:t>The discussion part of the essay is organised as per the guidance in the seminars, lectures and sample student essays provided in the Blackboard module. The key features of a good essay are high quality evidence effectively organised using a logical argument or analysis which is clearly written using one or more rhetorical strategies.</w:t>
+        <w:t>First of all</w:t>
+      </w:r>
+      <w:r>
+        <w:rPr>
+          <w:rFonts w:ascii="Arial" w:hAnsi="Arial" w:cs="Arial"/>
+        </w:rPr>
+        <w:t>, to answer a final</w:t>
       </w:r>
       <w:r>
         <w:rPr>
@@ -416,41 +1079,1561 @@
         </w:rPr>
         <w:t xml:space="preserve"> </w:t>
       </w:r>
-    </w:p>
-    <w:p>
-      <w:pPr>
-        <w:rPr>
-          <w:rFonts w:ascii="Arial" w:hAnsi="Arial" w:cs="Arial"/>
-        </w:rPr>
-      </w:pPr>
-      <w:r>
-        <w:rPr>
-          <w:rFonts w:ascii="Arial" w:hAnsi="Arial" w:cs="Arial"/>
-        </w:rPr>
-        <w:t>Remember that there is a guidance note for this task on Blackboard</w:t>
-      </w:r>
-      <w:r>
-        <w:rPr>
-          <w:rFonts w:ascii="Arial" w:hAnsi="Arial" w:cs="Arial"/>
-        </w:rPr>
-        <w:t xml:space="preserve"> and example student essays presented at the end of section 3 in the course content.</w:t>
-      </w:r>
-    </w:p>
-    <w:p>
-      <w:pPr>
-        <w:rPr>
-          <w:rFonts w:ascii="Arial" w:hAnsi="Arial" w:cs="Arial"/>
-        </w:rPr>
-      </w:pPr>
-      <w:r>
-        <w:rPr>
-          <w:rFonts w:ascii="Arial" w:hAnsi="Arial" w:cs="Arial"/>
-        </w:rPr>
-        <w:t>Figures should be sized correctly with numbered captions and caption labels – see the revised Kubrick essay for a good example of this.</w:t>
-      </w:r>
-    </w:p>
-    <w:p>
-      <w:pPr>
+      <w:r>
+        <w:rPr>
+          <w:rFonts w:ascii="Arial" w:hAnsi="Arial" w:cs="Arial"/>
+        </w:rPr>
+        <w:t xml:space="preserve">and </w:t>
+      </w:r>
+      <w:r>
+        <w:rPr>
+          <w:rFonts w:ascii="Arial" w:hAnsi="Arial" w:cs="Arial"/>
+        </w:rPr>
+        <w:t>scary</w:t>
+      </w:r>
+      <w:r>
+        <w:rPr>
+          <w:rFonts w:ascii="Arial" w:hAnsi="Arial" w:cs="Arial"/>
+        </w:rPr>
+        <w:t xml:space="preserve"> question, we need to understand what is the reasons why people play games, but even this question is not straightforward without a clear understanding of what the games actually are.</w:t>
+      </w:r>
+    </w:p>
+    <w:p>
+      <w:pPr>
+        <w:rPr>
+          <w:rFonts w:ascii="Arial" w:hAnsi="Arial" w:cs="Arial"/>
+        </w:rPr>
+      </w:pPr>
+      <w:r>
+        <w:rPr>
+          <w:rFonts w:ascii="Arial" w:hAnsi="Arial" w:cs="Arial"/>
+        </w:rPr>
+        <w:t xml:space="preserve">So, what is a game? The word “game” has a lot of different definitions, which </w:t>
+      </w:r>
+      <w:r>
+        <w:rPr>
+          <w:rFonts w:ascii="Arial" w:hAnsi="Arial" w:cs="Arial"/>
+        </w:rPr>
+        <w:t>have</w:t>
+      </w:r>
+      <w:r>
+        <w:rPr>
+          <w:rFonts w:ascii="Arial" w:hAnsi="Arial" w:cs="Arial"/>
+        </w:rPr>
+        <w:t xml:space="preserve"> a hard time </w:t>
+      </w:r>
+      <w:r>
+        <w:rPr>
+          <w:rFonts w:ascii="Arial" w:hAnsi="Arial" w:cs="Arial"/>
+        </w:rPr>
+        <w:t>explaining</w:t>
+      </w:r>
+      <w:r>
+        <w:rPr>
+          <w:rFonts w:ascii="Arial" w:hAnsi="Arial" w:cs="Arial"/>
+        </w:rPr>
+        <w:t xml:space="preserve"> what we usually name as a game</w:t>
+      </w:r>
+      <w:r>
+        <w:rPr>
+          <w:rFonts w:ascii="Arial" w:hAnsi="Arial" w:cs="Arial"/>
+        </w:rPr>
+        <w:t>, so it will be a nice approach to find answers from game designers</w:t>
+      </w:r>
+      <w:r>
+        <w:rPr>
+          <w:rFonts w:ascii="Arial" w:hAnsi="Arial" w:cs="Arial"/>
+        </w:rPr>
+        <w:t>.</w:t>
+      </w:r>
+      <w:r>
+        <w:rPr>
+          <w:rFonts w:ascii="Arial" w:hAnsi="Arial" w:cs="Arial"/>
+        </w:rPr>
+        <w:t xml:space="preserve"> It is rare to see fun as part of these definitions. Some game designers offer their own definition of this word, and commonly, every single one differs from the others </w:t>
+      </w:r>
+      <w:r>
+        <w:rPr>
+          <w:rFonts w:ascii="Arial" w:hAnsi="Arial" w:cs="Arial"/>
+        </w:rPr>
+        <w:fldChar w:fldCharType="begin"/>
+      </w:r>
+      <w:r>
+        <w:rPr>
+          <w:rFonts w:ascii="Arial" w:hAnsi="Arial" w:cs="Arial"/>
+        </w:rPr>
+        <w:instrText xml:space="preserve"> ADDIN ZOTERO_ITEM CSL_CITATION {"citationID":"KcXRhGJY","properties":{"formattedCitation":"(Koster, 2014)","plainCitation":"(Koster, 2014)","noteIndex":0},"citationItems":[{"id":87,"uris":["http://zotero.org/users/18403491/items/C8BYUDUP"],"itemData":{"id":87,"type":"book","edition":"2nd edition","event-place":"Sebastopol, CA","ISBN":"978-1-4493-6321-5","language":"en","number-of-pages":"1","publisher":"O'Reilly","publisher-place":"Sebastopol, CA","source":"K10plus ISBN","title":"A theory of fun for game design","author":[{"family":"Koster","given":"Raph"}],"issued":{"date-parts":[["2014"]]}}}],"schema":"https://github.com/citation-style-language/schema/raw/master/csl-citation.json"} </w:instrText>
+      </w:r>
+      <w:r>
+        <w:rPr>
+          <w:rFonts w:ascii="Arial" w:hAnsi="Arial" w:cs="Arial"/>
+        </w:rPr>
+        <w:fldChar w:fldCharType="separate"/>
+      </w:r>
+      <w:r>
+        <w:rPr>
+          <w:rFonts w:ascii="Arial" w:hAnsi="Arial" w:cs="Arial"/>
+        </w:rPr>
+        <w:t>(Koster, 2014)</w:t>
+      </w:r>
+      <w:r>
+        <w:rPr>
+          <w:rFonts w:ascii="Arial" w:hAnsi="Arial" w:cs="Arial"/>
+        </w:rPr>
+        <w:fldChar w:fldCharType="end"/>
+      </w:r>
+      <w:r>
+        <w:rPr>
+          <w:rFonts w:ascii="Arial" w:hAnsi="Arial" w:cs="Arial"/>
+        </w:rPr>
+        <w:t xml:space="preserve">. Raph Koster himself gives it an interesting definition as “Games are just exceptionally tasty patterns to eat up”. Jesse Schell starts his description of a game with the phrase “A game is something you play.” This is </w:t>
+      </w:r>
+      <w:r>
+        <w:rPr>
+          <w:rFonts w:ascii="Arial" w:hAnsi="Arial" w:cs="Arial"/>
+        </w:rPr>
+        <w:t xml:space="preserve">a </w:t>
+      </w:r>
+      <w:r>
+        <w:rPr>
+          <w:rFonts w:ascii="Arial" w:hAnsi="Arial" w:cs="Arial"/>
+        </w:rPr>
+        <w:t xml:space="preserve">self-explanatory definition, and </w:t>
+      </w:r>
+      <w:r>
+        <w:rPr>
+          <w:rFonts w:ascii="Arial" w:hAnsi="Arial" w:cs="Arial"/>
+        </w:rPr>
+        <w:t xml:space="preserve">it is hard to debate with it. </w:t>
+      </w:r>
+      <w:r>
+        <w:rPr>
+          <w:rFonts w:ascii="Arial" w:hAnsi="Arial" w:cs="Arial"/>
+        </w:rPr>
+        <w:t>So to answer this question, we need to understand what “play” is</w:t>
+      </w:r>
+      <w:r>
+        <w:rPr>
+          <w:rFonts w:ascii="Arial" w:hAnsi="Arial" w:cs="Arial"/>
+        </w:rPr>
+        <w:t xml:space="preserve"> </w:t>
+      </w:r>
+      <w:r>
+        <w:rPr>
+          <w:rFonts w:ascii="Arial" w:hAnsi="Arial" w:cs="Arial"/>
+        </w:rPr>
+        <w:fldChar w:fldCharType="begin"/>
+      </w:r>
+      <w:r>
+        <w:rPr>
+          <w:rFonts w:ascii="Arial" w:hAnsi="Arial" w:cs="Arial"/>
+        </w:rPr>
+        <w:instrText xml:space="preserve"> ADDIN ZOTERO_ITEM CSL_CITATION {"citationID":"qUjFIPbt","properties":{"formattedCitation":"(Schell, 2008)","plainCitation":"(Schell, 2008)","noteIndex":0},"citationItems":[{"id":91,"uris":["http://zotero.org/users/18403491/items/BPTYJTBB"],"itemData":{"id":91,"type":"book","archive_location":"atuc.KOHA.ATU.408100156","ISBN":"978-0-12-369496-6","language":"eng","publisher":"Elsevier/Morgan Kaufmann","source":"EBSCOhost","title":"The art of game design : a book of lenses / by Jesse Schell.","title-short":"The art of game design","author":[{"family":"Schell","given":"Jesse"}],"issued":{"date-parts":[["2008",1,1]]}}}],"schema":"https://github.com/citation-style-language/schema/raw/master/csl-citation.json"} </w:instrText>
+      </w:r>
+      <w:r>
+        <w:rPr>
+          <w:rFonts w:ascii="Arial" w:hAnsi="Arial" w:cs="Arial"/>
+        </w:rPr>
+        <w:fldChar w:fldCharType="separate"/>
+      </w:r>
+      <w:r>
+        <w:rPr>
+          <w:rFonts w:ascii="Arial" w:hAnsi="Arial" w:cs="Arial"/>
+        </w:rPr>
+        <w:t>(Schell, 2008)</w:t>
+      </w:r>
+      <w:r>
+        <w:rPr>
+          <w:rFonts w:ascii="Arial" w:hAnsi="Arial" w:cs="Arial"/>
+        </w:rPr>
+        <w:fldChar w:fldCharType="end"/>
+      </w:r>
+      <w:r>
+        <w:rPr>
+          <w:rFonts w:ascii="Arial" w:hAnsi="Arial" w:cs="Arial"/>
+        </w:rPr>
+        <w:t>.</w:t>
+      </w:r>
+    </w:p>
+    <w:p>
+      <w:pPr>
+        <w:rPr>
+          <w:rFonts w:ascii="Arial" w:hAnsi="Arial" w:cs="Arial"/>
+        </w:rPr>
+      </w:pPr>
+      <w:r>
+        <w:rPr>
+          <w:rFonts w:ascii="Arial" w:hAnsi="Arial" w:cs="Arial"/>
+        </w:rPr>
+        <w:t xml:space="preserve">Alright, so let’s get a bit more deeply into the definition. What is play then? </w:t>
+      </w:r>
+      <w:r>
+        <w:rPr>
+          <w:rFonts w:ascii="Arial" w:hAnsi="Arial" w:cs="Arial"/>
+        </w:rPr>
+        <w:t>“Play is whatever is done spontaneously and for its own sake.” – George Santayana</w:t>
+      </w:r>
+      <w:r>
+        <w:rPr>
+          <w:rFonts w:ascii="Arial" w:hAnsi="Arial" w:cs="Arial"/>
+        </w:rPr>
+        <w:t>. We can argue about the spontaneity of games, which is not always true, but an important part of a play is that it’s done for its own sake. We can’t name something play anymore if we are forced to do it without our own interest</w:t>
+      </w:r>
+      <w:r>
+        <w:rPr>
+          <w:rFonts w:ascii="Arial" w:hAnsi="Arial" w:cs="Arial"/>
+        </w:rPr>
+        <w:t xml:space="preserve"> </w:t>
+      </w:r>
+      <w:r>
+        <w:rPr>
+          <w:rFonts w:ascii="Arial" w:hAnsi="Arial" w:cs="Arial"/>
+        </w:rPr>
+        <w:t xml:space="preserve">or </w:t>
+      </w:r>
+      <w:r>
+        <w:rPr>
+          <w:rFonts w:ascii="Arial" w:hAnsi="Arial" w:cs="Arial"/>
+        </w:rPr>
+        <w:t xml:space="preserve">simply </w:t>
+      </w:r>
+      <w:r>
+        <w:rPr>
+          <w:rFonts w:ascii="Arial" w:hAnsi="Arial" w:cs="Arial"/>
+        </w:rPr>
+        <w:t>sake.</w:t>
+      </w:r>
+      <w:r>
+        <w:rPr>
+          <w:rFonts w:ascii="Arial" w:hAnsi="Arial" w:cs="Arial"/>
+        </w:rPr>
+        <w:t xml:space="preserve"> Even work in some examples can easily become play if we have our own personal goal, interest or sake for doing it. The more we are forced to do certain things, the more it feels like work, rather than play. And this works backwards, the more it feels like play. “Whoever must play cannot play”. Jesse Schell </w:t>
+      </w:r>
+      <w:r>
+        <w:rPr>
+          <w:rFonts w:ascii="Arial" w:hAnsi="Arial" w:cs="Arial"/>
+        </w:rPr>
+        <w:t>suggests</w:t>
+      </w:r>
+      <w:r>
+        <w:rPr>
+          <w:rFonts w:ascii="Arial" w:hAnsi="Arial" w:cs="Arial"/>
+        </w:rPr>
+        <w:t xml:space="preserve"> his own vision for play as action in which the game is born: “Play is manipulation that indulges curiosity.”</w:t>
+      </w:r>
+      <w:r>
+        <w:rPr>
+          <w:rFonts w:ascii="Arial" w:hAnsi="Arial" w:cs="Arial"/>
+        </w:rPr>
+        <w:t xml:space="preserve"> – Jesse Schell. This definition tries to interpret our inner motivation and curiosity to find answers to simple questions like: What will happen after this level? Can I beat my last record? Can we defeat this enemy? What happens when I press this button?. </w:t>
+      </w:r>
+      <w:r>
+        <w:rPr>
+          <w:rFonts w:ascii="Arial" w:hAnsi="Arial" w:cs="Arial"/>
+        </w:rPr>
+        <w:fldChar w:fldCharType="begin"/>
+      </w:r>
+      <w:r>
+        <w:rPr>
+          <w:rFonts w:ascii="Arial" w:hAnsi="Arial" w:cs="Arial"/>
+        </w:rPr>
+        <w:instrText xml:space="preserve"> ADDIN ZOTERO_ITEM CSL_CITATION {"citationID":"XbPL65sl","properties":{"formattedCitation":"(Schell, 2008)","plainCitation":"(Schell, 2008)","noteIndex":0},"citationItems":[{"id":91,"uris":["http://zotero.org/users/18403491/items/BPTYJTBB"],"itemData":{"id":91,"type":"book","archive_location":"atuc.KOHA.ATU.408100156","ISBN":"978-0-12-369496-6","language":"eng","publisher":"Elsevier/Morgan Kaufmann","source":"EBSCOhost","title":"The art of game design : a book of lenses / by Jesse Schell.","title-short":"The art of game design","author":[{"family":"Schell","given":"Jesse"}],"issued":{"date-parts":[["2008",1,1]]}}}],"schema":"https://github.com/citation-style-language/schema/raw/master/csl-citation.json"} </w:instrText>
+      </w:r>
+      <w:r>
+        <w:rPr>
+          <w:rFonts w:ascii="Arial" w:hAnsi="Arial" w:cs="Arial"/>
+        </w:rPr>
+        <w:fldChar w:fldCharType="separate"/>
+      </w:r>
+      <w:r>
+        <w:rPr>
+          <w:rFonts w:ascii="Arial" w:hAnsi="Arial" w:cs="Arial"/>
+        </w:rPr>
+        <w:t>(Schell, 2008)</w:t>
+      </w:r>
+      <w:r>
+        <w:rPr>
+          <w:rFonts w:ascii="Arial" w:hAnsi="Arial" w:cs="Arial"/>
+        </w:rPr>
+        <w:fldChar w:fldCharType="end"/>
+      </w:r>
+    </w:p>
+    <w:p>
+      <w:pPr>
+        <w:rPr>
+          <w:rFonts w:ascii="Arial" w:hAnsi="Arial" w:cs="Arial"/>
+        </w:rPr>
+      </w:pPr>
+    </w:p>
+    <w:p>
+      <w:pPr>
+        <w:rPr>
+          <w:rFonts w:ascii="Arial" w:hAnsi="Arial" w:cs="Arial"/>
+        </w:rPr>
+      </w:pPr>
+      <w:r>
+        <w:rPr>
+          <w:rFonts w:ascii="Arial" w:hAnsi="Arial" w:cs="Arial"/>
+        </w:rPr>
+        <w:lastRenderedPageBreak/>
+        <w:t>Considering how wide the definition will be to cover everything that we count as a game, it is easier to list</w:t>
+      </w:r>
+      <w:r>
+        <w:rPr>
+          <w:rFonts w:ascii="Arial" w:hAnsi="Arial" w:cs="Arial"/>
+        </w:rPr>
+        <w:t xml:space="preserve"> essential</w:t>
+      </w:r>
+      <w:r>
+        <w:rPr>
+          <w:rFonts w:ascii="Arial" w:hAnsi="Arial" w:cs="Arial"/>
+        </w:rPr>
+        <w:t xml:space="preserve"> key aspects which allow an artefact to be considered a game</w:t>
+      </w:r>
+      <w:r>
+        <w:rPr>
+          <w:rFonts w:ascii="Arial" w:hAnsi="Arial" w:cs="Arial"/>
+        </w:rPr>
+        <w:t xml:space="preserve">: </w:t>
+      </w:r>
+    </w:p>
+    <w:p>
+      <w:pPr>
+        <w:pStyle w:val="ListParagraph"/>
+        <w:numPr>
+          <w:ilvl w:val="0"/>
+          <w:numId w:val="2"/>
+        </w:numPr>
+        <w:rPr>
+          <w:rFonts w:ascii="Arial" w:hAnsi="Arial" w:cs="Arial"/>
+        </w:rPr>
+      </w:pPr>
+      <w:r>
+        <w:rPr>
+          <w:rFonts w:ascii="Arial" w:hAnsi="Arial" w:cs="Arial"/>
+        </w:rPr>
+        <w:t>Games are entered wilfully.</w:t>
+      </w:r>
+    </w:p>
+    <w:p>
+      <w:pPr>
+        <w:pStyle w:val="ListParagraph"/>
+        <w:numPr>
+          <w:ilvl w:val="0"/>
+          <w:numId w:val="2"/>
+        </w:numPr>
+        <w:rPr>
+          <w:rFonts w:ascii="Arial" w:hAnsi="Arial" w:cs="Arial"/>
+        </w:rPr>
+      </w:pPr>
+      <w:r>
+        <w:rPr>
+          <w:rFonts w:ascii="Arial" w:hAnsi="Arial" w:cs="Arial"/>
+        </w:rPr>
+        <w:t>Games have goals.</w:t>
+      </w:r>
+    </w:p>
+    <w:p>
+      <w:pPr>
+        <w:pStyle w:val="ListParagraph"/>
+        <w:numPr>
+          <w:ilvl w:val="0"/>
+          <w:numId w:val="2"/>
+        </w:numPr>
+        <w:rPr>
+          <w:rFonts w:ascii="Arial" w:hAnsi="Arial" w:cs="Arial"/>
+        </w:rPr>
+      </w:pPr>
+      <w:r>
+        <w:rPr>
+          <w:rFonts w:ascii="Arial" w:hAnsi="Arial" w:cs="Arial"/>
+        </w:rPr>
+        <w:t>Games have conflict.</w:t>
+      </w:r>
+    </w:p>
+    <w:p>
+      <w:pPr>
+        <w:pStyle w:val="ListParagraph"/>
+        <w:numPr>
+          <w:ilvl w:val="0"/>
+          <w:numId w:val="2"/>
+        </w:numPr>
+        <w:rPr>
+          <w:rFonts w:ascii="Arial" w:hAnsi="Arial" w:cs="Arial"/>
+        </w:rPr>
+      </w:pPr>
+      <w:r>
+        <w:rPr>
+          <w:rFonts w:ascii="Arial" w:hAnsi="Arial" w:cs="Arial"/>
+        </w:rPr>
+        <w:t>Games have rules.</w:t>
+      </w:r>
+    </w:p>
+    <w:p>
+      <w:pPr>
+        <w:pStyle w:val="ListParagraph"/>
+        <w:numPr>
+          <w:ilvl w:val="0"/>
+          <w:numId w:val="2"/>
+        </w:numPr>
+        <w:rPr>
+          <w:rFonts w:ascii="Arial" w:hAnsi="Arial" w:cs="Arial"/>
+        </w:rPr>
+      </w:pPr>
+      <w:r>
+        <w:rPr>
+          <w:rFonts w:ascii="Arial" w:hAnsi="Arial" w:cs="Arial"/>
+        </w:rPr>
+        <w:t>Games can be won and lost</w:t>
+      </w:r>
+      <w:r>
+        <w:rPr>
+          <w:rFonts w:ascii="Arial" w:hAnsi="Arial" w:cs="Arial"/>
+        </w:rPr>
+        <w:t>.</w:t>
+      </w:r>
+    </w:p>
+    <w:p>
+      <w:pPr>
+        <w:pStyle w:val="ListParagraph"/>
+        <w:numPr>
+          <w:ilvl w:val="0"/>
+          <w:numId w:val="2"/>
+        </w:numPr>
+        <w:rPr>
+          <w:rFonts w:ascii="Arial" w:hAnsi="Arial" w:cs="Arial"/>
+        </w:rPr>
+      </w:pPr>
+      <w:r>
+        <w:rPr>
+          <w:rFonts w:ascii="Arial" w:hAnsi="Arial" w:cs="Arial"/>
+        </w:rPr>
+        <w:t>Games are interactive.</w:t>
+      </w:r>
+    </w:p>
+    <w:p>
+      <w:pPr>
+        <w:pStyle w:val="ListParagraph"/>
+        <w:numPr>
+          <w:ilvl w:val="0"/>
+          <w:numId w:val="2"/>
+        </w:numPr>
+        <w:rPr>
+          <w:rFonts w:ascii="Arial" w:hAnsi="Arial" w:cs="Arial"/>
+        </w:rPr>
+      </w:pPr>
+      <w:r>
+        <w:rPr>
+          <w:rFonts w:ascii="Arial" w:hAnsi="Arial" w:cs="Arial"/>
+        </w:rPr>
+        <w:t>Games have challenges.</w:t>
+      </w:r>
+    </w:p>
+    <w:p>
+      <w:pPr>
+        <w:pStyle w:val="ListParagraph"/>
+        <w:numPr>
+          <w:ilvl w:val="0"/>
+          <w:numId w:val="2"/>
+        </w:numPr>
+        <w:rPr>
+          <w:rFonts w:ascii="Arial" w:hAnsi="Arial" w:cs="Arial"/>
+        </w:rPr>
+      </w:pPr>
+      <w:r>
+        <w:rPr>
+          <w:rFonts w:ascii="Arial" w:hAnsi="Arial" w:cs="Arial"/>
+        </w:rPr>
+        <w:t>Games can create their own internal value.</w:t>
+      </w:r>
+    </w:p>
+    <w:p>
+      <w:pPr>
+        <w:pStyle w:val="ListParagraph"/>
+        <w:numPr>
+          <w:ilvl w:val="0"/>
+          <w:numId w:val="2"/>
+        </w:numPr>
+        <w:rPr>
+          <w:rFonts w:ascii="Arial" w:hAnsi="Arial" w:cs="Arial"/>
+        </w:rPr>
+      </w:pPr>
+      <w:r>
+        <w:rPr>
+          <w:rFonts w:ascii="Arial" w:hAnsi="Arial" w:cs="Arial"/>
+        </w:rPr>
+        <w:t>Games engage players.</w:t>
+      </w:r>
+    </w:p>
+    <w:p>
+      <w:pPr>
+        <w:pStyle w:val="ListParagraph"/>
+        <w:numPr>
+          <w:ilvl w:val="0"/>
+          <w:numId w:val="2"/>
+        </w:numPr>
+        <w:rPr>
+          <w:rFonts w:ascii="Arial" w:hAnsi="Arial" w:cs="Arial"/>
+        </w:rPr>
+      </w:pPr>
+      <w:r>
+        <w:rPr>
+          <w:rFonts w:ascii="Arial" w:hAnsi="Arial" w:cs="Arial"/>
+        </w:rPr>
+        <w:t>Games are closed, formal systems.</w:t>
+      </w:r>
+    </w:p>
+    <w:p>
+      <w:pPr>
+        <w:rPr>
+          <w:rFonts w:ascii="Arial" w:hAnsi="Arial" w:cs="Arial"/>
+        </w:rPr>
+      </w:pPr>
+      <w:r>
+        <w:rPr>
+          <w:rFonts w:ascii="Arial" w:hAnsi="Arial" w:cs="Arial"/>
+        </w:rPr>
+        <w:fldChar w:fldCharType="begin"/>
+      </w:r>
+      <w:r>
+        <w:rPr>
+          <w:rFonts w:ascii="Arial" w:hAnsi="Arial" w:cs="Arial"/>
+        </w:rPr>
+        <w:instrText xml:space="preserve"> ADDIN ZOTERO_ITEM CSL_CITATION {"citationID":"GiEyIhgn","properties":{"formattedCitation":"(Schell, 2008)","plainCitation":"(Schell, 2008)","noteIndex":0},"citationItems":[{"id":91,"uris":["http://zotero.org/users/18403491/items/BPTYJTBB"],"itemData":{"id":91,"type":"book","archive_location":"atuc.KOHA.ATU.408100156","ISBN":"978-0-12-369496-6","language":"eng","publisher":"Elsevier/Morgan Kaufmann","source":"EBSCOhost","title":"The art of game design : a book of lenses / by Jesse Schell.","title-short":"The art of game design","author":[{"family":"Schell","given":"Jesse"}],"issued":{"date-parts":[["2008",1,1]]}}}],"schema":"https://github.com/citation-style-language/schema/raw/master/csl-citation.json"} </w:instrText>
+      </w:r>
+      <w:r>
+        <w:rPr>
+          <w:rFonts w:ascii="Arial" w:hAnsi="Arial" w:cs="Arial"/>
+        </w:rPr>
+        <w:fldChar w:fldCharType="separate"/>
+      </w:r>
+      <w:r>
+        <w:rPr>
+          <w:rFonts w:ascii="Arial" w:hAnsi="Arial" w:cs="Arial"/>
+        </w:rPr>
+        <w:t>(Schell, 2008)</w:t>
+      </w:r>
+      <w:r>
+        <w:rPr>
+          <w:rFonts w:ascii="Arial" w:hAnsi="Arial" w:cs="Arial"/>
+        </w:rPr>
+        <w:fldChar w:fldCharType="end"/>
+      </w:r>
+      <w:r>
+        <w:rPr>
+          <w:rFonts w:ascii="Arial" w:hAnsi="Arial" w:cs="Arial"/>
+        </w:rPr>
+        <w:t>.</w:t>
+      </w:r>
+    </w:p>
+    <w:p>
+      <w:pPr>
+        <w:rPr>
+          <w:rFonts w:ascii="Arial" w:hAnsi="Arial" w:cs="Arial"/>
+        </w:rPr>
+      </w:pPr>
+      <w:r>
+        <w:rPr>
+          <w:rFonts w:ascii="Arial" w:hAnsi="Arial" w:cs="Arial"/>
+        </w:rPr>
+        <w:t>After getting some understanding of the meaning and definition of what games are, we can say that people have</w:t>
+      </w:r>
+      <w:r>
+        <w:rPr>
+          <w:rFonts w:ascii="Arial" w:hAnsi="Arial" w:cs="Arial"/>
+        </w:rPr>
+        <w:t xml:space="preserve"> </w:t>
+      </w:r>
+      <w:r>
+        <w:rPr>
+          <w:rFonts w:ascii="Arial" w:hAnsi="Arial" w:cs="Arial"/>
+        </w:rPr>
+        <w:t>some motivation or curiosity to play games</w:t>
+      </w:r>
+      <w:r>
+        <w:rPr>
+          <w:rFonts w:ascii="Arial" w:hAnsi="Arial" w:cs="Arial"/>
+        </w:rPr>
+        <w:t>;</w:t>
+      </w:r>
+      <w:r>
+        <w:rPr>
+          <w:rFonts w:ascii="Arial" w:hAnsi="Arial" w:cs="Arial"/>
+        </w:rPr>
+        <w:t xml:space="preserve"> this is the basis </w:t>
+      </w:r>
+      <w:r>
+        <w:rPr>
+          <w:rFonts w:ascii="Arial" w:hAnsi="Arial" w:cs="Arial"/>
+        </w:rPr>
+        <w:t>for understanding</w:t>
+      </w:r>
+      <w:r>
+        <w:rPr>
+          <w:rFonts w:ascii="Arial" w:hAnsi="Arial" w:cs="Arial"/>
+        </w:rPr>
+        <w:t xml:space="preserve"> why people even play games. Most likely, if you ask the player why he is playing, you expect an answer: “I find playing games fun”, but </w:t>
+      </w:r>
+      <w:r>
+        <w:rPr>
+          <w:rFonts w:ascii="Arial" w:hAnsi="Arial" w:cs="Arial"/>
+        </w:rPr>
+        <w:t>can any game be fun? So, now to progress into answering why people play games, it is essential to understand what is fun and what is not. If any game is fun, why aren’t we playing tic-tac-toe?</w:t>
+      </w:r>
+    </w:p>
+    <w:p>
+      <w:pPr>
+        <w:rPr>
+          <w:rFonts w:ascii="Arial" w:hAnsi="Arial" w:cs="Arial"/>
+        </w:rPr>
+      </w:pPr>
+      <w:r>
+        <w:rPr>
+          <w:rFonts w:ascii="Arial" w:hAnsi="Arial" w:cs="Arial"/>
+        </w:rPr>
+        <w:t>Word fun comes from “fool” or from “pleasure” in different interpretations. But the main meaning is “a source of enjoyment”,</w:t>
+      </w:r>
+      <w:r>
+        <w:rPr>
+          <w:rFonts w:ascii="Arial" w:hAnsi="Arial" w:cs="Arial"/>
+        </w:rPr>
+        <w:t xml:space="preserve"> not only as physical or mental joy, but also as chemical manipulation. Fun is the release of endorphins. It is a lot of different sensations based on cocktails of chemicals. The pleasurable chills from listening to powerful music are caused by the same chemicals that the person gets from having cocaine, an orgasm or chocolate. (Our brain is technically on drugs all the time) </w:t>
+      </w:r>
+      <w:r>
+        <w:rPr>
+          <w:rFonts w:ascii="Arial" w:hAnsi="Arial" w:cs="Arial"/>
+        </w:rPr>
+        <w:fldChar w:fldCharType="begin"/>
+      </w:r>
+      <w:r>
+        <w:rPr>
+          <w:rFonts w:ascii="Arial" w:hAnsi="Arial" w:cs="Arial"/>
+        </w:rPr>
+        <w:instrText xml:space="preserve"> ADDIN ZOTERO_ITEM CSL_CITATION {"citationID":"IKVPOrqg","properties":{"formattedCitation":"(Koster, 2014)","plainCitation":"(Koster, 2014)","noteIndex":0},"citationItems":[{"id":87,"uris":["http://zotero.org/users/18403491/items/C8BYUDUP"],"itemData":{"id":87,"type":"book","edition":"2nd edition","event-place":"Sebastopol, CA","ISBN":"978-1-4493-6321-5","language":"en","number-of-pages":"1","publisher":"O'Reilly","publisher-place":"Sebastopol, CA","source":"K10plus ISBN","title":"A theory of fun for game design","author":[{"family":"Koster","given":"Raph"}],"issued":{"date-parts":[["2014"]]}}}],"schema":"https://github.com/citation-style-language/schema/raw/master/csl-citation.json"} </w:instrText>
+      </w:r>
+      <w:r>
+        <w:rPr>
+          <w:rFonts w:ascii="Arial" w:hAnsi="Arial" w:cs="Arial"/>
+        </w:rPr>
+        <w:fldChar w:fldCharType="separate"/>
+      </w:r>
+      <w:r>
+        <w:rPr>
+          <w:rFonts w:ascii="Arial" w:hAnsi="Arial" w:cs="Arial"/>
+        </w:rPr>
+        <w:t>(Koster, 2014)</w:t>
+      </w:r>
+      <w:r>
+        <w:rPr>
+          <w:rFonts w:ascii="Arial" w:hAnsi="Arial" w:cs="Arial"/>
+        </w:rPr>
+        <w:fldChar w:fldCharType="end"/>
+      </w:r>
+      <w:r>
+        <w:rPr>
+          <w:rFonts w:ascii="Arial" w:hAnsi="Arial" w:cs="Arial"/>
+        </w:rPr>
+        <w:t xml:space="preserve"> </w:t>
+      </w:r>
+    </w:p>
+    <w:p>
+      <w:pPr>
+        <w:rPr>
+          <w:rFonts w:ascii="Arial" w:hAnsi="Arial" w:cs="Arial"/>
+        </w:rPr>
+      </w:pPr>
+      <w:r>
+        <w:rPr>
+          <w:rFonts w:ascii="Arial" w:hAnsi="Arial" w:cs="Arial"/>
+        </w:rPr>
+        <w:lastRenderedPageBreak/>
+        <w:t xml:space="preserve">All these insights might be useful for understanding the core of fun, but why do we even need fun as a species? Fun is an important survival mechanism which pushes the human species to adapt, learn and master new skills or tasks. As a reward, fun is a moment of pleasure about an accomplished scenario. “Fun is just another word for learning.” </w:t>
+      </w:r>
+      <w:r>
+        <w:rPr>
+          <w:rFonts w:ascii="Arial" w:hAnsi="Arial" w:cs="Arial"/>
+        </w:rPr>
+        <w:fldChar w:fldCharType="begin"/>
+      </w:r>
+      <w:r>
+        <w:rPr>
+          <w:rFonts w:ascii="Arial" w:hAnsi="Arial" w:cs="Arial"/>
+        </w:rPr>
+        <w:instrText xml:space="preserve"> ADDIN ZOTERO_ITEM CSL_CITATION {"citationID":"DJrzvdPh","properties":{"formattedCitation":"(Koster, 2014)","plainCitation":"(Koster, 2014)","noteIndex":0},"citationItems":[{"id":87,"uris":["http://zotero.org/users/18403491/items/C8BYUDUP"],"itemData":{"id":87,"type":"book","edition":"2nd edition","event-place":"Sebastopol, CA","ISBN":"978-1-4493-6321-5","language":"en","number-of-pages":"1","publisher":"O'Reilly","publisher-place":"Sebastopol, CA","source":"K10plus ISBN","title":"A theory of fun for game design","author":[{"family":"Koster","given":"Raph"}],"issued":{"date-parts":[["2014"]]}}}],"schema":"https://github.com/citation-style-language/schema/raw/master/csl-citation.json"} </w:instrText>
+      </w:r>
+      <w:r>
+        <w:rPr>
+          <w:rFonts w:ascii="Arial" w:hAnsi="Arial" w:cs="Arial"/>
+        </w:rPr>
+        <w:fldChar w:fldCharType="separate"/>
+      </w:r>
+      <w:r>
+        <w:rPr>
+          <w:rFonts w:ascii="Arial" w:hAnsi="Arial" w:cs="Arial"/>
+        </w:rPr>
+        <w:t>(Koster, 2014)</w:t>
+      </w:r>
+      <w:r>
+        <w:rPr>
+          <w:rFonts w:ascii="Arial" w:hAnsi="Arial" w:cs="Arial"/>
+        </w:rPr>
+        <w:fldChar w:fldCharType="end"/>
+      </w:r>
+      <w:r>
+        <w:rPr>
+          <w:rFonts w:ascii="Arial" w:hAnsi="Arial" w:cs="Arial"/>
+        </w:rPr>
+        <w:t xml:space="preserve"> </w:t>
+      </w:r>
+    </w:p>
+    <w:p>
+      <w:pPr>
+        <w:rPr>
+          <w:rFonts w:ascii="Arial" w:hAnsi="Arial" w:cs="Arial"/>
+        </w:rPr>
+      </w:pPr>
+      <w:r>
+        <w:rPr>
+          <w:rFonts w:ascii="Arial" w:hAnsi="Arial" w:cs="Arial"/>
+        </w:rPr>
+        <w:t>On the other side of the coin</w:t>
+      </w:r>
+      <w:r>
+        <w:rPr>
+          <w:rFonts w:ascii="Arial" w:hAnsi="Arial" w:cs="Arial"/>
+        </w:rPr>
+        <w:t xml:space="preserve"> is</w:t>
+      </w:r>
+      <w:r>
+        <w:rPr>
+          <w:rFonts w:ascii="Arial" w:hAnsi="Arial" w:cs="Arial"/>
+        </w:rPr>
+        <w:t xml:space="preserve"> boredom</w:t>
+      </w:r>
+      <w:r>
+        <w:rPr>
+          <w:rFonts w:ascii="Arial" w:hAnsi="Arial" w:cs="Arial"/>
+        </w:rPr>
+        <w:t xml:space="preserve"> – the </w:t>
+      </w:r>
+      <w:r>
+        <w:rPr>
+          <w:rFonts w:ascii="Arial" w:hAnsi="Arial" w:cs="Arial"/>
+        </w:rPr>
+        <w:t>absence</w:t>
+      </w:r>
+      <w:r>
+        <w:rPr>
+          <w:rFonts w:ascii="Arial" w:hAnsi="Arial" w:cs="Arial"/>
+        </w:rPr>
+        <w:t xml:space="preserve"> of fun.</w:t>
+      </w:r>
+      <w:r>
+        <w:rPr>
+          <w:rFonts w:ascii="Arial" w:hAnsi="Arial" w:cs="Arial"/>
+        </w:rPr>
+        <w:t xml:space="preserve"> Boredom is the brain’s reaction to the inability to learn. It is a mechanism that pushes us into doing something that can lead to new information or simply fun. Boredom occurs when we lack cognitive challenges. </w:t>
+      </w:r>
+      <w:r>
+        <w:rPr>
+          <w:rFonts w:ascii="Arial" w:hAnsi="Arial" w:cs="Arial"/>
+        </w:rPr>
+        <w:t>The whole idea around learning desire doesn’t mean that it must be a completely new experience</w:t>
+      </w:r>
+      <w:r>
+        <w:rPr>
+          <w:rFonts w:ascii="Arial" w:hAnsi="Arial" w:cs="Arial"/>
+        </w:rPr>
+        <w:t>;</w:t>
+      </w:r>
+      <w:r>
+        <w:rPr>
+          <w:rFonts w:ascii="Arial" w:hAnsi="Arial" w:cs="Arial"/>
+        </w:rPr>
+        <w:t xml:space="preserve"> just new data is enough for the brain to start having fun</w:t>
+      </w:r>
+      <w:r>
+        <w:rPr>
+          <w:rFonts w:ascii="Arial" w:hAnsi="Arial" w:cs="Arial"/>
+        </w:rPr>
+        <w:t xml:space="preserve"> </w:t>
+      </w:r>
+      <w:r>
+        <w:rPr>
+          <w:rFonts w:ascii="Arial" w:hAnsi="Arial" w:cs="Arial"/>
+        </w:rPr>
+        <w:fldChar w:fldCharType="begin"/>
+      </w:r>
+      <w:r>
+        <w:rPr>
+          <w:rFonts w:ascii="Arial" w:hAnsi="Arial" w:cs="Arial"/>
+        </w:rPr>
+        <w:instrText xml:space="preserve"> ADDIN ZOTERO_ITEM CSL_CITATION {"citationID":"RTxbHcvt","properties":{"formattedCitation":"(Koster, 2014)","plainCitation":"(Koster, 2014)","noteIndex":0},"citationItems":[{"id":87,"uris":["http://zotero.org/users/18403491/items/C8BYUDUP"],"itemData":{"id":87,"type":"book","edition":"2nd edition","event-place":"Sebastopol, CA","ISBN":"978-1-4493-6321-5","language":"en","number-of-pages":"1","publisher":"O'Reilly","publisher-place":"Sebastopol, CA","source":"K10plus ISBN","title":"A theory of fun for game design","author":[{"family":"Koster","given":"Raph"}],"issued":{"date-parts":[["2014"]]}}}],"schema":"https://github.com/citation-style-language/schema/raw/master/csl-citation.json"} </w:instrText>
+      </w:r>
+      <w:r>
+        <w:rPr>
+          <w:rFonts w:ascii="Arial" w:hAnsi="Arial" w:cs="Arial"/>
+        </w:rPr>
+        <w:fldChar w:fldCharType="separate"/>
+      </w:r>
+      <w:r>
+        <w:rPr>
+          <w:rFonts w:ascii="Arial" w:hAnsi="Arial" w:cs="Arial"/>
+        </w:rPr>
+        <w:t>(Koster, 2014)</w:t>
+      </w:r>
+      <w:r>
+        <w:rPr>
+          <w:rFonts w:ascii="Arial" w:hAnsi="Arial" w:cs="Arial"/>
+        </w:rPr>
+        <w:fldChar w:fldCharType="end"/>
+      </w:r>
+      <w:r>
+        <w:rPr>
+          <w:rFonts w:ascii="Arial" w:hAnsi="Arial" w:cs="Arial"/>
+        </w:rPr>
+        <w:t xml:space="preserve">. This is an exact explanation to question why tic-tac-toe is not as fun as other games can be. But the absence of data is not the only reason why a game cannot be fun. Sometimes we experience “sensory overload” when the brain receives overwhelming and complex data. This state is the opposite of “sensory deprivation” </w:t>
+      </w:r>
+      <w:r>
+        <w:rPr>
+          <w:rFonts w:ascii="Arial" w:hAnsi="Arial" w:cs="Arial"/>
+        </w:rPr>
+        <w:fldChar w:fldCharType="begin"/>
+      </w:r>
+      <w:r>
+        <w:rPr>
+          <w:rFonts w:ascii="Arial" w:hAnsi="Arial" w:cs="Arial"/>
+        </w:rPr>
+        <w:instrText xml:space="preserve"> ADDIN ZOTERO_ITEM CSL_CITATION {"citationID":"UQVjTbZs","properties":{"formattedCitation":"(Koster, 2014)","plainCitation":"(Koster, 2014)","noteIndex":0},"citationItems":[{"id":87,"uris":["http://zotero.org/users/18403491/items/C8BYUDUP"],"itemData":{"id":87,"type":"book","edition":"2nd edition","event-place":"Sebastopol, CA","ISBN":"978-1-4493-6321-5","language":"en","number-of-pages":"1","publisher":"O'Reilly","publisher-place":"Sebastopol, CA","source":"K10plus ISBN","title":"A theory of fun for game design","author":[{"family":"Koster","given":"Raph"}],"issued":{"date-parts":[["2014"]]}}}],"schema":"https://github.com/citation-style-language/schema/raw/master/csl-citation.json"} </w:instrText>
+      </w:r>
+      <w:r>
+        <w:rPr>
+          <w:rFonts w:ascii="Arial" w:hAnsi="Arial" w:cs="Arial"/>
+        </w:rPr>
+        <w:fldChar w:fldCharType="separate"/>
+      </w:r>
+      <w:r>
+        <w:rPr>
+          <w:rFonts w:ascii="Arial" w:hAnsi="Arial" w:cs="Arial"/>
+        </w:rPr>
+        <w:t>(Koster, 2014)</w:t>
+      </w:r>
+      <w:r>
+        <w:rPr>
+          <w:rFonts w:ascii="Arial" w:hAnsi="Arial" w:cs="Arial"/>
+        </w:rPr>
+        <w:fldChar w:fldCharType="end"/>
+      </w:r>
+      <w:r>
+        <w:rPr>
+          <w:rFonts w:ascii="Arial" w:hAnsi="Arial" w:cs="Arial"/>
+        </w:rPr>
+        <w:t xml:space="preserve">. For the game to stay fun, it needs to balance between deprivation and overload. We get bored once we master a skill or realise that we can’t get </w:t>
+      </w:r>
+      <w:r>
+        <w:rPr>
+          <w:rFonts w:ascii="Arial" w:hAnsi="Arial" w:cs="Arial"/>
+        </w:rPr>
+        <w:t xml:space="preserve">better </w:t>
+      </w:r>
+      <w:r>
+        <w:rPr>
+          <w:rFonts w:ascii="Arial" w:hAnsi="Arial" w:cs="Arial"/>
+        </w:rPr>
+        <w:fldChar w:fldCharType="begin"/>
+      </w:r>
+      <w:r>
+        <w:rPr>
+          <w:rFonts w:ascii="Arial" w:hAnsi="Arial" w:cs="Arial"/>
+        </w:rPr>
+        <w:instrText xml:space="preserve"> ADDIN ZOTERO_ITEM CSL_CITATION {"citationID":"TmoROtce","properties":{"formattedCitation":"(Koster, 2014)","plainCitation":"(Koster, 2014)","noteIndex":0},"citationItems":[{"id":87,"uris":["http://zotero.org/users/18403491/items/C8BYUDUP"],"itemData":{"id":87,"type":"book","edition":"2nd edition","event-place":"Sebastopol, CA","ISBN":"978-1-4493-6321-5","language":"en","number-of-pages":"1","publisher":"O'Reilly","publisher-place":"Sebastopol, CA","source":"K10plus ISBN","title":"A theory of fun for game design","author":[{"family":"Koster","given":"Raph"}],"issued":{"date-parts":[["2014"]]}}}],"schema":"https://github.com/citation-style-language/schema/raw/master/csl-citation.json"} </w:instrText>
+      </w:r>
+      <w:r>
+        <w:rPr>
+          <w:rFonts w:ascii="Arial" w:hAnsi="Arial" w:cs="Arial"/>
+        </w:rPr>
+        <w:fldChar w:fldCharType="separate"/>
+      </w:r>
+      <w:r>
+        <w:rPr>
+          <w:rFonts w:ascii="Arial" w:hAnsi="Arial" w:cs="Arial"/>
+        </w:rPr>
+        <w:t>(Koster, 2014)</w:t>
+      </w:r>
+      <w:r>
+        <w:rPr>
+          <w:rFonts w:ascii="Arial" w:hAnsi="Arial" w:cs="Arial"/>
+        </w:rPr>
+        <w:fldChar w:fldCharType="end"/>
+      </w:r>
+      <w:r>
+        <w:rPr>
+          <w:rFonts w:ascii="Arial" w:hAnsi="Arial" w:cs="Arial"/>
+        </w:rPr>
+        <w:t>.</w:t>
+      </w:r>
+      <w:r>
+        <w:rPr>
+          <w:rFonts w:ascii="Arial" w:hAnsi="Arial" w:cs="Arial"/>
+        </w:rPr>
+        <w:t xml:space="preserve"> The most popular reasons for a game to become boring are:</w:t>
+      </w:r>
+    </w:p>
+    <w:p>
+      <w:pPr>
+        <w:pStyle w:val="ListParagraph"/>
+        <w:numPr>
+          <w:ilvl w:val="0"/>
+          <w:numId w:val="7"/>
+        </w:numPr>
+        <w:rPr>
+          <w:rFonts w:ascii="Arial" w:hAnsi="Arial" w:cs="Arial"/>
+        </w:rPr>
+      </w:pPr>
+      <w:r>
+        <w:rPr>
+          <w:rFonts w:ascii="Arial" w:hAnsi="Arial" w:cs="Arial"/>
+        </w:rPr>
+        <w:t>The game doesn’t show any challenge quickly enough.</w:t>
+      </w:r>
+    </w:p>
+    <w:p>
+      <w:pPr>
+        <w:pStyle w:val="ListParagraph"/>
+        <w:numPr>
+          <w:ilvl w:val="0"/>
+          <w:numId w:val="7"/>
+        </w:numPr>
+        <w:rPr>
+          <w:rFonts w:ascii="Arial" w:hAnsi="Arial" w:cs="Arial"/>
+        </w:rPr>
+      </w:pPr>
+      <w:r>
+        <w:rPr>
+          <w:rFonts w:ascii="Arial" w:hAnsi="Arial" w:cs="Arial"/>
+        </w:rPr>
+        <w:t>Players get overwhelmed with depth, which he thinks is out of his own interest.</w:t>
+      </w:r>
+    </w:p>
+    <w:p>
+      <w:pPr>
+        <w:pStyle w:val="ListParagraph"/>
+        <w:numPr>
+          <w:ilvl w:val="0"/>
+          <w:numId w:val="7"/>
+        </w:numPr>
+        <w:rPr>
+          <w:rFonts w:ascii="Arial" w:hAnsi="Arial" w:cs="Arial"/>
+        </w:rPr>
+      </w:pPr>
+      <w:r>
+        <w:rPr>
+          <w:rFonts w:ascii="Arial" w:hAnsi="Arial" w:cs="Arial"/>
+        </w:rPr>
+        <w:t>Player doesn’t catch the patterns and sees the game as noise.</w:t>
+      </w:r>
+    </w:p>
+    <w:p>
+      <w:pPr>
+        <w:pStyle w:val="ListParagraph"/>
+        <w:numPr>
+          <w:ilvl w:val="0"/>
+          <w:numId w:val="7"/>
+        </w:numPr>
+        <w:rPr>
+          <w:rFonts w:ascii="Arial" w:hAnsi="Arial" w:cs="Arial"/>
+        </w:rPr>
+      </w:pPr>
+      <w:r>
+        <w:rPr>
+          <w:rFonts w:ascii="Arial" w:hAnsi="Arial" w:cs="Arial"/>
+        </w:rPr>
+        <w:t xml:space="preserve">Player finds the difficulty ramp too slow, which makes the game </w:t>
+      </w:r>
+      <w:r>
+        <w:rPr>
+          <w:rFonts w:ascii="Arial" w:hAnsi="Arial" w:cs="Arial"/>
+        </w:rPr>
+        <w:t>look</w:t>
+      </w:r>
+      <w:r>
+        <w:rPr>
+          <w:rFonts w:ascii="Arial" w:hAnsi="Arial" w:cs="Arial"/>
+        </w:rPr>
+        <w:t xml:space="preserve"> trivial.</w:t>
+      </w:r>
+    </w:p>
+    <w:p>
+      <w:pPr>
+        <w:pStyle w:val="ListParagraph"/>
+        <w:numPr>
+          <w:ilvl w:val="0"/>
+          <w:numId w:val="7"/>
+        </w:numPr>
+        <w:rPr>
+          <w:rFonts w:ascii="Arial" w:hAnsi="Arial" w:cs="Arial"/>
+        </w:rPr>
+      </w:pPr>
+      <w:r>
+        <w:rPr>
+          <w:rFonts w:ascii="Arial" w:hAnsi="Arial" w:cs="Arial"/>
+        </w:rPr>
+        <w:t>Player finds difficulty ramps too quickly, which makes the game feel noisy and/or hard.</w:t>
+      </w:r>
+    </w:p>
+    <w:p>
+      <w:pPr>
+        <w:pStyle w:val="ListParagraph"/>
+        <w:numPr>
+          <w:ilvl w:val="0"/>
+          <w:numId w:val="7"/>
+        </w:numPr>
+        <w:rPr>
+          <w:rFonts w:ascii="Arial" w:hAnsi="Arial" w:cs="Arial"/>
+        </w:rPr>
+      </w:pPr>
+      <w:r>
+        <w:rPr>
+          <w:rFonts w:ascii="Arial" w:hAnsi="Arial" w:cs="Arial"/>
+        </w:rPr>
+        <w:t>Player masters the whole pattern and doesn’t see any more challenges. In other words, he beats the game.</w:t>
+      </w:r>
+    </w:p>
+    <w:p>
+      <w:pPr>
+        <w:rPr>
+          <w:rFonts w:ascii="Arial" w:hAnsi="Arial" w:cs="Arial"/>
+        </w:rPr>
+      </w:pPr>
+      <w:r>
+        <w:rPr>
+          <w:rFonts w:ascii="Arial" w:hAnsi="Arial" w:cs="Arial"/>
+        </w:rPr>
+        <w:t xml:space="preserve">It is important to note that not all of these reasons of boredom will leave the same expression on the player. A good game is “One that teaches everything it has to offer before the player stops playing.” </w:t>
+      </w:r>
+      <w:r>
+        <w:rPr>
+          <w:rFonts w:ascii="Arial" w:hAnsi="Arial" w:cs="Arial"/>
+        </w:rPr>
+        <w:t xml:space="preserve">A big part of the fun in games is based on learning or mastering a certain skill set, but it is important to remember that we can be easily overwhelmed or underwhelmed by </w:t>
+      </w:r>
+      <w:r>
+        <w:rPr>
+          <w:rFonts w:ascii="Arial" w:hAnsi="Arial" w:cs="Arial"/>
+        </w:rPr>
+        <w:lastRenderedPageBreak/>
+        <w:t xml:space="preserve">the challenge that we are facing. Everything is not as simple as “learning makes games fun”.  We need to take into account a lot of small variables to make people enjoy, struggle, learn and master without getting bored. </w:t>
+      </w:r>
+      <w:r>
+        <w:rPr>
+          <w:rFonts w:ascii="Arial" w:hAnsi="Arial" w:cs="Arial"/>
+        </w:rPr>
+        <w:fldChar w:fldCharType="begin"/>
+      </w:r>
+      <w:r>
+        <w:rPr>
+          <w:rFonts w:ascii="Arial" w:hAnsi="Arial" w:cs="Arial"/>
+        </w:rPr>
+        <w:instrText xml:space="preserve"> ADDIN ZOTERO_ITEM CSL_CITATION {"citationID":"d4QkInlE","properties":{"formattedCitation":"(Koster, 2014)","plainCitation":"(Koster, 2014)","noteIndex":0},"citationItems":[{"id":87,"uris":["http://zotero.org/users/18403491/items/C8BYUDUP"],"itemData":{"id":87,"type":"book","edition":"2nd edition","event-place":"Sebastopol, CA","ISBN":"978-1-4493-6321-5","language":"en","number-of-pages":"1","publisher":"O'Reilly","publisher-place":"Sebastopol, CA","source":"K10plus ISBN","title":"A theory of fun for game design","author":[{"family":"Koster","given":"Raph"}],"issued":{"date-parts":[["2014"]]}}}],"schema":"https://github.com/citation-style-language/schema/raw/master/csl-citation.json"} </w:instrText>
+      </w:r>
+      <w:r>
+        <w:rPr>
+          <w:rFonts w:ascii="Arial" w:hAnsi="Arial" w:cs="Arial"/>
+        </w:rPr>
+        <w:fldChar w:fldCharType="separate"/>
+      </w:r>
+      <w:r>
+        <w:rPr>
+          <w:rFonts w:ascii="Arial" w:hAnsi="Arial" w:cs="Arial"/>
+        </w:rPr>
+        <w:t>(Koster, 2014)</w:t>
+      </w:r>
+      <w:r>
+        <w:rPr>
+          <w:rFonts w:ascii="Arial" w:hAnsi="Arial" w:cs="Arial"/>
+        </w:rPr>
+        <w:fldChar w:fldCharType="end"/>
+      </w:r>
+    </w:p>
+    <w:p>
+      <w:pPr>
+        <w:rPr>
+          <w:rFonts w:ascii="Arial" w:hAnsi="Arial" w:cs="Arial"/>
+        </w:rPr>
+      </w:pPr>
+      <w:r>
+        <w:rPr>
+          <w:rFonts w:ascii="Arial" w:hAnsi="Arial" w:cs="Arial"/>
+        </w:rPr>
+        <w:t>It is important to consider fun, but is it the only reason? I believe no. Sometimes people can say that games are amazing teachers, but why? A big part of learning dominance of games is the example of Miller’s pyramid of learning. This model mentions learning as steps towards full acknowledgement, it includes steps such as: “Knows”, “Knows how”, “Shows”, “Does”. Games are located in an interesting spot in this model. They focused immediately on the last step – “Does”.</w:t>
+      </w:r>
+      <w:r>
+        <w:rPr>
+          <w:rFonts w:ascii="Arial" w:hAnsi="Arial" w:cs="Arial"/>
+        </w:rPr>
+        <w:t xml:space="preserve"> Most of the experience and learning in games happens in practical examples, where we rarely have explanations, we practice without even though. This achieves the best results in learning, even sometimes by skipping the explanation and knowledge part </w:t>
+      </w:r>
+      <w:r>
+        <w:rPr>
+          <w:rFonts w:ascii="Arial" w:hAnsi="Arial" w:cs="Arial"/>
+        </w:rPr>
+        <w:fldChar w:fldCharType="begin"/>
+      </w:r>
+      <w:r>
+        <w:rPr>
+          <w:rFonts w:ascii="Arial" w:hAnsi="Arial" w:cs="Arial"/>
+        </w:rPr>
+        <w:instrText xml:space="preserve"> ADDIN ZOTERO_ITEM CSL_CITATION {"citationID":"3jiXN4qU","properties":{"formattedCitation":"(Schell, 2008)","plainCitation":"(Schell, 2008)","noteIndex":0},"citationItems":[{"id":91,"uris":["http://zotero.org/users/18403491/items/BPTYJTBB"],"itemData":{"id":91,"type":"book","archive_location":"atuc.KOHA.ATU.408100156","ISBN":"978-0-12-369496-6","language":"eng","publisher":"Elsevier/Morgan Kaufmann","source":"EBSCOhost","title":"The art of game design : a book of lenses / by Jesse Schell.","title-short":"The art of game design","author":[{"family":"Schell","given":"Jesse"}],"issued":{"date-parts":[["2008",1,1]]}}}],"schema":"https://github.com/citation-style-language/schema/raw/master/csl-citation.json"} </w:instrText>
+      </w:r>
+      <w:r>
+        <w:rPr>
+          <w:rFonts w:ascii="Arial" w:hAnsi="Arial" w:cs="Arial"/>
+        </w:rPr>
+        <w:fldChar w:fldCharType="separate"/>
+      </w:r>
+      <w:r>
+        <w:rPr>
+          <w:rFonts w:ascii="Arial" w:hAnsi="Arial" w:cs="Arial"/>
+        </w:rPr>
+        <w:t>(Schell, 2008)</w:t>
+      </w:r>
+      <w:r>
+        <w:rPr>
+          <w:rFonts w:ascii="Arial" w:hAnsi="Arial" w:cs="Arial"/>
+        </w:rPr>
+        <w:fldChar w:fldCharType="end"/>
+      </w:r>
+      <w:r>
+        <w:rPr>
+          <w:rFonts w:ascii="Arial" w:hAnsi="Arial" w:cs="Arial"/>
+        </w:rPr>
+        <w:t>.</w:t>
+      </w:r>
+    </w:p>
+    <w:p>
+      <w:pPr>
+        <w:rPr>
+          <w:rFonts w:ascii="Arial" w:hAnsi="Arial" w:cs="Arial"/>
+        </w:rPr>
+      </w:pPr>
+      <w:r>
+        <w:rPr>
+          <w:rFonts w:ascii="Arial" w:hAnsi="Arial" w:cs="Arial"/>
+        </w:rPr>
+        <w:t xml:space="preserve">No less important is how games are changing players. It is </w:t>
+      </w:r>
+      <w:r>
+        <w:rPr>
+          <w:rFonts w:ascii="Arial" w:hAnsi="Arial" w:cs="Arial"/>
+        </w:rPr>
+        <w:t xml:space="preserve">a controversial topic. Some people can say that games have a dangerous effect on people’s brains, causing violence and addiction, at the same time as other people completely deny any long-term effects from games. At the same time, we see movement of games which trying to teach people and showcase important things that most of us are missing, even changing the whole worldview of players. </w:t>
+      </w:r>
+      <w:r>
+        <w:rPr>
+          <w:rFonts w:ascii="Arial" w:hAnsi="Arial" w:cs="Arial"/>
+        </w:rPr>
+        <w:fldChar w:fldCharType="begin"/>
+      </w:r>
+      <w:r>
+        <w:rPr>
+          <w:rFonts w:ascii="Arial" w:hAnsi="Arial" w:cs="Arial"/>
+        </w:rPr>
+        <w:instrText xml:space="preserve"> ADDIN ZOTERO_ITEM CSL_CITATION {"citationID":"40AqSgSY","properties":{"formattedCitation":"(Schell, 2008)","plainCitation":"(Schell, 2008)","noteIndex":0},"citationItems":[{"id":91,"uris":["http://zotero.org/users/18403491/items/BPTYJTBB"],"itemData":{"id":91,"type":"book","archive_location":"atuc.KOHA.ATU.408100156","ISBN":"978-0-12-369496-6","language":"eng","publisher":"Elsevier/Morgan Kaufmann","source":"EBSCOhost","title":"The art of game design : a book of lenses / by Jesse Schell.","title-short":"The art of game design","author":[{"family":"Schell","given":"Jesse"}],"issued":{"date-parts":[["2008",1,1]]}}}],"schema":"https://github.com/citation-style-language/schema/raw/master/csl-citation.json"} </w:instrText>
+      </w:r>
+      <w:r>
+        <w:rPr>
+          <w:rFonts w:ascii="Arial" w:hAnsi="Arial" w:cs="Arial"/>
+        </w:rPr>
+        <w:fldChar w:fldCharType="separate"/>
+      </w:r>
+      <w:r>
+        <w:rPr>
+          <w:rFonts w:ascii="Arial" w:hAnsi="Arial" w:cs="Arial"/>
+        </w:rPr>
+        <w:t>(Schell, 2008)</w:t>
+      </w:r>
+      <w:r>
+        <w:rPr>
+          <w:rFonts w:ascii="Arial" w:hAnsi="Arial" w:cs="Arial"/>
+        </w:rPr>
+        <w:fldChar w:fldCharType="end"/>
+      </w:r>
+      <w:r>
+        <w:rPr>
+          <w:rFonts w:ascii="Arial" w:hAnsi="Arial" w:cs="Arial"/>
+        </w:rPr>
+        <w:t xml:space="preserve"> Not all games lead to the same emotions and experiences. Some of them could help emotionally get through hard personal issues, help vent anger and frustration, cheer the player up, build confidence or simply relax </w:t>
+      </w:r>
+      <w:r>
+        <w:rPr>
+          <w:rFonts w:ascii="Arial" w:hAnsi="Arial" w:cs="Arial"/>
+        </w:rPr>
+        <w:fldChar w:fldCharType="begin"/>
+      </w:r>
+      <w:r>
+        <w:rPr>
+          <w:rFonts w:ascii="Arial" w:hAnsi="Arial" w:cs="Arial"/>
+        </w:rPr>
+        <w:instrText xml:space="preserve"> ADDIN ZOTERO_ITEM CSL_CITATION {"citationID":"IGBjkCPz","properties":{"formattedCitation":"(Schell, 2008)","plainCitation":"(Schell, 2008)","noteIndex":0},"citationItems":[{"id":91,"uris":["http://zotero.org/users/18403491/items/BPTYJTBB"],"itemData":{"id":91,"type":"book","archive_location":"atuc.KOHA.ATU.408100156","ISBN":"978-0-12-369496-6","language":"eng","publisher":"Elsevier/Morgan Kaufmann","source":"EBSCOhost","title":"The art of game design : a book of lenses / by Jesse Schell.","title-short":"The art of game design","author":[{"family":"Schell","given":"Jesse"}],"issued":{"date-parts":[["2008",1,1]]}}}],"schema":"https://github.com/citation-style-language/schema/raw/master/csl-citation.json"} </w:instrText>
+      </w:r>
+      <w:r>
+        <w:rPr>
+          <w:rFonts w:ascii="Arial" w:hAnsi="Arial" w:cs="Arial"/>
+        </w:rPr>
+        <w:fldChar w:fldCharType="separate"/>
+      </w:r>
+      <w:r>
+        <w:rPr>
+          <w:rFonts w:ascii="Arial" w:hAnsi="Arial" w:cs="Arial"/>
+        </w:rPr>
+        <w:t>(Schell, 2008)</w:t>
+      </w:r>
+      <w:r>
+        <w:rPr>
+          <w:rFonts w:ascii="Arial" w:hAnsi="Arial" w:cs="Arial"/>
+        </w:rPr>
+        <w:fldChar w:fldCharType="end"/>
+      </w:r>
+      <w:r>
+        <w:rPr>
+          <w:rFonts w:ascii="Arial" w:hAnsi="Arial" w:cs="Arial"/>
+        </w:rPr>
+        <w:t xml:space="preserve">. </w:t>
+      </w:r>
+    </w:p>
+    <w:p>
+      <w:pPr>
+        <w:rPr>
+          <w:rFonts w:ascii="Arial" w:hAnsi="Arial" w:cs="Arial"/>
+        </w:rPr>
+      </w:pPr>
+      <w:r>
+        <w:rPr>
+          <w:rFonts w:ascii="Arial" w:hAnsi="Arial" w:cs="Arial"/>
+        </w:rPr>
+        <w:t xml:space="preserve">Games are a unique and useful tool to help people connect, acting as some sort of social bridge, building mutual interest among speakers or just by making communication easier with each other by solving problems together, which will lead to shared memories after a game ends. </w:t>
+      </w:r>
+      <w:r>
+        <w:rPr>
+          <w:rFonts w:ascii="Arial" w:hAnsi="Arial" w:cs="Arial"/>
+        </w:rPr>
+        <w:fldChar w:fldCharType="begin"/>
+      </w:r>
+      <w:r>
+        <w:rPr>
+          <w:rFonts w:ascii="Arial" w:hAnsi="Arial" w:cs="Arial"/>
+        </w:rPr>
+        <w:instrText xml:space="preserve"> ADDIN ZOTERO_ITEM CSL_CITATION {"citationID":"p31fSpln","properties":{"formattedCitation":"(Schell, 2008)","plainCitation":"(Schell, 2008)","noteIndex":0},"citationItems":[{"id":91,"uris":["http://zotero.org/users/18403491/items/BPTYJTBB"],"itemData":{"id":91,"type":"book","archive_location":"atuc.KOHA.ATU.408100156","ISBN":"978-0-12-369496-6","language":"eng","publisher":"Elsevier/Morgan Kaufmann","source":"EBSCOhost","title":"The art of game design : a book of lenses / by Jesse Schell.","title-short":"The art of game design","author":[{"family":"Schell","given":"Jesse"}],"issued":{"date-parts":[["2008",1,1]]}}}],"schema":"https://github.com/citation-style-language/schema/raw/master/csl-citation.json"} </w:instrText>
+      </w:r>
+      <w:r>
+        <w:rPr>
+          <w:rFonts w:ascii="Arial" w:hAnsi="Arial" w:cs="Arial"/>
+        </w:rPr>
+        <w:fldChar w:fldCharType="separate"/>
+      </w:r>
+      <w:r>
+        <w:rPr>
+          <w:rFonts w:ascii="Arial" w:hAnsi="Arial" w:cs="Arial"/>
+        </w:rPr>
+        <w:t>(Schell, 2008)</w:t>
+      </w:r>
+      <w:r>
+        <w:rPr>
+          <w:rFonts w:ascii="Arial" w:hAnsi="Arial" w:cs="Arial"/>
+        </w:rPr>
+        <w:fldChar w:fldCharType="end"/>
+      </w:r>
+    </w:p>
+    <w:p>
+      <w:pPr>
+        <w:rPr>
+          <w:rFonts w:ascii="Arial" w:hAnsi="Arial" w:cs="Arial"/>
+        </w:rPr>
+      </w:pPr>
+    </w:p>
+    <w:p>
+      <w:pPr>
+        <w:rPr>
+          <w:rFonts w:ascii="Arial" w:hAnsi="Arial" w:cs="Arial"/>
+        </w:rPr>
+      </w:pPr>
+      <w:r>
+        <w:rPr>
+          <w:rFonts w:ascii="Arial" w:hAnsi="Arial" w:cs="Arial"/>
+        </w:rPr>
+        <w:lastRenderedPageBreak/>
+        <w:t xml:space="preserve">Games can affect our lives, but the thing that actually transforms our lives is experience, and this is exactly what the whole goal of every game is: to share, create or imagine experience. Exactly, experience changes our way of thinking and the way we see the world, from simple communication patterns that we use on a day-to-day basis, up to </w:t>
+      </w:r>
+      <w:r>
+        <w:rPr>
+          <w:rFonts w:ascii="Arial" w:hAnsi="Arial" w:cs="Arial"/>
+        </w:rPr>
+        <w:t xml:space="preserve">deep thoughts and the way we think about simple things. Every aspect of our lives is shaped by our experiences in the past. Games are just perfect for making people have this experience with minimal friction. So every developer should question themselves at one point, “How can my game change players for the better/worse?” </w:t>
+      </w:r>
+      <w:r>
+        <w:rPr>
+          <w:rFonts w:ascii="Arial" w:hAnsi="Arial" w:cs="Arial"/>
+        </w:rPr>
+        <w:fldChar w:fldCharType="begin"/>
+      </w:r>
+      <w:r>
+        <w:rPr>
+          <w:rFonts w:ascii="Arial" w:hAnsi="Arial" w:cs="Arial"/>
+        </w:rPr>
+        <w:instrText xml:space="preserve"> ADDIN ZOTERO_ITEM CSL_CITATION {"citationID":"QHbPw5KU","properties":{"formattedCitation":"(Schell, 2008)","plainCitation":"(Schell, 2008)","noteIndex":0},"citationItems":[{"id":91,"uris":["http://zotero.org/users/18403491/items/BPTYJTBB"],"itemData":{"id":91,"type":"book","archive_location":"atuc.KOHA.ATU.408100156","ISBN":"978-0-12-369496-6","language":"eng","publisher":"Elsevier/Morgan Kaufmann","source":"EBSCOhost","title":"The art of game design : a book of lenses / by Jesse Schell.","title-short":"The art of game design","author":[{"family":"Schell","given":"Jesse"}],"issued":{"date-parts":[["2008",1,1]]}}}],"schema":"https://github.com/citation-style-language/schema/raw/master/csl-citation.json"} </w:instrText>
+      </w:r>
+      <w:r>
+        <w:rPr>
+          <w:rFonts w:ascii="Arial" w:hAnsi="Arial" w:cs="Arial"/>
+        </w:rPr>
+        <w:fldChar w:fldCharType="separate"/>
+      </w:r>
+      <w:r>
+        <w:rPr>
+          <w:rFonts w:ascii="Arial" w:hAnsi="Arial" w:cs="Arial"/>
+        </w:rPr>
+        <w:t>(Schell, 2008)</w:t>
+      </w:r>
+      <w:r>
+        <w:rPr>
+          <w:rFonts w:ascii="Arial" w:hAnsi="Arial" w:cs="Arial"/>
+        </w:rPr>
+        <w:fldChar w:fldCharType="end"/>
+      </w:r>
+    </w:p>
+    <w:p>
+      <w:pPr>
+        <w:rPr>
+          <w:rFonts w:ascii="Arial" w:hAnsi="Arial" w:cs="Arial"/>
+        </w:rPr>
+      </w:pPr>
+      <w:commentRangeStart w:id="5"/>
+      <w:r>
+        <w:rPr>
+          <w:rFonts w:ascii="Arial" w:hAnsi="Arial" w:cs="Arial"/>
+        </w:rPr>
+        <w:t>Returning to the original question, why do people play games?</w:t>
+      </w:r>
+      <w:commentRangeEnd w:id="5"/>
+      <w:r>
+        <w:rPr>
+          <w:rStyle w:val="CommentReference"/>
+          <w:rFonts w:ascii="Arial" w:hAnsi="Arial" w:cs="Arial"/>
+          <w:sz w:val="22"/>
+          <w:szCs w:val="22"/>
+        </w:rPr>
+        <w:commentReference w:id="5"/>
+      </w:r>
+      <w:r>
+        <w:rPr>
+          <w:rFonts w:ascii="Arial" w:hAnsi="Arial" w:cs="Arial"/>
+        </w:rPr>
+        <w:t xml:space="preserve"> I believe that</w:t>
+      </w:r>
+      <w:r>
+        <w:rPr>
+          <w:rFonts w:ascii="Arial" w:hAnsi="Arial" w:cs="Arial"/>
+        </w:rPr>
+        <w:t xml:space="preserve"> now</w:t>
+      </w:r>
+      <w:r>
+        <w:rPr>
+          <w:rFonts w:ascii="Arial" w:hAnsi="Arial" w:cs="Arial"/>
+        </w:rPr>
+        <w:t xml:space="preserve"> this is a straightforward question.</w:t>
+      </w:r>
+      <w:r>
+        <w:rPr>
+          <w:rFonts w:ascii="Arial" w:hAnsi="Arial" w:cs="Arial"/>
+        </w:rPr>
+        <w:t xml:space="preserve"> Games are part of our lives; they are an experience.</w:t>
+      </w:r>
+      <w:r>
+        <w:rPr>
+          <w:rFonts w:ascii="Arial" w:hAnsi="Arial" w:cs="Arial"/>
+        </w:rPr>
+        <w:t xml:space="preserve"> People seek fun, emotions</w:t>
+      </w:r>
+      <w:r>
+        <w:rPr>
+          <w:rFonts w:ascii="Arial" w:hAnsi="Arial" w:cs="Arial"/>
+        </w:rPr>
+        <w:t xml:space="preserve"> and </w:t>
+      </w:r>
+      <w:r>
+        <w:rPr>
+          <w:rFonts w:ascii="Arial" w:hAnsi="Arial" w:cs="Arial"/>
+        </w:rPr>
+        <w:t>experience</w:t>
+      </w:r>
+      <w:r>
+        <w:rPr>
+          <w:rFonts w:ascii="Arial" w:hAnsi="Arial" w:cs="Arial"/>
+        </w:rPr>
+        <w:t xml:space="preserve"> in a way that allows them to experience something new without much friction. It is easier and much safer to play a game about a submarine expedition than to actually be in one in real life. Of course, experience will be completely different</w:t>
+      </w:r>
+      <w:r>
+        <w:rPr>
+          <w:rFonts w:ascii="Arial" w:hAnsi="Arial" w:cs="Arial"/>
+        </w:rPr>
+        <w:t xml:space="preserve">, but it will achieve the goal of fulfilling the player with new experience, mechanics, story and struggles that might be completely new for a player. We have our internal, nearly infinite source of curiosity, and this urge for new data is pushing us to gather new experiences, and games just happen to be the </w:t>
+      </w:r>
+      <w:r>
+        <w:rPr>
+          <w:rFonts w:ascii="Arial" w:hAnsi="Arial" w:cs="Arial"/>
+        </w:rPr>
+        <w:t>“</w:t>
+      </w:r>
+      <w:r>
+        <w:rPr>
+          <w:rFonts w:ascii="Arial" w:hAnsi="Arial" w:cs="Arial"/>
+        </w:rPr>
+        <w:t>…</w:t>
+      </w:r>
+      <w:r>
+        <w:rPr>
+          <w:rFonts w:ascii="Arial" w:hAnsi="Arial" w:cs="Arial"/>
+        </w:rPr>
+        <w:t>exceptionally tasty patterns to eat up”</w:t>
+      </w:r>
+      <w:r>
+        <w:rPr>
+          <w:rFonts w:ascii="Arial" w:hAnsi="Arial" w:cs="Arial"/>
+        </w:rPr>
+        <w:t xml:space="preserve">. </w:t>
+      </w:r>
+      <w:r>
+        <w:rPr>
+          <w:rFonts w:ascii="Arial" w:hAnsi="Arial" w:cs="Arial"/>
+        </w:rPr>
+        <w:fldChar w:fldCharType="begin"/>
+      </w:r>
+      <w:r>
+        <w:rPr>
+          <w:rFonts w:ascii="Arial" w:hAnsi="Arial" w:cs="Arial"/>
+        </w:rPr>
+        <w:instrText xml:space="preserve"> ADDIN ZOTERO_ITEM CSL_CITATION {"citationID":"aMTWxW3t","properties":{"formattedCitation":"(Schell, 2008; Koster, 2014)","plainCitation":"(Schell, 2008; Koster, 2014)","noteIndex":0},"citationItems":[{"id":91,"uris":["http://zotero.org/users/18403491/items/BPTYJTBB"],"itemData":{"id":91,"type":"book","archive_location":"atuc.KOHA.ATU.408100156","ISBN":"978-0-12-369496-6","language":"eng","publisher":"Elsevier/Morgan Kaufmann","source":"EBSCOhost","title":"The art of game design : a book of lenses / by Jesse Schell.","title-short":"The art of game design","author":[{"family":"Schell","given":"Jesse"}],"issued":{"date-parts":[["2008",1,1]]}}},{"id":87,"uris":["http://zotero.org/users/18403491/items/C8BYUDUP"],"itemData":{"id":87,"type":"book","edition":"2nd edition","event-place":"Sebastopol, CA","ISBN":"978-1-4493-6321-5","language":"en","number-of-pages":"1","publisher":"O'Reilly","publisher-place":"Sebastopol, CA","source":"K10plus ISBN","title":"A theory of fun for game design","author":[{"family":"Koster","given":"Raph"}],"issued":{"date-parts":[["2014"]]}}}],"schema":"https://github.com/citation-style-language/schema/raw/master/csl-citation.json"} </w:instrText>
+      </w:r>
+      <w:r>
+        <w:rPr>
+          <w:rFonts w:ascii="Arial" w:hAnsi="Arial" w:cs="Arial"/>
+        </w:rPr>
+        <w:fldChar w:fldCharType="separate"/>
+      </w:r>
+      <w:r>
+        <w:rPr>
+          <w:rFonts w:ascii="Arial" w:hAnsi="Arial" w:cs="Arial"/>
+        </w:rPr>
+        <w:t>(Schell, 2008; Koster, 2014)</w:t>
+      </w:r>
+      <w:r>
+        <w:rPr>
+          <w:rFonts w:ascii="Arial" w:hAnsi="Arial" w:cs="Arial"/>
+        </w:rPr>
+        <w:fldChar w:fldCharType="end"/>
+      </w:r>
+    </w:p>
+    <w:p>
+      <w:pPr>
+        <w:rPr>
+          <w:rFonts w:ascii="Arial" w:hAnsi="Arial" w:cs="Arial"/>
+        </w:rPr>
+      </w:pPr>
+      <w:commentRangeStart w:id="6"/>
+      <w:r>
+        <w:rPr>
+          <w:rFonts w:ascii="Arial" w:hAnsi="Arial" w:cs="Arial"/>
+        </w:rPr>
+        <w:t xml:space="preserve">Getting back to the argument, considering </w:t>
+      </w:r>
+      <w:r>
+        <w:rPr>
+          <w:rFonts w:ascii="Arial" w:hAnsi="Arial" w:cs="Arial"/>
+        </w:rPr>
+        <w:t>so many variables, can we just trust the design to the machine? I believe the answer is strictly “No”. Games are not just a piece of content</w:t>
+      </w:r>
+      <w:r>
+        <w:rPr>
+          <w:rFonts w:ascii="Arial" w:hAnsi="Arial" w:cs="Arial"/>
+        </w:rPr>
+        <w:t xml:space="preserve"> and</w:t>
+      </w:r>
+      <w:r>
+        <w:rPr>
+          <w:rFonts w:ascii="Arial" w:hAnsi="Arial" w:cs="Arial"/>
+        </w:rPr>
+        <w:t xml:space="preserve"> code in the engine. Games are something unique, which allow us to share experiences, teach us, help with our struggles</w:t>
+      </w:r>
+      <w:r>
+        <w:rPr>
+          <w:rFonts w:ascii="Arial" w:hAnsi="Arial" w:cs="Arial"/>
+        </w:rPr>
+        <w:t>, connect with other people</w:t>
+      </w:r>
+      <w:r>
+        <w:rPr>
+          <w:rFonts w:ascii="Arial" w:hAnsi="Arial" w:cs="Arial"/>
+        </w:rPr>
+        <w:t xml:space="preserve">, </w:t>
+      </w:r>
+      <w:r>
+        <w:rPr>
+          <w:rFonts w:ascii="Arial" w:hAnsi="Arial" w:cs="Arial"/>
+        </w:rPr>
+        <w:t xml:space="preserve">and </w:t>
+      </w:r>
+      <w:r>
+        <w:rPr>
+          <w:rFonts w:ascii="Arial" w:hAnsi="Arial" w:cs="Arial"/>
+        </w:rPr>
+        <w:t>open our eyes to something we never thought about</w:t>
+      </w:r>
+      <w:r>
+        <w:rPr>
+          <w:rFonts w:ascii="Arial" w:hAnsi="Arial" w:cs="Arial"/>
+        </w:rPr>
+        <w:t>. Games are shaping us, and this shaping requires an amazing level of balance</w:t>
+      </w:r>
+      <w:r>
+        <w:rPr>
+          <w:rFonts w:ascii="Arial" w:hAnsi="Arial" w:cs="Arial"/>
+        </w:rPr>
+        <w:t xml:space="preserve"> and thoughtfulness</w:t>
+      </w:r>
+      <w:r>
+        <w:rPr>
+          <w:rFonts w:ascii="Arial" w:hAnsi="Arial" w:cs="Arial"/>
+        </w:rPr>
+        <w:t xml:space="preserve"> to stay healthy and enjoyable. Game Designers spent nearly a </w:t>
+      </w:r>
+      <w:r>
+        <w:rPr>
+          <w:rFonts w:ascii="Arial" w:hAnsi="Arial" w:cs="Arial"/>
+          <w:lang w:val="en-US"/>
+        </w:rPr>
+        <w:t>century</w:t>
+      </w:r>
+      <w:r>
+        <w:rPr>
+          <w:rFonts w:ascii="Arial" w:hAnsi="Arial" w:cs="Arial"/>
+        </w:rPr>
+        <w:t xml:space="preserve"> learning and trying to understand how to share their ideas and goals with players through a piece of software. This is just impossible with current technologies to explain these principles to an algorithm which can only find and recreate patterns.</w:t>
+      </w:r>
+      <w:commentRangeEnd w:id="6"/>
+      <w:r>
+        <w:rPr>
+          <w:rStyle w:val="CommentReference"/>
+          <w:rFonts w:ascii="Arial" w:hAnsi="Arial" w:cs="Arial"/>
+          <w:sz w:val="22"/>
+          <w:szCs w:val="22"/>
+        </w:rPr>
+        <w:commentReference w:id="6"/>
+      </w:r>
+    </w:p>
+    <w:p>
+      <w:pPr>
+        <w:spacing w:after="0" w:line="240" w:lineRule="auto"/>
+        <w:jc w:val="left"/>
         <w:rPr>
           <w:rFonts w:ascii="Arial" w:hAnsi="Arial" w:cs="Arial"/>
           <w:b/>
@@ -461,21 +2644,139 @@
           <w:rFonts w:ascii="Arial" w:hAnsi="Arial" w:cs="Arial"/>
           <w:b/>
         </w:rPr>
+        <w:br w:type="page"/>
+      </w:r>
+    </w:p>
+    <w:p>
+      <w:pPr>
+        <w:rPr>
+          <w:rFonts w:ascii="Arial" w:hAnsi="Arial" w:cs="Arial"/>
+          <w:b/>
+        </w:rPr>
+      </w:pPr>
+    </w:p>
+    <w:p>
+      <w:pPr>
+        <w:rPr>
+          <w:rFonts w:ascii="Arial" w:hAnsi="Arial" w:cs="Arial"/>
+          <w:b/>
+        </w:rPr>
+      </w:pPr>
+      <w:r>
+        <w:rPr>
+          <w:rFonts w:ascii="Arial" w:hAnsi="Arial" w:cs="Arial"/>
+          <w:b/>
+        </w:rPr>
+        <w:t>Conclusion</w:t>
+      </w:r>
+    </w:p>
+    <w:p>
+      <w:pPr>
+        <w:rPr>
+          <w:rFonts w:ascii="Arial" w:hAnsi="Arial" w:cs="Arial"/>
+        </w:rPr>
+      </w:pPr>
+      <w:r>
+        <w:rPr>
+          <w:rFonts w:ascii="Arial" w:hAnsi="Arial" w:cs="Arial"/>
+        </w:rPr>
+        <w:t>The conclusion contains your conclusion.</w:t>
+      </w:r>
+    </w:p>
+    <w:p>
+      <w:pPr>
+        <w:spacing w:after="0" w:line="240" w:lineRule="auto"/>
+        <w:jc w:val="left"/>
+        <w:rPr>
+          <w:rFonts w:ascii="Arial" w:hAnsi="Arial" w:cs="Arial"/>
+        </w:rPr>
+      </w:pPr>
+      <w:r>
+        <w:rPr>
+          <w:rFonts w:ascii="Arial" w:hAnsi="Arial" w:cs="Arial"/>
+        </w:rPr>
+        <w:br w:type="page"/>
+      </w:r>
+    </w:p>
+    <w:p>
+      <w:pPr>
+        <w:rPr>
+          <w:rFonts w:ascii="Arial" w:hAnsi="Arial" w:cs="Arial"/>
+          <w:b/>
+        </w:rPr>
+      </w:pPr>
+      <w:r>
+        <w:rPr>
+          <w:rFonts w:ascii="Arial" w:hAnsi="Arial" w:cs="Arial"/>
+          <w:b/>
+        </w:rPr>
         <w:lastRenderedPageBreak/>
-        <w:t>Conclusion</w:t>
-      </w:r>
-    </w:p>
-    <w:p>
-      <w:pPr>
-        <w:rPr>
-          <w:rFonts w:ascii="Arial" w:hAnsi="Arial" w:cs="Arial"/>
-        </w:rPr>
-      </w:pPr>
-      <w:r>
-        <w:rPr>
-          <w:rFonts w:ascii="Arial" w:hAnsi="Arial" w:cs="Arial"/>
-        </w:rPr>
-        <w:t>The conclusion contains your conclusion.</w:t>
+        <w:t>References</w:t>
+      </w:r>
+    </w:p>
+    <w:p>
+      <w:pPr>
+        <w:pStyle w:val="Bibliography"/>
+        <w:rPr>
+          <w:rFonts w:ascii="Calibri" w:hAnsi="Calibri" w:cs="Calibri"/>
+        </w:rPr>
+      </w:pPr>
+      <w:r>
+        <w:fldChar w:fldCharType="begin"/>
+      </w:r>
+      <w:r>
+        <w:instrText xml:space="preserve"> ADDIN ZOTERO_BIBL {"uncited":[],"omitted":[],"custom":[]} CSL_BIBLIOGRAPHY </w:instrText>
+      </w:r>
+      <w:r>
+        <w:fldChar w:fldCharType="separate"/>
+      </w:r>
+      <w:r>
+        <w:rPr>
+          <w:rFonts w:ascii="Calibri" w:hAnsi="Calibri" w:cs="Calibri"/>
+        </w:rPr>
+        <w:t xml:space="preserve">Koster, R. (2014) </w:t>
+      </w:r>
+      <w:r>
+        <w:rPr>
+          <w:rFonts w:ascii="Calibri" w:hAnsi="Calibri" w:cs="Calibri"/>
+          <w:i/>
+          <w:iCs/>
+        </w:rPr>
+        <w:t>A theory of fun for game design</w:t>
+      </w:r>
+      <w:r>
+        <w:rPr>
+          <w:rFonts w:ascii="Calibri" w:hAnsi="Calibri" w:cs="Calibri"/>
+        </w:rPr>
+        <w:t>. 2nd edition. Sebastopol, CA: O’Reilly.</w:t>
+      </w:r>
+    </w:p>
+    <w:p>
+      <w:pPr>
+        <w:pStyle w:val="Bibliography"/>
+        <w:rPr>
+          <w:rFonts w:ascii="Calibri" w:hAnsi="Calibri" w:cs="Calibri"/>
+        </w:rPr>
+      </w:pPr>
+      <w:r>
+        <w:rPr>
+          <w:rFonts w:ascii="Calibri" w:hAnsi="Calibri" w:cs="Calibri"/>
+        </w:rPr>
+        <w:t xml:space="preserve">Schell, J. (2008) </w:t>
+      </w:r>
+      <w:r>
+        <w:rPr>
+          <w:rFonts w:ascii="Calibri" w:hAnsi="Calibri" w:cs="Calibri"/>
+          <w:i/>
+          <w:iCs/>
+        </w:rPr>
+        <w:t>The art of game design : a book of lenses / by Jesse Schell.</w:t>
+      </w:r>
+      <w:r>
+        <w:rPr>
+          <w:rFonts w:ascii="Calibri" w:hAnsi="Calibri" w:cs="Calibri"/>
+        </w:rPr>
+        <w:t xml:space="preserve"> Elsevier/Morgan Kaufmann.</w:t>
       </w:r>
     </w:p>
     <w:p>
@@ -486,45 +2787,8 @@
         </w:rPr>
       </w:pPr>
       <w:r>
-        <w:rPr>
-          <w:rFonts w:ascii="Arial" w:hAnsi="Arial" w:cs="Arial"/>
-          <w:b/>
-        </w:rPr>
-        <w:t>References</w:t>
-      </w:r>
-    </w:p>
-    <w:p>
-      <w:pPr>
-        <w:rPr>
-          <w:rFonts w:ascii="Arial" w:hAnsi="Arial" w:cs="Arial"/>
-        </w:rPr>
-      </w:pPr>
-      <w:r>
-        <w:rPr>
-          <w:rFonts w:ascii="Arial" w:hAnsi="Arial" w:cs="Arial"/>
-        </w:rPr>
-        <w:t xml:space="preserve">Your reference list goes here and ideally should be generated by </w:t>
-      </w:r>
-      <w:r>
-        <w:rPr>
-          <w:rFonts w:ascii="Arial" w:hAnsi="Arial" w:cs="Arial"/>
-        </w:rPr>
-        <w:t>Zotero</w:t>
-      </w:r>
-      <w:r>
-        <w:rPr>
-          <w:rFonts w:ascii="Arial" w:hAnsi="Arial" w:cs="Arial"/>
-        </w:rPr>
-        <w:t xml:space="preserve"> as per seminar instructions and absolutely must conform to the Harvard style of citation specified in Cite It Right.</w:t>
-      </w:r>
-    </w:p>
-    <w:p>
-      <w:pPr>
-        <w:rPr>
-          <w:rFonts w:ascii="Arial" w:hAnsi="Arial" w:cs="Arial"/>
-          <w:b/>
-        </w:rPr>
-      </w:pPr>
+        <w:fldChar w:fldCharType="end"/>
+      </w:r>
       <w:r>
         <w:br w:type="page"/>
       </w:r>
@@ -580,7 +2844,7 @@
           <w:rFonts w:ascii="Arial" w:hAnsi="Arial" w:cs="Arial"/>
           <w:noProof/>
         </w:rPr>
-        <w:t>293</w:t>
+        <w:t>1764</w:t>
       </w:r>
       <w:r>
         <w:rPr>
@@ -615,7 +2879,6 @@
       <w:r>
         <w:rPr>
           <w:rFonts w:ascii="Arial" w:hAnsi="Arial" w:cs="Arial"/>
-          <w:noProof/>
         </w:rPr>
         <w:t>4</w:t>
       </w:r>
@@ -670,9 +2933,8 @@
       <w:r>
         <w:rPr>
           <w:rFonts w:ascii="Arial" w:hAnsi="Arial" w:cs="Arial"/>
-          <w:noProof/>
-        </w:rPr>
-        <w:t>28/11/2025 13:19:00</w:t>
+        </w:rPr>
+        <w:t>28/11/2025 15:19:00</w:t>
       </w:r>
       <w:r>
         <w:rPr>
@@ -713,7 +2975,6 @@
       <w:r>
         <w:rPr>
           <w:rFonts w:ascii="Arial" w:hAnsi="Arial" w:cs="Arial"/>
-          <w:noProof/>
         </w:rPr>
         <w:t>Oleh Melnychuk - Student</w:t>
       </w:r>
@@ -751,7 +3012,7 @@
       </w:pPr>
     </w:p>
     <w:sectPr>
-      <w:footerReference w:type="default" r:id="rId8"/>
+      <w:footerReference w:type="default" r:id="rId13"/>
       <w:pgSz w:w="11906" w:h="16838"/>
       <w:pgMar w:top="1440" w:right="1440" w:bottom="1440" w:left="1440" w:header="0" w:footer="709" w:gutter="0"/>
       <w:cols w:space="720"/>
@@ -760,6 +3021,246 @@
     </w:sectPr>
   </w:body>
 </w:document>
+</file>
+
+<file path=word/comments.xml><?xml version="1.0" encoding="utf-8"?>
+<w:comments xmlns:wpc="http://schemas.microsoft.com/office/word/2010/wordprocessingCanvas" xmlns:cx="http://schemas.microsoft.com/office/drawing/2014/chartex" xmlns:cx1="http://schemas.microsoft.com/office/drawing/2015/9/8/chartex" xmlns:cx2="http://schemas.microsoft.com/office/drawing/2015/10/21/chartex" xmlns:cx3="http://schemas.microsoft.com/office/drawing/2016/5/9/chartex" xmlns:cx4="http://schemas.microsoft.com/office/drawing/2016/5/10/chartex" xmlns:cx5="http://schemas.microsoft.com/office/drawing/2016/5/11/chartex" xmlns:cx6="http://schemas.microsoft.com/office/drawing/2016/5/12/chartex" xmlns:cx7="http://schemas.microsoft.com/office/drawing/2016/5/13/chartex" xmlns:cx8="http://schemas.microsoft.com/office/drawing/2016/5/14/chartex" xmlns:mc="http://schemas.openxmlformats.org/markup-compatibility/2006" xmlns:aink="http://schemas.microsoft.com/office/drawing/2016/ink" xmlns:am3d="http://schemas.microsoft.com/office/drawing/2017/model3d" xmlns:o="urn:schemas-microsoft-com:office:office" xmlns:oel="http://schemas.microsoft.com/office/2019/extlst" xmlns:r="http://schemas.openxmlformats.org/officeDocument/2006/relationships" xmlns:m="http://schemas.openxmlformats.org/officeDocument/2006/math" xmlns:v="urn:schemas-microsoft-com:vml" xmlns:wp14="http://schemas.microsoft.com/office/word/2010/wordprocessingDrawing" xmlns:wp="http://schemas.openxmlformats.org/drawingml/2006/wordprocessingDrawing" xmlns:w10="urn:schemas-microsoft-com:office:word" xmlns:w="http://schemas.openxmlformats.org/wordprocessingml/2006/main" xmlns:w14="http://schemas.microsoft.com/office/word/2010/wordml" xmlns:w15="http://schemas.microsoft.com/office/word/2012/wordml" xmlns:w16cex="http://schemas.microsoft.com/office/word/2018/wordml/cex" xmlns:w16cid="http://schemas.microsoft.com/office/word/2016/wordml/cid" xmlns:w16="http://schemas.microsoft.com/office/word/2018/wordml" xmlns:w16du="http://schemas.microsoft.com/office/word/2023/wordml/word16du" xmlns:w16sdtdh="http://schemas.microsoft.com/office/word/2020/wordml/sdtdatahash" xmlns:w16sdtfl="http://schemas.microsoft.com/office/word/2024/wordml/sdtformatlock" xmlns:w16se="http://schemas.microsoft.com/office/word/2015/wordml/symex" xmlns:wpg="http://schemas.microsoft.com/office/word/2010/wordprocessingGroup" xmlns:wpi="http://schemas.microsoft.com/office/word/2010/wordprocessingInk" xmlns:wne="http://schemas.microsoft.com/office/word/2006/wordml" xmlns:wps="http://schemas.microsoft.com/office/word/2010/wordprocessingShape" mc:Ignorable="w14 w15 w16se w16cid w16 w16cex w16sdtdh w16sdtfl w16du wp14">
+  <w:comment w:id="0" w:author="Oleh Melnychuk" w:date="2025-11-28T18:12:00Z" w:initials="OM">
+    <w:p>
+      <w:pPr>
+        <w:pStyle w:val="CommentText"/>
+        <w:rPr>
+          <w:rFonts w:ascii="Arial" w:hAnsi="Arial" w:cs="Arial"/>
+        </w:rPr>
+      </w:pPr>
+      <w:r>
+        <w:rPr>
+          <w:rStyle w:val="CommentReference"/>
+        </w:rPr>
+        <w:annotationRef/>
+      </w:r>
+      <w:r>
+        <w:rPr>
+          <w:rFonts w:ascii="Arial" w:hAnsi="Arial" w:cs="Arial"/>
+        </w:rPr>
+        <w:t>Research Question</w:t>
+      </w:r>
+    </w:p>
+  </w:comment>
+  <w:comment w:id="1" w:author="Oleh Melnychuk" w:date="2025-11-28T18:19:00Z" w:initials="OM">
+    <w:p>
+      <w:pPr>
+        <w:pStyle w:val="CommentText"/>
+        <w:rPr>
+          <w:rFonts w:ascii="Arial" w:hAnsi="Arial" w:cs="Arial"/>
+        </w:rPr>
+      </w:pPr>
+      <w:r>
+        <w:rPr>
+          <w:rStyle w:val="CommentReference"/>
+        </w:rPr>
+        <w:annotationRef/>
+      </w:r>
+      <w:r>
+        <w:rPr>
+          <w:rFonts w:ascii="Arial" w:hAnsi="Arial" w:cs="Arial"/>
+        </w:rPr>
+        <w:t>First Thesis Statement</w:t>
+      </w:r>
+      <w:r>
+        <w:rPr>
+          <w:rFonts w:ascii="Arial" w:hAnsi="Arial" w:cs="Arial"/>
+        </w:rPr>
+        <w:br/>
+        <w:t>(Experience)</w:t>
+      </w:r>
+    </w:p>
+  </w:comment>
+  <w:comment w:id="2" w:author="Oleh Melnychuk" w:date="2025-11-28T18:21:00Z" w:initials="OM">
+    <w:p>
+      <w:pPr>
+        <w:pStyle w:val="CommentText"/>
+        <w:rPr>
+          <w:rFonts w:ascii="Arial" w:hAnsi="Arial" w:cs="Arial"/>
+        </w:rPr>
+      </w:pPr>
+      <w:r>
+        <w:rPr>
+          <w:rStyle w:val="CommentReference"/>
+        </w:rPr>
+        <w:annotationRef/>
+      </w:r>
+      <w:r>
+        <w:rPr>
+          <w:rFonts w:ascii="Arial" w:hAnsi="Arial" w:cs="Arial"/>
+        </w:rPr>
+        <w:t>Third Thesis Statement</w:t>
+      </w:r>
+      <w:r>
+        <w:rPr>
+          <w:rFonts w:ascii="Arial" w:hAnsi="Arial" w:cs="Arial"/>
+        </w:rPr>
+        <w:br/>
+        <w:t>(Iterations)</w:t>
+      </w:r>
+    </w:p>
+  </w:comment>
+  <w:comment w:id="3" w:author="Oleh Melnychuk" w:date="2025-11-28T18:22:00Z" w:initials="OM">
+    <w:p>
+      <w:pPr>
+        <w:pStyle w:val="CommentText"/>
+        <w:rPr>
+          <w:rFonts w:ascii="Arial" w:hAnsi="Arial" w:cs="Arial"/>
+        </w:rPr>
+      </w:pPr>
+      <w:r>
+        <w:rPr>
+          <w:rStyle w:val="CommentReference"/>
+        </w:rPr>
+        <w:annotationRef/>
+      </w:r>
+      <w:r>
+        <w:rPr>
+          <w:rFonts w:ascii="Arial" w:hAnsi="Arial" w:cs="Arial"/>
+        </w:rPr>
+        <w:t>Second Thesis Statement</w:t>
+      </w:r>
+      <w:r>
+        <w:rPr>
+          <w:rFonts w:ascii="Arial" w:hAnsi="Arial" w:cs="Arial"/>
+        </w:rPr>
+        <w:br/>
+        <w:t>(</w:t>
+      </w:r>
+      <w:r>
+        <w:rPr>
+          <w:rFonts w:ascii="Arial" w:hAnsi="Arial" w:cs="Arial"/>
+        </w:rPr>
+        <w:t>Loss</w:t>
+      </w:r>
+      <w:r>
+        <w:rPr>
+          <w:rFonts w:ascii="Arial" w:hAnsi="Arial" w:cs="Arial"/>
+        </w:rPr>
+        <w:t xml:space="preserve"> of Control)</w:t>
+      </w:r>
+    </w:p>
+  </w:comment>
+  <w:comment w:id="4" w:author="Oleh Melnychuk" w:date="2025-11-28T18:31:00Z" w:initials="OM">
+    <w:p>
+      <w:pPr>
+        <w:pStyle w:val="CommentText"/>
+        <w:rPr>
+          <w:rFonts w:ascii="Arial" w:hAnsi="Arial" w:cs="Arial"/>
+        </w:rPr>
+      </w:pPr>
+      <w:r>
+        <w:rPr>
+          <w:rStyle w:val="CommentReference"/>
+        </w:rPr>
+        <w:annotationRef/>
+      </w:r>
+      <w:r>
+        <w:rPr>
+          <w:rFonts w:ascii="Arial" w:hAnsi="Arial" w:cs="Arial"/>
+        </w:rPr>
+        <w:t>Example with Lang</w:t>
+      </w:r>
+      <w:r>
+        <w:rPr>
+          <w:rFonts w:ascii="Arial" w:hAnsi="Arial" w:cs="Arial"/>
+        </w:rPr>
+        <w:t xml:space="preserve">. </w:t>
+      </w:r>
+      <w:r>
+        <w:rPr>
+          <w:rFonts w:ascii="Arial" w:hAnsi="Arial" w:cs="Arial"/>
+        </w:rPr>
+        <w:t>Mod</w:t>
+      </w:r>
+      <w:r>
+        <w:rPr>
+          <w:rFonts w:ascii="Arial" w:hAnsi="Arial" w:cs="Arial"/>
+        </w:rPr>
+        <w:t>.</w:t>
+      </w:r>
+      <w:r>
+        <w:rPr>
+          <w:rFonts w:ascii="Arial" w:hAnsi="Arial" w:cs="Arial"/>
+        </w:rPr>
+        <w:t xml:space="preserve"> Essay</w:t>
+      </w:r>
+    </w:p>
+  </w:comment>
+  <w:comment w:id="5" w:author="Oleh Melnychuk" w:date="2025-11-28T22:44:00Z" w:initials="OM">
+    <w:p>
+      <w:pPr>
+        <w:pStyle w:val="CommentText"/>
+      </w:pPr>
+      <w:r>
+        <w:rPr>
+          <w:rStyle w:val="CommentReference"/>
+        </w:rPr>
+        <w:annotationRef/>
+      </w:r>
+      <w:r>
+        <w:t>Rewrite with Experience as factor</w:t>
+      </w:r>
+    </w:p>
+  </w:comment>
+  <w:comment w:id="6" w:author="Oleh Melnychuk" w:date="2025-11-28T23:50:00Z" w:initials="OM">
+    <w:p>
+      <w:pPr>
+        <w:pStyle w:val="CommentText"/>
+      </w:pPr>
+      <w:r>
+        <w:rPr>
+          <w:rStyle w:val="CommentReference"/>
+        </w:rPr>
+        <w:annotationRef/>
+      </w:r>
+      <w:r>
+        <w:t>Argument 1</w:t>
+      </w:r>
+    </w:p>
+  </w:comment>
+</w:comments>
+</file>
+
+<file path=word/commentsExtended.xml><?xml version="1.0" encoding="utf-8"?>
+<w15:commentsEx xmlns:wpc="http://schemas.microsoft.com/office/word/2010/wordprocessingCanvas" xmlns:cx="http://schemas.microsoft.com/office/drawing/2014/chartex" xmlns:cx1="http://schemas.microsoft.com/office/drawing/2015/9/8/chartex" xmlns:cx2="http://schemas.microsoft.com/office/drawing/2015/10/21/chartex" xmlns:cx3="http://schemas.microsoft.com/office/drawing/2016/5/9/chartex" xmlns:cx4="http://schemas.microsoft.com/office/drawing/2016/5/10/chartex" xmlns:cx5="http://schemas.microsoft.com/office/drawing/2016/5/11/chartex" xmlns:cx6="http://schemas.microsoft.com/office/drawing/2016/5/12/chartex" xmlns:cx7="http://schemas.microsoft.com/office/drawing/2016/5/13/chartex" xmlns:cx8="http://schemas.microsoft.com/office/drawing/2016/5/14/chartex" xmlns:mc="http://schemas.openxmlformats.org/markup-compatibility/2006" xmlns:aink="http://schemas.microsoft.com/office/drawing/2016/ink" xmlns:am3d="http://schemas.microsoft.com/office/drawing/2017/model3d" xmlns:o="urn:schemas-microsoft-com:office:office" xmlns:oel="http://schemas.microsoft.com/office/2019/extlst" xmlns:r="http://schemas.openxmlformats.org/officeDocument/2006/relationships" xmlns:m="http://schemas.openxmlformats.org/officeDocument/2006/math" xmlns:v="urn:schemas-microsoft-com:vml" xmlns:wp14="http://schemas.microsoft.com/office/word/2010/wordprocessingDrawing" xmlns:wp="http://schemas.openxmlformats.org/drawingml/2006/wordprocessingDrawing" xmlns:w10="urn:schemas-microsoft-com:office:word" xmlns:w="http://schemas.openxmlformats.org/wordprocessingml/2006/main" xmlns:w14="http://schemas.microsoft.com/office/word/2010/wordml" xmlns:w15="http://schemas.microsoft.com/office/word/2012/wordml" xmlns:w16cex="http://schemas.microsoft.com/office/word/2018/wordml/cex" xmlns:w16cid="http://schemas.microsoft.com/office/word/2016/wordml/cid" xmlns:w16="http://schemas.microsoft.com/office/word/2018/wordml" xmlns:w16du="http://schemas.microsoft.com/office/word/2023/wordml/word16du" xmlns:w16sdtdh="http://schemas.microsoft.com/office/word/2020/wordml/sdtdatahash" xmlns:w16sdtfl="http://schemas.microsoft.com/office/word/2024/wordml/sdtformatlock" xmlns:w16se="http://schemas.microsoft.com/office/word/2015/wordml/symex" xmlns:wpg="http://schemas.microsoft.com/office/word/2010/wordprocessingGroup" xmlns:wpi="http://schemas.microsoft.com/office/word/2010/wordprocessingInk" xmlns:wne="http://schemas.microsoft.com/office/word/2006/wordml" xmlns:wps="http://schemas.microsoft.com/office/word/2010/wordprocessingShape" mc:Ignorable="w14 w15 w16se w16cid w16 w16cex w16sdtdh w16sdtfl w16du wp14">
+  <w15:commentEx w15:paraId="0BE681F7" w15:done="0"/>
+  <w15:commentEx w15:paraId="4AB3B1AB" w15:done="0"/>
+  <w15:commentEx w15:paraId="2C8808BC" w15:done="0"/>
+  <w15:commentEx w15:paraId="7F0F76A9" w15:done="0"/>
+  <w15:commentEx w15:paraId="12DC8AFB" w15:done="0"/>
+  <w15:commentEx w15:paraId="7B92DBE8" w15:done="0"/>
+  <w15:commentEx w15:paraId="7A8896ED" w15:done="0"/>
+</w15:commentsEx>
+</file>
+
+<file path=word/commentsExtensible.xml><?xml version="1.0" encoding="utf-8"?>
+<w16cex:commentsExtensible xmlns:wpc="http://schemas.microsoft.com/office/word/2010/wordprocessingCanvas" xmlns:cx="http://schemas.microsoft.com/office/drawing/2014/chartex" xmlns:cx1="http://schemas.microsoft.com/office/drawing/2015/9/8/chartex" xmlns:cx2="http://schemas.microsoft.com/office/drawing/2015/10/21/chartex" xmlns:cx3="http://schemas.microsoft.com/office/drawing/2016/5/9/chartex" xmlns:cx4="http://schemas.microsoft.com/office/drawing/2016/5/10/chartex" xmlns:cx5="http://schemas.microsoft.com/office/drawing/2016/5/11/chartex" xmlns:cx6="http://schemas.microsoft.com/office/drawing/2016/5/12/chartex" xmlns:cx7="http://schemas.microsoft.com/office/drawing/2016/5/13/chartex" xmlns:cx8="http://schemas.microsoft.com/office/drawing/2016/5/14/chartex" xmlns:cr="http://schemas.microsoft.com/office/comments/2020/reactions" xmlns:mc="http://schemas.openxmlformats.org/markup-compatibility/2006" xmlns:aink="http://schemas.microsoft.com/office/drawing/2016/ink" xmlns:am3d="http://schemas.microsoft.com/office/drawing/2017/model3d" xmlns:o="urn:schemas-microsoft-com:office:office" xmlns:oel="http://schemas.microsoft.com/office/2019/extlst" xmlns:r="http://schemas.openxmlformats.org/officeDocument/2006/relationships" xmlns:m="http://schemas.openxmlformats.org/officeDocument/2006/math" xmlns:v="urn:schemas-microsoft-com:vml" xmlns:wp14="http://schemas.microsoft.com/office/word/2010/wordprocessingDrawing" xmlns:wp="http://schemas.openxmlformats.org/drawingml/2006/wordprocessingDrawing" xmlns:w10="urn:schemas-microsoft-com:office:word" xmlns:w="http://schemas.openxmlformats.org/wordprocessingml/2006/main" xmlns:w14="http://schemas.microsoft.com/office/word/2010/wordml" xmlns:w15="http://schemas.microsoft.com/office/word/2012/wordml" xmlns:w16cex="http://schemas.microsoft.com/office/word/2018/wordml/cex" xmlns:w16cid="http://schemas.microsoft.com/office/word/2016/wordml/cid" xmlns:w16="http://schemas.microsoft.com/office/word/2018/wordml" xmlns:w16du="http://schemas.microsoft.com/office/word/2023/wordml/word16du" xmlns:w16sdtdh="http://schemas.microsoft.com/office/word/2020/wordml/sdtdatahash" xmlns:w16sdtfl="http://schemas.microsoft.com/office/word/2024/wordml/sdtformatlock" xmlns:w16se="http://schemas.microsoft.com/office/word/2015/wordml/symex" xmlns:wpg="http://schemas.microsoft.com/office/word/2010/wordprocessingGroup" xmlns:wpi="http://schemas.microsoft.com/office/word/2010/wordprocessingInk" xmlns:wne="http://schemas.microsoft.com/office/word/2006/wordml" xmlns:wps="http://schemas.microsoft.com/office/word/2010/wordprocessingShape" mc:Ignorable="w14 w15 w16se w16cid w16 w16cex w16sdtdh w16sdtfl cr w16du wp14">
+  <w16cex:commentExtensible w16cex:durableId="0A040C5B" w16cex:dateUtc="2025-11-28T18:12:00Z"/>
+  <w16cex:commentExtensible w16cex:durableId="4AD6C28C" w16cex:dateUtc="2025-11-28T18:19:00Z"/>
+  <w16cex:commentExtensible w16cex:durableId="0FA8B42C" w16cex:dateUtc="2025-11-28T18:21:00Z"/>
+  <w16cex:commentExtensible w16cex:durableId="5EBA28F2" w16cex:dateUtc="2025-11-28T18:22:00Z"/>
+  <w16cex:commentExtensible w16cex:durableId="2B89F8F6" w16cex:dateUtc="2025-11-28T18:31:00Z"/>
+  <w16cex:commentExtensible w16cex:durableId="500A5354" w16cex:dateUtc="2025-11-28T22:44:00Z"/>
+  <w16cex:commentExtensible w16cex:durableId="6988F66A" w16cex:dateUtc="2025-11-28T23:50:00Z"/>
+</w16cex:commentsExtensible>
+</file>
+
+<file path=word/commentsIds.xml><?xml version="1.0" encoding="utf-8"?>
+<w16cid:commentsIds xmlns:wpc="http://schemas.microsoft.com/office/word/2010/wordprocessingCanvas" xmlns:cx="http://schemas.microsoft.com/office/drawing/2014/chartex" xmlns:cx1="http://schemas.microsoft.com/office/drawing/2015/9/8/chartex" xmlns:cx2="http://schemas.microsoft.com/office/drawing/2015/10/21/chartex" xmlns:cx3="http://schemas.microsoft.com/office/drawing/2016/5/9/chartex" xmlns:cx4="http://schemas.microsoft.com/office/drawing/2016/5/10/chartex" xmlns:cx5="http://schemas.microsoft.com/office/drawing/2016/5/11/chartex" xmlns:cx6="http://schemas.microsoft.com/office/drawing/2016/5/12/chartex" xmlns:cx7="http://schemas.microsoft.com/office/drawing/2016/5/13/chartex" xmlns:cx8="http://schemas.microsoft.com/office/drawing/2016/5/14/chartex" xmlns:mc="http://schemas.openxmlformats.org/markup-compatibility/2006" xmlns:aink="http://schemas.microsoft.com/office/drawing/2016/ink" xmlns:am3d="http://schemas.microsoft.com/office/drawing/2017/model3d" xmlns:o="urn:schemas-microsoft-com:office:office" xmlns:oel="http://schemas.microsoft.com/office/2019/extlst" xmlns:r="http://schemas.openxmlformats.org/officeDocument/2006/relationships" xmlns:m="http://schemas.openxmlformats.org/officeDocument/2006/math" xmlns:v="urn:schemas-microsoft-com:vml" xmlns:wp14="http://schemas.microsoft.com/office/word/2010/wordprocessingDrawing" xmlns:wp="http://schemas.openxmlformats.org/drawingml/2006/wordprocessingDrawing" xmlns:w10="urn:schemas-microsoft-com:office:word" xmlns:w="http://schemas.openxmlformats.org/wordprocessingml/2006/main" xmlns:w14="http://schemas.microsoft.com/office/word/2010/wordml" xmlns:w15="http://schemas.microsoft.com/office/word/2012/wordml" xmlns:w16cex="http://schemas.microsoft.com/office/word/2018/wordml/cex" xmlns:w16cid="http://schemas.microsoft.com/office/word/2016/wordml/cid" xmlns:w16="http://schemas.microsoft.com/office/word/2018/wordml" xmlns:w16du="http://schemas.microsoft.com/office/word/2023/wordml/word16du" xmlns:w16sdtdh="http://schemas.microsoft.com/office/word/2020/wordml/sdtdatahash" xmlns:w16sdtfl="http://schemas.microsoft.com/office/word/2024/wordml/sdtformatlock" xmlns:w16se="http://schemas.microsoft.com/office/word/2015/wordml/symex" xmlns:wpg="http://schemas.microsoft.com/office/word/2010/wordprocessingGroup" xmlns:wpi="http://schemas.microsoft.com/office/word/2010/wordprocessingInk" xmlns:wne="http://schemas.microsoft.com/office/word/2006/wordml" xmlns:wps="http://schemas.microsoft.com/office/word/2010/wordprocessingShape" mc:Ignorable="w14 w15 w16se w16cid w16 w16cex w16sdtdh w16sdtfl w16du wp14">
+  <w16cid:commentId w16cid:paraId="0BE681F7" w16cid:durableId="0A040C5B"/>
+  <w16cid:commentId w16cid:paraId="4AB3B1AB" w16cid:durableId="4AD6C28C"/>
+  <w16cid:commentId w16cid:paraId="2C8808BC" w16cid:durableId="0FA8B42C"/>
+  <w16cid:commentId w16cid:paraId="7F0F76A9" w16cid:durableId="5EBA28F2"/>
+  <w16cid:commentId w16cid:paraId="12DC8AFB" w16cid:durableId="2B89F8F6"/>
+  <w16cid:commentId w16cid:paraId="7B92DBE8" w16cid:durableId="500A5354"/>
+  <w16cid:commentId w16cid:paraId="7A8896ED" w16cid:durableId="6988F66A"/>
+</w16cid:commentsIds>
 </file>
 
 <file path=word/endnotes.xml><?xml version="1.0" encoding="utf-8"?>
@@ -956,6 +3457,827 @@
     </w:p>
   </w:footnote>
 </w:footnotes>
+</file>
+
+<file path=word/numbering.xml><?xml version="1.0" encoding="utf-8"?>
+<w:numbering xmlns:wpc="http://schemas.microsoft.com/office/word/2010/wordprocessingCanvas" xmlns:cx="http://schemas.microsoft.com/office/drawing/2014/chartex" xmlns:cx1="http://schemas.microsoft.com/office/drawing/2015/9/8/chartex" xmlns:cx2="http://schemas.microsoft.com/office/drawing/2015/10/21/chartex" xmlns:cx3="http://schemas.microsoft.com/office/drawing/2016/5/9/chartex" xmlns:cx4="http://schemas.microsoft.com/office/drawing/2016/5/10/chartex" xmlns:cx5="http://schemas.microsoft.com/office/drawing/2016/5/11/chartex" xmlns:cx6="http://schemas.microsoft.com/office/drawing/2016/5/12/chartex" xmlns:cx7="http://schemas.microsoft.com/office/drawing/2016/5/13/chartex" xmlns:cx8="http://schemas.microsoft.com/office/drawing/2016/5/14/chartex" xmlns:mc="http://schemas.openxmlformats.org/markup-compatibility/2006" xmlns:aink="http://schemas.microsoft.com/office/drawing/2016/ink" xmlns:am3d="http://schemas.microsoft.com/office/drawing/2017/model3d" xmlns:o="urn:schemas-microsoft-com:office:office" xmlns:oel="http://schemas.microsoft.com/office/2019/extlst" xmlns:r="http://schemas.openxmlformats.org/officeDocument/2006/relationships" xmlns:m="http://schemas.openxmlformats.org/officeDocument/2006/math" xmlns:v="urn:schemas-microsoft-com:vml" xmlns:wp14="http://schemas.microsoft.com/office/word/2010/wordprocessingDrawing" xmlns:wp="http://schemas.openxmlformats.org/drawingml/2006/wordprocessingDrawing" xmlns:w10="urn:schemas-microsoft-com:office:word" xmlns:w="http://schemas.openxmlformats.org/wordprocessingml/2006/main" xmlns:w14="http://schemas.microsoft.com/office/word/2010/wordml" xmlns:w15="http://schemas.microsoft.com/office/word/2012/wordml" xmlns:w16cex="http://schemas.microsoft.com/office/word/2018/wordml/cex" xmlns:w16cid="http://schemas.microsoft.com/office/word/2016/wordml/cid" xmlns:w16="http://schemas.microsoft.com/office/word/2018/wordml" xmlns:w16du="http://schemas.microsoft.com/office/word/2023/wordml/word16du" xmlns:w16sdtdh="http://schemas.microsoft.com/office/word/2020/wordml/sdtdatahash" xmlns:w16sdtfl="http://schemas.microsoft.com/office/word/2024/wordml/sdtformatlock" xmlns:w16se="http://schemas.microsoft.com/office/word/2015/wordml/symex" xmlns:wpg="http://schemas.microsoft.com/office/word/2010/wordprocessingGroup" xmlns:wpi="http://schemas.microsoft.com/office/word/2010/wordprocessingInk" xmlns:wne="http://schemas.microsoft.com/office/word/2006/wordml" xmlns:wps="http://schemas.microsoft.com/office/word/2010/wordprocessingShape" mc:Ignorable="w14 w15 w16se w16cid w16 w16cex w16sdtdh w16sdtfl w16du wp14">
+  <w:abstractNum w:abstractNumId="0" w15:restartNumberingAfterBreak="0">
+    <w:nsid w:val="243B27D0"/>
+    <w:multiLevelType w:val="hybridMultilevel"/>
+    <w:tmpl w:val="887CA428"/>
+    <w:lvl w:ilvl="0" w:tplc="D772B454">
+      <w:numFmt w:val="bullet"/>
+      <w:lvlText w:val="-"/>
+      <w:lvlJc w:val="left"/>
+      <w:pPr>
+        <w:ind w:left="720" w:hanging="360"/>
+      </w:pPr>
+      <w:rPr>
+        <w:rFonts w:ascii="Arial" w:eastAsiaTheme="minorHAnsi" w:hAnsi="Arial" w:cs="Arial" w:hint="default"/>
+      </w:rPr>
+    </w:lvl>
+    <w:lvl w:ilvl="1" w:tplc="04220003" w:tentative="1">
+      <w:start w:val="1"/>
+      <w:numFmt w:val="bullet"/>
+      <w:lvlText w:val="o"/>
+      <w:lvlJc w:val="left"/>
+      <w:pPr>
+        <w:ind w:left="1440" w:hanging="360"/>
+      </w:pPr>
+      <w:rPr>
+        <w:rFonts w:ascii="Courier New" w:hAnsi="Courier New" w:cs="Courier New" w:hint="default"/>
+      </w:rPr>
+    </w:lvl>
+    <w:lvl w:ilvl="2" w:tplc="04220005" w:tentative="1">
+      <w:start w:val="1"/>
+      <w:numFmt w:val="bullet"/>
+      <w:lvlText w:val=""/>
+      <w:lvlJc w:val="left"/>
+      <w:pPr>
+        <w:ind w:left="2160" w:hanging="360"/>
+      </w:pPr>
+      <w:rPr>
+        <w:rFonts w:ascii="Wingdings" w:hAnsi="Wingdings" w:hint="default"/>
+      </w:rPr>
+    </w:lvl>
+    <w:lvl w:ilvl="3" w:tplc="04220001" w:tentative="1">
+      <w:start w:val="1"/>
+      <w:numFmt w:val="bullet"/>
+      <w:lvlText w:val=""/>
+      <w:lvlJc w:val="left"/>
+      <w:pPr>
+        <w:ind w:left="2880" w:hanging="360"/>
+      </w:pPr>
+      <w:rPr>
+        <w:rFonts w:ascii="Symbol" w:hAnsi="Symbol" w:hint="default"/>
+      </w:rPr>
+    </w:lvl>
+    <w:lvl w:ilvl="4" w:tplc="04220003" w:tentative="1">
+      <w:start w:val="1"/>
+      <w:numFmt w:val="bullet"/>
+      <w:lvlText w:val="o"/>
+      <w:lvlJc w:val="left"/>
+      <w:pPr>
+        <w:ind w:left="3600" w:hanging="360"/>
+      </w:pPr>
+      <w:rPr>
+        <w:rFonts w:ascii="Courier New" w:hAnsi="Courier New" w:cs="Courier New" w:hint="default"/>
+      </w:rPr>
+    </w:lvl>
+    <w:lvl w:ilvl="5" w:tplc="04220005" w:tentative="1">
+      <w:start w:val="1"/>
+      <w:numFmt w:val="bullet"/>
+      <w:lvlText w:val=""/>
+      <w:lvlJc w:val="left"/>
+      <w:pPr>
+        <w:ind w:left="4320" w:hanging="360"/>
+      </w:pPr>
+      <w:rPr>
+        <w:rFonts w:ascii="Wingdings" w:hAnsi="Wingdings" w:hint="default"/>
+      </w:rPr>
+    </w:lvl>
+    <w:lvl w:ilvl="6" w:tplc="04220001" w:tentative="1">
+      <w:start w:val="1"/>
+      <w:numFmt w:val="bullet"/>
+      <w:lvlText w:val=""/>
+      <w:lvlJc w:val="left"/>
+      <w:pPr>
+        <w:ind w:left="5040" w:hanging="360"/>
+      </w:pPr>
+      <w:rPr>
+        <w:rFonts w:ascii="Symbol" w:hAnsi="Symbol" w:hint="default"/>
+      </w:rPr>
+    </w:lvl>
+    <w:lvl w:ilvl="7" w:tplc="04220003" w:tentative="1">
+      <w:start w:val="1"/>
+      <w:numFmt w:val="bullet"/>
+      <w:lvlText w:val="o"/>
+      <w:lvlJc w:val="left"/>
+      <w:pPr>
+        <w:ind w:left="5760" w:hanging="360"/>
+      </w:pPr>
+      <w:rPr>
+        <w:rFonts w:ascii="Courier New" w:hAnsi="Courier New" w:cs="Courier New" w:hint="default"/>
+      </w:rPr>
+    </w:lvl>
+    <w:lvl w:ilvl="8" w:tplc="04220005" w:tentative="1">
+      <w:start w:val="1"/>
+      <w:numFmt w:val="bullet"/>
+      <w:lvlText w:val=""/>
+      <w:lvlJc w:val="left"/>
+      <w:pPr>
+        <w:ind w:left="6480" w:hanging="360"/>
+      </w:pPr>
+      <w:rPr>
+        <w:rFonts w:ascii="Wingdings" w:hAnsi="Wingdings" w:hint="default"/>
+      </w:rPr>
+    </w:lvl>
+  </w:abstractNum>
+  <w:abstractNum w:abstractNumId="1" w15:restartNumberingAfterBreak="0">
+    <w:nsid w:val="3C205749"/>
+    <w:multiLevelType w:val="hybridMultilevel"/>
+    <w:tmpl w:val="A84E25E6"/>
+    <w:lvl w:ilvl="0" w:tplc="04220001">
+      <w:start w:val="1"/>
+      <w:numFmt w:val="bullet"/>
+      <w:lvlText w:val=""/>
+      <w:lvlJc w:val="left"/>
+      <w:pPr>
+        <w:ind w:left="720" w:hanging="360"/>
+      </w:pPr>
+      <w:rPr>
+        <w:rFonts w:ascii="Symbol" w:hAnsi="Symbol" w:hint="default"/>
+      </w:rPr>
+    </w:lvl>
+    <w:lvl w:ilvl="1" w:tplc="04220003" w:tentative="1">
+      <w:start w:val="1"/>
+      <w:numFmt w:val="bullet"/>
+      <w:lvlText w:val="o"/>
+      <w:lvlJc w:val="left"/>
+      <w:pPr>
+        <w:ind w:left="1440" w:hanging="360"/>
+      </w:pPr>
+      <w:rPr>
+        <w:rFonts w:ascii="Courier New" w:hAnsi="Courier New" w:cs="Courier New" w:hint="default"/>
+      </w:rPr>
+    </w:lvl>
+    <w:lvl w:ilvl="2" w:tplc="04220005" w:tentative="1">
+      <w:start w:val="1"/>
+      <w:numFmt w:val="bullet"/>
+      <w:lvlText w:val=""/>
+      <w:lvlJc w:val="left"/>
+      <w:pPr>
+        <w:ind w:left="2160" w:hanging="360"/>
+      </w:pPr>
+      <w:rPr>
+        <w:rFonts w:ascii="Wingdings" w:hAnsi="Wingdings" w:hint="default"/>
+      </w:rPr>
+    </w:lvl>
+    <w:lvl w:ilvl="3" w:tplc="04220001" w:tentative="1">
+      <w:start w:val="1"/>
+      <w:numFmt w:val="bullet"/>
+      <w:lvlText w:val=""/>
+      <w:lvlJc w:val="left"/>
+      <w:pPr>
+        <w:ind w:left="2880" w:hanging="360"/>
+      </w:pPr>
+      <w:rPr>
+        <w:rFonts w:ascii="Symbol" w:hAnsi="Symbol" w:hint="default"/>
+      </w:rPr>
+    </w:lvl>
+    <w:lvl w:ilvl="4" w:tplc="04220003" w:tentative="1">
+      <w:start w:val="1"/>
+      <w:numFmt w:val="bullet"/>
+      <w:lvlText w:val="o"/>
+      <w:lvlJc w:val="left"/>
+      <w:pPr>
+        <w:ind w:left="3600" w:hanging="360"/>
+      </w:pPr>
+      <w:rPr>
+        <w:rFonts w:ascii="Courier New" w:hAnsi="Courier New" w:cs="Courier New" w:hint="default"/>
+      </w:rPr>
+    </w:lvl>
+    <w:lvl w:ilvl="5" w:tplc="04220005" w:tentative="1">
+      <w:start w:val="1"/>
+      <w:numFmt w:val="bullet"/>
+      <w:lvlText w:val=""/>
+      <w:lvlJc w:val="left"/>
+      <w:pPr>
+        <w:ind w:left="4320" w:hanging="360"/>
+      </w:pPr>
+      <w:rPr>
+        <w:rFonts w:ascii="Wingdings" w:hAnsi="Wingdings" w:hint="default"/>
+      </w:rPr>
+    </w:lvl>
+    <w:lvl w:ilvl="6" w:tplc="04220001" w:tentative="1">
+      <w:start w:val="1"/>
+      <w:numFmt w:val="bullet"/>
+      <w:lvlText w:val=""/>
+      <w:lvlJc w:val="left"/>
+      <w:pPr>
+        <w:ind w:left="5040" w:hanging="360"/>
+      </w:pPr>
+      <w:rPr>
+        <w:rFonts w:ascii="Symbol" w:hAnsi="Symbol" w:hint="default"/>
+      </w:rPr>
+    </w:lvl>
+    <w:lvl w:ilvl="7" w:tplc="04220003" w:tentative="1">
+      <w:start w:val="1"/>
+      <w:numFmt w:val="bullet"/>
+      <w:lvlText w:val="o"/>
+      <w:lvlJc w:val="left"/>
+      <w:pPr>
+        <w:ind w:left="5760" w:hanging="360"/>
+      </w:pPr>
+      <w:rPr>
+        <w:rFonts w:ascii="Courier New" w:hAnsi="Courier New" w:cs="Courier New" w:hint="default"/>
+      </w:rPr>
+    </w:lvl>
+    <w:lvl w:ilvl="8" w:tplc="04220005" w:tentative="1">
+      <w:start w:val="1"/>
+      <w:numFmt w:val="bullet"/>
+      <w:lvlText w:val=""/>
+      <w:lvlJc w:val="left"/>
+      <w:pPr>
+        <w:ind w:left="6480" w:hanging="360"/>
+      </w:pPr>
+      <w:rPr>
+        <w:rFonts w:ascii="Wingdings" w:hAnsi="Wingdings" w:hint="default"/>
+      </w:rPr>
+    </w:lvl>
+  </w:abstractNum>
+  <w:abstractNum w:abstractNumId="2" w15:restartNumberingAfterBreak="0">
+    <w:nsid w:val="434E4765"/>
+    <w:multiLevelType w:val="hybridMultilevel"/>
+    <w:tmpl w:val="C86C90BC"/>
+    <w:lvl w:ilvl="0" w:tplc="6674F5BC">
+      <w:numFmt w:val="bullet"/>
+      <w:lvlText w:val="-"/>
+      <w:lvlJc w:val="left"/>
+      <w:pPr>
+        <w:ind w:left="720" w:hanging="360"/>
+      </w:pPr>
+      <w:rPr>
+        <w:rFonts w:ascii="Arial" w:eastAsiaTheme="minorHAnsi" w:hAnsi="Arial" w:cs="Arial" w:hint="default"/>
+      </w:rPr>
+    </w:lvl>
+    <w:lvl w:ilvl="1" w:tplc="04220003" w:tentative="1">
+      <w:start w:val="1"/>
+      <w:numFmt w:val="bullet"/>
+      <w:lvlText w:val="o"/>
+      <w:lvlJc w:val="left"/>
+      <w:pPr>
+        <w:ind w:left="1440" w:hanging="360"/>
+      </w:pPr>
+      <w:rPr>
+        <w:rFonts w:ascii="Courier New" w:hAnsi="Courier New" w:cs="Courier New" w:hint="default"/>
+      </w:rPr>
+    </w:lvl>
+    <w:lvl w:ilvl="2" w:tplc="04220005" w:tentative="1">
+      <w:start w:val="1"/>
+      <w:numFmt w:val="bullet"/>
+      <w:lvlText w:val=""/>
+      <w:lvlJc w:val="left"/>
+      <w:pPr>
+        <w:ind w:left="2160" w:hanging="360"/>
+      </w:pPr>
+      <w:rPr>
+        <w:rFonts w:ascii="Wingdings" w:hAnsi="Wingdings" w:hint="default"/>
+      </w:rPr>
+    </w:lvl>
+    <w:lvl w:ilvl="3" w:tplc="04220001" w:tentative="1">
+      <w:start w:val="1"/>
+      <w:numFmt w:val="bullet"/>
+      <w:lvlText w:val=""/>
+      <w:lvlJc w:val="left"/>
+      <w:pPr>
+        <w:ind w:left="2880" w:hanging="360"/>
+      </w:pPr>
+      <w:rPr>
+        <w:rFonts w:ascii="Symbol" w:hAnsi="Symbol" w:hint="default"/>
+      </w:rPr>
+    </w:lvl>
+    <w:lvl w:ilvl="4" w:tplc="04220003" w:tentative="1">
+      <w:start w:val="1"/>
+      <w:numFmt w:val="bullet"/>
+      <w:lvlText w:val="o"/>
+      <w:lvlJc w:val="left"/>
+      <w:pPr>
+        <w:ind w:left="3600" w:hanging="360"/>
+      </w:pPr>
+      <w:rPr>
+        <w:rFonts w:ascii="Courier New" w:hAnsi="Courier New" w:cs="Courier New" w:hint="default"/>
+      </w:rPr>
+    </w:lvl>
+    <w:lvl w:ilvl="5" w:tplc="04220005" w:tentative="1">
+      <w:start w:val="1"/>
+      <w:numFmt w:val="bullet"/>
+      <w:lvlText w:val=""/>
+      <w:lvlJc w:val="left"/>
+      <w:pPr>
+        <w:ind w:left="4320" w:hanging="360"/>
+      </w:pPr>
+      <w:rPr>
+        <w:rFonts w:ascii="Wingdings" w:hAnsi="Wingdings" w:hint="default"/>
+      </w:rPr>
+    </w:lvl>
+    <w:lvl w:ilvl="6" w:tplc="04220001" w:tentative="1">
+      <w:start w:val="1"/>
+      <w:numFmt w:val="bullet"/>
+      <w:lvlText w:val=""/>
+      <w:lvlJc w:val="left"/>
+      <w:pPr>
+        <w:ind w:left="5040" w:hanging="360"/>
+      </w:pPr>
+      <w:rPr>
+        <w:rFonts w:ascii="Symbol" w:hAnsi="Symbol" w:hint="default"/>
+      </w:rPr>
+    </w:lvl>
+    <w:lvl w:ilvl="7" w:tplc="04220003" w:tentative="1">
+      <w:start w:val="1"/>
+      <w:numFmt w:val="bullet"/>
+      <w:lvlText w:val="o"/>
+      <w:lvlJc w:val="left"/>
+      <w:pPr>
+        <w:ind w:left="5760" w:hanging="360"/>
+      </w:pPr>
+      <w:rPr>
+        <w:rFonts w:ascii="Courier New" w:hAnsi="Courier New" w:cs="Courier New" w:hint="default"/>
+      </w:rPr>
+    </w:lvl>
+    <w:lvl w:ilvl="8" w:tplc="04220005" w:tentative="1">
+      <w:start w:val="1"/>
+      <w:numFmt w:val="bullet"/>
+      <w:lvlText w:val=""/>
+      <w:lvlJc w:val="left"/>
+      <w:pPr>
+        <w:ind w:left="6480" w:hanging="360"/>
+      </w:pPr>
+      <w:rPr>
+        <w:rFonts w:ascii="Wingdings" w:hAnsi="Wingdings" w:hint="default"/>
+      </w:rPr>
+    </w:lvl>
+  </w:abstractNum>
+  <w:abstractNum w:abstractNumId="3" w15:restartNumberingAfterBreak="0">
+    <w:nsid w:val="445409D5"/>
+    <w:multiLevelType w:val="hybridMultilevel"/>
+    <w:tmpl w:val="CB784064"/>
+    <w:lvl w:ilvl="0" w:tplc="04220001">
+      <w:start w:val="1"/>
+      <w:numFmt w:val="bullet"/>
+      <w:lvlText w:val=""/>
+      <w:lvlJc w:val="left"/>
+      <w:pPr>
+        <w:ind w:left="3600" w:hanging="360"/>
+      </w:pPr>
+      <w:rPr>
+        <w:rFonts w:ascii="Symbol" w:hAnsi="Symbol" w:hint="default"/>
+      </w:rPr>
+    </w:lvl>
+    <w:lvl w:ilvl="1" w:tplc="04220003" w:tentative="1">
+      <w:start w:val="1"/>
+      <w:numFmt w:val="bullet"/>
+      <w:lvlText w:val="o"/>
+      <w:lvlJc w:val="left"/>
+      <w:pPr>
+        <w:ind w:left="4320" w:hanging="360"/>
+      </w:pPr>
+      <w:rPr>
+        <w:rFonts w:ascii="Courier New" w:hAnsi="Courier New" w:cs="Courier New" w:hint="default"/>
+      </w:rPr>
+    </w:lvl>
+    <w:lvl w:ilvl="2" w:tplc="04220005" w:tentative="1">
+      <w:start w:val="1"/>
+      <w:numFmt w:val="bullet"/>
+      <w:lvlText w:val=""/>
+      <w:lvlJc w:val="left"/>
+      <w:pPr>
+        <w:ind w:left="5040" w:hanging="360"/>
+      </w:pPr>
+      <w:rPr>
+        <w:rFonts w:ascii="Wingdings" w:hAnsi="Wingdings" w:hint="default"/>
+      </w:rPr>
+    </w:lvl>
+    <w:lvl w:ilvl="3" w:tplc="04220001" w:tentative="1">
+      <w:start w:val="1"/>
+      <w:numFmt w:val="bullet"/>
+      <w:lvlText w:val=""/>
+      <w:lvlJc w:val="left"/>
+      <w:pPr>
+        <w:ind w:left="5760" w:hanging="360"/>
+      </w:pPr>
+      <w:rPr>
+        <w:rFonts w:ascii="Symbol" w:hAnsi="Symbol" w:hint="default"/>
+      </w:rPr>
+    </w:lvl>
+    <w:lvl w:ilvl="4" w:tplc="04220003" w:tentative="1">
+      <w:start w:val="1"/>
+      <w:numFmt w:val="bullet"/>
+      <w:lvlText w:val="o"/>
+      <w:lvlJc w:val="left"/>
+      <w:pPr>
+        <w:ind w:left="6480" w:hanging="360"/>
+      </w:pPr>
+      <w:rPr>
+        <w:rFonts w:ascii="Courier New" w:hAnsi="Courier New" w:cs="Courier New" w:hint="default"/>
+      </w:rPr>
+    </w:lvl>
+    <w:lvl w:ilvl="5" w:tplc="04220005" w:tentative="1">
+      <w:start w:val="1"/>
+      <w:numFmt w:val="bullet"/>
+      <w:lvlText w:val=""/>
+      <w:lvlJc w:val="left"/>
+      <w:pPr>
+        <w:ind w:left="7200" w:hanging="360"/>
+      </w:pPr>
+      <w:rPr>
+        <w:rFonts w:ascii="Wingdings" w:hAnsi="Wingdings" w:hint="default"/>
+      </w:rPr>
+    </w:lvl>
+    <w:lvl w:ilvl="6" w:tplc="04220001" w:tentative="1">
+      <w:start w:val="1"/>
+      <w:numFmt w:val="bullet"/>
+      <w:lvlText w:val=""/>
+      <w:lvlJc w:val="left"/>
+      <w:pPr>
+        <w:ind w:left="7920" w:hanging="360"/>
+      </w:pPr>
+      <w:rPr>
+        <w:rFonts w:ascii="Symbol" w:hAnsi="Symbol" w:hint="default"/>
+      </w:rPr>
+    </w:lvl>
+    <w:lvl w:ilvl="7" w:tplc="04220003" w:tentative="1">
+      <w:start w:val="1"/>
+      <w:numFmt w:val="bullet"/>
+      <w:lvlText w:val="o"/>
+      <w:lvlJc w:val="left"/>
+      <w:pPr>
+        <w:ind w:left="8640" w:hanging="360"/>
+      </w:pPr>
+      <w:rPr>
+        <w:rFonts w:ascii="Courier New" w:hAnsi="Courier New" w:cs="Courier New" w:hint="default"/>
+      </w:rPr>
+    </w:lvl>
+    <w:lvl w:ilvl="8" w:tplc="04220005" w:tentative="1">
+      <w:start w:val="1"/>
+      <w:numFmt w:val="bullet"/>
+      <w:lvlText w:val=""/>
+      <w:lvlJc w:val="left"/>
+      <w:pPr>
+        <w:ind w:left="9360" w:hanging="360"/>
+      </w:pPr>
+      <w:rPr>
+        <w:rFonts w:ascii="Wingdings" w:hAnsi="Wingdings" w:hint="default"/>
+      </w:rPr>
+    </w:lvl>
+  </w:abstractNum>
+  <w:abstractNum w:abstractNumId="4" w15:restartNumberingAfterBreak="0">
+    <w:nsid w:val="4AC94560"/>
+    <w:multiLevelType w:val="hybridMultilevel"/>
+    <w:tmpl w:val="CA3AB004"/>
+    <w:lvl w:ilvl="0" w:tplc="D772B454">
+      <w:numFmt w:val="bullet"/>
+      <w:lvlText w:val="-"/>
+      <w:lvlJc w:val="left"/>
+      <w:pPr>
+        <w:ind w:left="720" w:hanging="360"/>
+      </w:pPr>
+      <w:rPr>
+        <w:rFonts w:ascii="Arial" w:eastAsiaTheme="minorHAnsi" w:hAnsi="Arial" w:cs="Arial" w:hint="default"/>
+      </w:rPr>
+    </w:lvl>
+    <w:lvl w:ilvl="1" w:tplc="04220003" w:tentative="1">
+      <w:start w:val="1"/>
+      <w:numFmt w:val="bullet"/>
+      <w:lvlText w:val="o"/>
+      <w:lvlJc w:val="left"/>
+      <w:pPr>
+        <w:ind w:left="1440" w:hanging="360"/>
+      </w:pPr>
+      <w:rPr>
+        <w:rFonts w:ascii="Courier New" w:hAnsi="Courier New" w:cs="Courier New" w:hint="default"/>
+      </w:rPr>
+    </w:lvl>
+    <w:lvl w:ilvl="2" w:tplc="04220005" w:tentative="1">
+      <w:start w:val="1"/>
+      <w:numFmt w:val="bullet"/>
+      <w:lvlText w:val=""/>
+      <w:lvlJc w:val="left"/>
+      <w:pPr>
+        <w:ind w:left="2160" w:hanging="360"/>
+      </w:pPr>
+      <w:rPr>
+        <w:rFonts w:ascii="Wingdings" w:hAnsi="Wingdings" w:hint="default"/>
+      </w:rPr>
+    </w:lvl>
+    <w:lvl w:ilvl="3" w:tplc="04220001" w:tentative="1">
+      <w:start w:val="1"/>
+      <w:numFmt w:val="bullet"/>
+      <w:lvlText w:val=""/>
+      <w:lvlJc w:val="left"/>
+      <w:pPr>
+        <w:ind w:left="2880" w:hanging="360"/>
+      </w:pPr>
+      <w:rPr>
+        <w:rFonts w:ascii="Symbol" w:hAnsi="Symbol" w:hint="default"/>
+      </w:rPr>
+    </w:lvl>
+    <w:lvl w:ilvl="4" w:tplc="04220003" w:tentative="1">
+      <w:start w:val="1"/>
+      <w:numFmt w:val="bullet"/>
+      <w:lvlText w:val="o"/>
+      <w:lvlJc w:val="left"/>
+      <w:pPr>
+        <w:ind w:left="3600" w:hanging="360"/>
+      </w:pPr>
+      <w:rPr>
+        <w:rFonts w:ascii="Courier New" w:hAnsi="Courier New" w:cs="Courier New" w:hint="default"/>
+      </w:rPr>
+    </w:lvl>
+    <w:lvl w:ilvl="5" w:tplc="04220005" w:tentative="1">
+      <w:start w:val="1"/>
+      <w:numFmt w:val="bullet"/>
+      <w:lvlText w:val=""/>
+      <w:lvlJc w:val="left"/>
+      <w:pPr>
+        <w:ind w:left="4320" w:hanging="360"/>
+      </w:pPr>
+      <w:rPr>
+        <w:rFonts w:ascii="Wingdings" w:hAnsi="Wingdings" w:hint="default"/>
+      </w:rPr>
+    </w:lvl>
+    <w:lvl w:ilvl="6" w:tplc="04220001" w:tentative="1">
+      <w:start w:val="1"/>
+      <w:numFmt w:val="bullet"/>
+      <w:lvlText w:val=""/>
+      <w:lvlJc w:val="left"/>
+      <w:pPr>
+        <w:ind w:left="5040" w:hanging="360"/>
+      </w:pPr>
+      <w:rPr>
+        <w:rFonts w:ascii="Symbol" w:hAnsi="Symbol" w:hint="default"/>
+      </w:rPr>
+    </w:lvl>
+    <w:lvl w:ilvl="7" w:tplc="04220003" w:tentative="1">
+      <w:start w:val="1"/>
+      <w:numFmt w:val="bullet"/>
+      <w:lvlText w:val="o"/>
+      <w:lvlJc w:val="left"/>
+      <w:pPr>
+        <w:ind w:left="5760" w:hanging="360"/>
+      </w:pPr>
+      <w:rPr>
+        <w:rFonts w:ascii="Courier New" w:hAnsi="Courier New" w:cs="Courier New" w:hint="default"/>
+      </w:rPr>
+    </w:lvl>
+    <w:lvl w:ilvl="8" w:tplc="04220005" w:tentative="1">
+      <w:start w:val="1"/>
+      <w:numFmt w:val="bullet"/>
+      <w:lvlText w:val=""/>
+      <w:lvlJc w:val="left"/>
+      <w:pPr>
+        <w:ind w:left="6480" w:hanging="360"/>
+      </w:pPr>
+      <w:rPr>
+        <w:rFonts w:ascii="Wingdings" w:hAnsi="Wingdings" w:hint="default"/>
+      </w:rPr>
+    </w:lvl>
+  </w:abstractNum>
+  <w:abstractNum w:abstractNumId="5" w15:restartNumberingAfterBreak="0">
+    <w:nsid w:val="50BD2422"/>
+    <w:multiLevelType w:val="hybridMultilevel"/>
+    <w:tmpl w:val="29585F00"/>
+    <w:lvl w:ilvl="0" w:tplc="D772B454">
+      <w:numFmt w:val="bullet"/>
+      <w:lvlText w:val="-"/>
+      <w:lvlJc w:val="left"/>
+      <w:pPr>
+        <w:ind w:left="720" w:hanging="360"/>
+      </w:pPr>
+      <w:rPr>
+        <w:rFonts w:ascii="Arial" w:eastAsiaTheme="minorHAnsi" w:hAnsi="Arial" w:cs="Arial" w:hint="default"/>
+      </w:rPr>
+    </w:lvl>
+    <w:lvl w:ilvl="1" w:tplc="04220003" w:tentative="1">
+      <w:start w:val="1"/>
+      <w:numFmt w:val="bullet"/>
+      <w:lvlText w:val="o"/>
+      <w:lvlJc w:val="left"/>
+      <w:pPr>
+        <w:ind w:left="1440" w:hanging="360"/>
+      </w:pPr>
+      <w:rPr>
+        <w:rFonts w:ascii="Courier New" w:hAnsi="Courier New" w:cs="Courier New" w:hint="default"/>
+      </w:rPr>
+    </w:lvl>
+    <w:lvl w:ilvl="2" w:tplc="04220005" w:tentative="1">
+      <w:start w:val="1"/>
+      <w:numFmt w:val="bullet"/>
+      <w:lvlText w:val=""/>
+      <w:lvlJc w:val="left"/>
+      <w:pPr>
+        <w:ind w:left="2160" w:hanging="360"/>
+      </w:pPr>
+      <w:rPr>
+        <w:rFonts w:ascii="Wingdings" w:hAnsi="Wingdings" w:hint="default"/>
+      </w:rPr>
+    </w:lvl>
+    <w:lvl w:ilvl="3" w:tplc="04220001" w:tentative="1">
+      <w:start w:val="1"/>
+      <w:numFmt w:val="bullet"/>
+      <w:lvlText w:val=""/>
+      <w:lvlJc w:val="left"/>
+      <w:pPr>
+        <w:ind w:left="2880" w:hanging="360"/>
+      </w:pPr>
+      <w:rPr>
+        <w:rFonts w:ascii="Symbol" w:hAnsi="Symbol" w:hint="default"/>
+      </w:rPr>
+    </w:lvl>
+    <w:lvl w:ilvl="4" w:tplc="04220003" w:tentative="1">
+      <w:start w:val="1"/>
+      <w:numFmt w:val="bullet"/>
+      <w:lvlText w:val="o"/>
+      <w:lvlJc w:val="left"/>
+      <w:pPr>
+        <w:ind w:left="3600" w:hanging="360"/>
+      </w:pPr>
+      <w:rPr>
+        <w:rFonts w:ascii="Courier New" w:hAnsi="Courier New" w:cs="Courier New" w:hint="default"/>
+      </w:rPr>
+    </w:lvl>
+    <w:lvl w:ilvl="5" w:tplc="04220005" w:tentative="1">
+      <w:start w:val="1"/>
+      <w:numFmt w:val="bullet"/>
+      <w:lvlText w:val=""/>
+      <w:lvlJc w:val="left"/>
+      <w:pPr>
+        <w:ind w:left="4320" w:hanging="360"/>
+      </w:pPr>
+      <w:rPr>
+        <w:rFonts w:ascii="Wingdings" w:hAnsi="Wingdings" w:hint="default"/>
+      </w:rPr>
+    </w:lvl>
+    <w:lvl w:ilvl="6" w:tplc="04220001" w:tentative="1">
+      <w:start w:val="1"/>
+      <w:numFmt w:val="bullet"/>
+      <w:lvlText w:val=""/>
+      <w:lvlJc w:val="left"/>
+      <w:pPr>
+        <w:ind w:left="5040" w:hanging="360"/>
+      </w:pPr>
+      <w:rPr>
+        <w:rFonts w:ascii="Symbol" w:hAnsi="Symbol" w:hint="default"/>
+      </w:rPr>
+    </w:lvl>
+    <w:lvl w:ilvl="7" w:tplc="04220003" w:tentative="1">
+      <w:start w:val="1"/>
+      <w:numFmt w:val="bullet"/>
+      <w:lvlText w:val="o"/>
+      <w:lvlJc w:val="left"/>
+      <w:pPr>
+        <w:ind w:left="5760" w:hanging="360"/>
+      </w:pPr>
+      <w:rPr>
+        <w:rFonts w:ascii="Courier New" w:hAnsi="Courier New" w:cs="Courier New" w:hint="default"/>
+      </w:rPr>
+    </w:lvl>
+    <w:lvl w:ilvl="8" w:tplc="04220005" w:tentative="1">
+      <w:start w:val="1"/>
+      <w:numFmt w:val="bullet"/>
+      <w:lvlText w:val=""/>
+      <w:lvlJc w:val="left"/>
+      <w:pPr>
+        <w:ind w:left="6480" w:hanging="360"/>
+      </w:pPr>
+      <w:rPr>
+        <w:rFonts w:ascii="Wingdings" w:hAnsi="Wingdings" w:hint="default"/>
+      </w:rPr>
+    </w:lvl>
+  </w:abstractNum>
+  <w:abstractNum w:abstractNumId="6" w15:restartNumberingAfterBreak="0">
+    <w:nsid w:val="749D7EF6"/>
+    <w:multiLevelType w:val="hybridMultilevel"/>
+    <w:tmpl w:val="8B82A326"/>
+    <w:lvl w:ilvl="0" w:tplc="04220001">
+      <w:start w:val="1"/>
+      <w:numFmt w:val="bullet"/>
+      <w:lvlText w:val=""/>
+      <w:lvlJc w:val="left"/>
+      <w:pPr>
+        <w:ind w:left="720" w:hanging="360"/>
+      </w:pPr>
+      <w:rPr>
+        <w:rFonts w:ascii="Symbol" w:hAnsi="Symbol" w:hint="default"/>
+      </w:rPr>
+    </w:lvl>
+    <w:lvl w:ilvl="1" w:tplc="FFFFFFFF" w:tentative="1">
+      <w:start w:val="1"/>
+      <w:numFmt w:val="bullet"/>
+      <w:lvlText w:val="o"/>
+      <w:lvlJc w:val="left"/>
+      <w:pPr>
+        <w:ind w:left="1440" w:hanging="360"/>
+      </w:pPr>
+      <w:rPr>
+        <w:rFonts w:ascii="Courier New" w:hAnsi="Courier New" w:cs="Courier New" w:hint="default"/>
+      </w:rPr>
+    </w:lvl>
+    <w:lvl w:ilvl="2" w:tplc="FFFFFFFF" w:tentative="1">
+      <w:start w:val="1"/>
+      <w:numFmt w:val="bullet"/>
+      <w:lvlText w:val=""/>
+      <w:lvlJc w:val="left"/>
+      <w:pPr>
+        <w:ind w:left="2160" w:hanging="360"/>
+      </w:pPr>
+      <w:rPr>
+        <w:rFonts w:ascii="Wingdings" w:hAnsi="Wingdings" w:hint="default"/>
+      </w:rPr>
+    </w:lvl>
+    <w:lvl w:ilvl="3" w:tplc="FFFFFFFF" w:tentative="1">
+      <w:start w:val="1"/>
+      <w:numFmt w:val="bullet"/>
+      <w:lvlText w:val=""/>
+      <w:lvlJc w:val="left"/>
+      <w:pPr>
+        <w:ind w:left="2880" w:hanging="360"/>
+      </w:pPr>
+      <w:rPr>
+        <w:rFonts w:ascii="Symbol" w:hAnsi="Symbol" w:hint="default"/>
+      </w:rPr>
+    </w:lvl>
+    <w:lvl w:ilvl="4" w:tplc="FFFFFFFF" w:tentative="1">
+      <w:start w:val="1"/>
+      <w:numFmt w:val="bullet"/>
+      <w:lvlText w:val="o"/>
+      <w:lvlJc w:val="left"/>
+      <w:pPr>
+        <w:ind w:left="3600" w:hanging="360"/>
+      </w:pPr>
+      <w:rPr>
+        <w:rFonts w:ascii="Courier New" w:hAnsi="Courier New" w:cs="Courier New" w:hint="default"/>
+      </w:rPr>
+    </w:lvl>
+    <w:lvl w:ilvl="5" w:tplc="FFFFFFFF" w:tentative="1">
+      <w:start w:val="1"/>
+      <w:numFmt w:val="bullet"/>
+      <w:lvlText w:val=""/>
+      <w:lvlJc w:val="left"/>
+      <w:pPr>
+        <w:ind w:left="4320" w:hanging="360"/>
+      </w:pPr>
+      <w:rPr>
+        <w:rFonts w:ascii="Wingdings" w:hAnsi="Wingdings" w:hint="default"/>
+      </w:rPr>
+    </w:lvl>
+    <w:lvl w:ilvl="6" w:tplc="FFFFFFFF" w:tentative="1">
+      <w:start w:val="1"/>
+      <w:numFmt w:val="bullet"/>
+      <w:lvlText w:val=""/>
+      <w:lvlJc w:val="left"/>
+      <w:pPr>
+        <w:ind w:left="5040" w:hanging="360"/>
+      </w:pPr>
+      <w:rPr>
+        <w:rFonts w:ascii="Symbol" w:hAnsi="Symbol" w:hint="default"/>
+      </w:rPr>
+    </w:lvl>
+    <w:lvl w:ilvl="7" w:tplc="FFFFFFFF" w:tentative="1">
+      <w:start w:val="1"/>
+      <w:numFmt w:val="bullet"/>
+      <w:lvlText w:val="o"/>
+      <w:lvlJc w:val="left"/>
+      <w:pPr>
+        <w:ind w:left="5760" w:hanging="360"/>
+      </w:pPr>
+      <w:rPr>
+        <w:rFonts w:ascii="Courier New" w:hAnsi="Courier New" w:cs="Courier New" w:hint="default"/>
+      </w:rPr>
+    </w:lvl>
+    <w:lvl w:ilvl="8" w:tplc="FFFFFFFF" w:tentative="1">
+      <w:start w:val="1"/>
+      <w:numFmt w:val="bullet"/>
+      <w:lvlText w:val=""/>
+      <w:lvlJc w:val="left"/>
+      <w:pPr>
+        <w:ind w:left="6480" w:hanging="360"/>
+      </w:pPr>
+      <w:rPr>
+        <w:rFonts w:ascii="Wingdings" w:hAnsi="Wingdings" w:hint="default"/>
+      </w:rPr>
+    </w:lvl>
+  </w:abstractNum>
+  <w:num w:numId="1" w16cid:durableId="94905708">
+    <w:abstractNumId w:val="0"/>
+  </w:num>
+  <w:num w:numId="2" w16cid:durableId="1036272352">
+    <w:abstractNumId w:val="1"/>
+  </w:num>
+  <w:num w:numId="3" w16cid:durableId="1119183933">
+    <w:abstractNumId w:val="2"/>
+  </w:num>
+  <w:num w:numId="4" w16cid:durableId="953638953">
+    <w:abstractNumId w:val="3"/>
+  </w:num>
+  <w:num w:numId="5" w16cid:durableId="2133669807">
+    <w:abstractNumId w:val="4"/>
+  </w:num>
+  <w:num w:numId="6" w16cid:durableId="573198017">
+    <w:abstractNumId w:val="5"/>
+  </w:num>
+  <w:num w:numId="7" w16cid:durableId="1868054863">
+    <w:abstractNumId w:val="6"/>
+  </w:num>
+</w:numbering>
+</file>
+
+<file path=word/people.xml><?xml version="1.0" encoding="utf-8"?>
+<w15:people xmlns:wpc="http://schemas.microsoft.com/office/word/2010/wordprocessingCanvas" xmlns:cx="http://schemas.microsoft.com/office/drawing/2014/chartex" xmlns:cx1="http://schemas.microsoft.com/office/drawing/2015/9/8/chartex" xmlns:cx2="http://schemas.microsoft.com/office/drawing/2015/10/21/chartex" xmlns:cx3="http://schemas.microsoft.com/office/drawing/2016/5/9/chartex" xmlns:cx4="http://schemas.microsoft.com/office/drawing/2016/5/10/chartex" xmlns:cx5="http://schemas.microsoft.com/office/drawing/2016/5/11/chartex" xmlns:cx6="http://schemas.microsoft.com/office/drawing/2016/5/12/chartex" xmlns:cx7="http://schemas.microsoft.com/office/drawing/2016/5/13/chartex" xmlns:cx8="http://schemas.microsoft.com/office/drawing/2016/5/14/chartex" xmlns:mc="http://schemas.openxmlformats.org/markup-compatibility/2006" xmlns:aink="http://schemas.microsoft.com/office/drawing/2016/ink" xmlns:am3d="http://schemas.microsoft.com/office/drawing/2017/model3d" xmlns:o="urn:schemas-microsoft-com:office:office" xmlns:oel="http://schemas.microsoft.com/office/2019/extlst" xmlns:r="http://schemas.openxmlformats.org/officeDocument/2006/relationships" xmlns:m="http://schemas.openxmlformats.org/officeDocument/2006/math" xmlns:v="urn:schemas-microsoft-com:vml" xmlns:wp14="http://schemas.microsoft.com/office/word/2010/wordprocessingDrawing" xmlns:wp="http://schemas.openxmlformats.org/drawingml/2006/wordprocessingDrawing" xmlns:w10="urn:schemas-microsoft-com:office:word" xmlns:w="http://schemas.openxmlformats.org/wordprocessingml/2006/main" xmlns:w14="http://schemas.microsoft.com/office/word/2010/wordml" xmlns:w15="http://schemas.microsoft.com/office/word/2012/wordml" xmlns:w16cex="http://schemas.microsoft.com/office/word/2018/wordml/cex" xmlns:w16cid="http://schemas.microsoft.com/office/word/2016/wordml/cid" xmlns:w16="http://schemas.microsoft.com/office/word/2018/wordml" xmlns:w16du="http://schemas.microsoft.com/office/word/2023/wordml/word16du" xmlns:w16sdtdh="http://schemas.microsoft.com/office/word/2020/wordml/sdtdatahash" xmlns:w16sdtfl="http://schemas.microsoft.com/office/word/2024/wordml/sdtformatlock" xmlns:w16se="http://schemas.microsoft.com/office/word/2015/wordml/symex" xmlns:wpg="http://schemas.microsoft.com/office/word/2010/wordprocessingGroup" xmlns:wpi="http://schemas.microsoft.com/office/word/2010/wordprocessingInk" xmlns:wne="http://schemas.microsoft.com/office/word/2006/wordml" xmlns:wps="http://schemas.microsoft.com/office/word/2010/wordprocessingShape" mc:Ignorable="w14 w15 w16se w16cid w16 w16cex w16sdtdh w16sdtfl w16du wp14">
+  <w15:person w15:author="Oleh Melnychuk">
+    <w15:presenceInfo w15:providerId="Windows Live" w15:userId="936bba362fbc736a"/>
+  </w15:person>
+</w15:people>
 </file>
 
 <file path=word/styles.xml><?xml version="1.0" encoding="utf-8"?>
@@ -1364,7 +4686,6 @@
   <w:style w:type="character" w:default="1" w:styleId="DefaultParagraphFont">
     <w:name w:val="Default Paragraph Font"/>
     <w:uiPriority w:val="1"/>
-    <w:semiHidden/>
     <w:unhideWhenUsed/>
   </w:style>
   <w:style w:type="table" w:default="1" w:styleId="TableNormal">
@@ -1543,6 +4864,96 @@
       <w:color w:val="605E5C"/>
       <w:shd w:val="clear" w:color="auto" w:fill="E1DFDD"/>
     </w:rPr>
+  </w:style>
+  <w:style w:type="character" w:styleId="CommentReference">
+    <w:name w:val="annotation reference"/>
+    <w:basedOn w:val="DefaultParagraphFont"/>
+    <w:uiPriority w:val="99"/>
+    <w:semiHidden/>
+    <w:unhideWhenUsed/>
+    <w:rsid w:val="00DB6EF2"/>
+    <w:rPr>
+      <w:sz w:val="16"/>
+      <w:szCs w:val="16"/>
+    </w:rPr>
+  </w:style>
+  <w:style w:type="paragraph" w:styleId="CommentText">
+    <w:name w:val="annotation text"/>
+    <w:basedOn w:val="Normal"/>
+    <w:link w:val="CommentTextChar"/>
+    <w:uiPriority w:val="99"/>
+    <w:semiHidden/>
+    <w:unhideWhenUsed/>
+    <w:rsid w:val="00DB6EF2"/>
+    <w:pPr>
+      <w:spacing w:line="240" w:lineRule="auto"/>
+    </w:pPr>
+    <w:rPr>
+      <w:sz w:val="20"/>
+      <w:szCs w:val="20"/>
+    </w:rPr>
+  </w:style>
+  <w:style w:type="character" w:customStyle="1" w:styleId="CommentTextChar">
+    <w:name w:val="Comment Text Char"/>
+    <w:basedOn w:val="DefaultParagraphFont"/>
+    <w:link w:val="CommentText"/>
+    <w:uiPriority w:val="99"/>
+    <w:semiHidden/>
+    <w:rsid w:val="00DB6EF2"/>
+    <w:rPr>
+      <w:sz w:val="20"/>
+      <w:szCs w:val="20"/>
+    </w:rPr>
+  </w:style>
+  <w:style w:type="paragraph" w:styleId="CommentSubject">
+    <w:name w:val="annotation subject"/>
+    <w:basedOn w:val="CommentText"/>
+    <w:next w:val="CommentText"/>
+    <w:link w:val="CommentSubjectChar"/>
+    <w:uiPriority w:val="99"/>
+    <w:semiHidden/>
+    <w:unhideWhenUsed/>
+    <w:rsid w:val="00DB6EF2"/>
+    <w:rPr>
+      <w:b/>
+      <w:bCs/>
+    </w:rPr>
+  </w:style>
+  <w:style w:type="character" w:customStyle="1" w:styleId="CommentSubjectChar">
+    <w:name w:val="Comment Subject Char"/>
+    <w:basedOn w:val="CommentTextChar"/>
+    <w:link w:val="CommentSubject"/>
+    <w:uiPriority w:val="99"/>
+    <w:semiHidden/>
+    <w:rsid w:val="00DB6EF2"/>
+    <w:rPr>
+      <w:b/>
+      <w:bCs/>
+      <w:sz w:val="20"/>
+      <w:szCs w:val="20"/>
+    </w:rPr>
+  </w:style>
+  <w:style w:type="paragraph" w:styleId="Bibliography">
+    <w:name w:val="Bibliography"/>
+    <w:basedOn w:val="Normal"/>
+    <w:next w:val="Normal"/>
+    <w:uiPriority w:val="37"/>
+    <w:unhideWhenUsed/>
+    <w:rsid w:val="007F0BC1"/>
+    <w:pPr>
+      <w:spacing w:after="240" w:line="240" w:lineRule="auto"/>
+    </w:pPr>
+  </w:style>
+  <w:style w:type="paragraph" w:styleId="ListParagraph">
+    <w:name w:val="List Paragraph"/>
+    <w:basedOn w:val="Normal"/>
+    <w:uiPriority w:val="34"/>
+    <w:qFormat/>
+    <w:rsid w:val="00BD1505"/>
+    <w:pPr>
+      <w:ind w:left="720"/>
+      <w:contextualSpacing/>
+    </w:pPr>
   </w:style>
 </w:styles>
 </file>

</xml_diff>